<commit_message>
finish v0.1 the third article in the report
</commit_message>
<xml_diff>
--- a/Diagrams/Усов_ПЗ — копия.docx
+++ b/Diagrams/Усов_ПЗ — копия.docx
@@ -345,7 +345,23 @@
           <w:sz w:val="28"/>
           <w:szCs w:val="28"/>
         </w:rPr>
-        <w:t>Выполнил: студент группы 310901Усов А. М.</w:t>
+        <w:t>Выполнил: студент группы 310901</w:t>
+      </w:r>
+      <w:r>
+        <w:rPr>
+          <w:rFonts w:ascii="Times New Roman" w:hAnsi="Times New Roman" w:cs="Times New Roman"/>
+          <w:sz w:val="28"/>
+          <w:szCs w:val="28"/>
+        </w:rPr>
+        <w:t xml:space="preserve"> </w:t>
+      </w:r>
+      <w:r>
+        <w:rPr>
+          <w:rFonts w:ascii="Times New Roman" w:hAnsi="Times New Roman" w:cs="Times New Roman"/>
+          <w:sz w:val="28"/>
+          <w:szCs w:val="28"/>
+        </w:rPr>
+        <w:t>Усов А. М.</w:t>
       </w:r>
     </w:p>
     <w:p>
@@ -365,25 +381,7 @@
           <w:sz w:val="28"/>
           <w:szCs w:val="28"/>
         </w:rPr>
-        <w:t xml:space="preserve">Проверил: </w:t>
-      </w:r>
-      <w:proofErr w:type="spellStart"/>
-      <w:r>
-        <w:rPr>
-          <w:rFonts w:ascii="Times New Roman" w:hAnsi="Times New Roman" w:cs="Times New Roman"/>
-          <w:sz w:val="28"/>
-          <w:szCs w:val="28"/>
-        </w:rPr>
-        <w:t>Кабариха</w:t>
-      </w:r>
-      <w:proofErr w:type="spellEnd"/>
-      <w:r>
-        <w:rPr>
-          <w:rFonts w:ascii="Times New Roman" w:hAnsi="Times New Roman" w:cs="Times New Roman"/>
-          <w:sz w:val="28"/>
-          <w:szCs w:val="28"/>
-        </w:rPr>
-        <w:t xml:space="preserve"> В. А.</w:t>
+        <w:t>Проверил: Кабариха В. А.</w:t>
       </w:r>
     </w:p>
     <w:p>
@@ -412,8 +410,8 @@
           <w:rFonts w:asciiTheme="minorHAnsi" w:eastAsiaTheme="minorHAnsi" w:hAnsiTheme="minorHAnsi" w:cstheme="minorBidi"/>
           <w:b w:val="0"/>
           <w:caps w:val="0"/>
-          <w:sz w:val="22"/>
-          <w:szCs w:val="22"/>
+          <w:sz w:val="28"/>
+          <w:szCs w:val="28"/>
         </w:rPr>
         <w:id w:val="1848432406"/>
         <w:docPartObj>
@@ -425,8 +423,6 @@
         <w:rPr>
           <w:rFonts w:cs="Times New Roman"/>
           <w:bCs/>
-          <w:sz w:val="28"/>
-          <w:szCs w:val="28"/>
         </w:rPr>
       </w:sdtEndPr>
       <w:sdtContent>
@@ -448,7 +444,7 @@
             <w:rPr>
               <w:rFonts w:asciiTheme="minorHAnsi" w:eastAsiaTheme="minorEastAsia" w:hAnsiTheme="minorHAnsi"/>
               <w:noProof/>
-              <w:sz w:val="22"/>
+              <w:szCs w:val="28"/>
               <w:lang w:val="ru-BY" w:eastAsia="ru-BY"/>
             </w:rPr>
           </w:pPr>
@@ -473,11 +469,12 @@
             </w:rPr>
             <w:fldChar w:fldCharType="separate"/>
           </w:r>
-          <w:hyperlink w:anchor="_Toc163718497" w:history="1">
+          <w:hyperlink w:anchor="_Toc163732931" w:history="1">
             <w:r>
               <w:rPr>
                 <w:rStyle w:val="a6"/>
                 <w:noProof/>
+                <w:szCs w:val="28"/>
               </w:rPr>
               <w:t>Введение</w:t>
             </w:r>
@@ -485,6 +482,7 @@
               <w:rPr>
                 <w:noProof/>
                 <w:webHidden/>
+                <w:szCs w:val="28"/>
               </w:rPr>
               <w:tab/>
             </w:r>
@@ -492,6 +490,7 @@
               <w:rPr>
                 <w:noProof/>
                 <w:webHidden/>
+                <w:szCs w:val="28"/>
               </w:rPr>
               <w:fldChar w:fldCharType="begin"/>
             </w:r>
@@ -499,19 +498,22 @@
               <w:rPr>
                 <w:noProof/>
                 <w:webHidden/>
-              </w:rPr>
-              <w:instrText xml:space="preserve"> PAGEREF _Toc163718497 \h </w:instrText>
+                <w:szCs w:val="28"/>
+              </w:rPr>
+              <w:instrText xml:space="preserve"> PAGEREF _Toc163732931 \h </w:instrText>
             </w:r>
             <w:r>
               <w:rPr>
                 <w:noProof/>
                 <w:webHidden/>
+                <w:szCs w:val="28"/>
               </w:rPr>
             </w:r>
             <w:r>
               <w:rPr>
                 <w:noProof/>
                 <w:webHidden/>
+                <w:szCs w:val="28"/>
               </w:rPr>
               <w:fldChar w:fldCharType="separate"/>
             </w:r>
@@ -519,6 +521,7 @@
               <w:rPr>
                 <w:noProof/>
                 <w:webHidden/>
+                <w:szCs w:val="28"/>
               </w:rPr>
               <w:t>3</w:t>
             </w:r>
@@ -526,6 +529,7 @@
               <w:rPr>
                 <w:noProof/>
                 <w:webHidden/>
+                <w:szCs w:val="28"/>
               </w:rPr>
               <w:fldChar w:fldCharType="end"/>
             </w:r>
@@ -544,7 +548,7 @@
               <w:lang w:val="ru-BY" w:eastAsia="ru-BY"/>
             </w:rPr>
           </w:pPr>
-          <w:hyperlink w:anchor="_Toc163718498" w:history="1">
+          <w:hyperlink w:anchor="_Toc163732932" w:history="1">
             <w:r>
               <w:rPr>
                 <w:rStyle w:val="a6"/>
@@ -575,7 +579,7 @@
                 <w:webHidden/>
                 <w:szCs w:val="28"/>
               </w:rPr>
-              <w:instrText xml:space="preserve"> PAGEREF _Toc163718498 \h </w:instrText>
+              <w:instrText xml:space="preserve"> PAGEREF _Toc163732932 \h </w:instrText>
             </w:r>
             <w:r>
               <w:rPr>
@@ -623,7 +627,7 @@
               <w:lang w:val="ru-BY" w:eastAsia="ru-BY"/>
             </w:rPr>
           </w:pPr>
-          <w:hyperlink w:anchor="_Toc163718499" w:history="1">
+          <w:hyperlink w:anchor="_Toc163732933" w:history="1">
             <w:r>
               <w:rPr>
                 <w:rStyle w:val="a6"/>
@@ -654,7 +658,7 @@
                 <w:webHidden/>
                 <w:szCs w:val="28"/>
               </w:rPr>
-              <w:instrText xml:space="preserve"> PAGEREF _Toc163718499 \h </w:instrText>
+              <w:instrText xml:space="preserve"> PAGEREF _Toc163732933 \h </w:instrText>
             </w:r>
             <w:r>
               <w:rPr>
@@ -699,7 +703,7 @@
               <w:lang w:val="ru-BY" w:eastAsia="ru-BY"/>
             </w:rPr>
           </w:pPr>
-          <w:hyperlink w:anchor="_Toc163718500" w:history="1">
+          <w:hyperlink w:anchor="_Toc163732934" w:history="1">
             <w:r>
               <w:rPr>
                 <w:rStyle w:val="a6"/>
@@ -730,7 +734,7 @@
                 <w:sz w:val="28"/>
                 <w:szCs w:val="28"/>
               </w:rPr>
-              <w:instrText xml:space="preserve"> PAGEREF _Toc163718500 \h </w:instrText>
+              <w:instrText xml:space="preserve"> PAGEREF _Toc163732934 \h </w:instrText>
             </w:r>
             <w:r>
               <w:rPr>
@@ -775,7 +779,7 @@
               <w:lang w:val="ru-BY" w:eastAsia="ru-BY"/>
             </w:rPr>
           </w:pPr>
-          <w:hyperlink w:anchor="_Toc163718501" w:history="1">
+          <w:hyperlink w:anchor="_Toc163732935" w:history="1">
             <w:r>
               <w:rPr>
                 <w:rStyle w:val="a6"/>
@@ -806,7 +810,7 @@
                 <w:sz w:val="28"/>
                 <w:szCs w:val="28"/>
               </w:rPr>
-              <w:instrText xml:space="preserve"> PAGEREF _Toc163718501 \h </w:instrText>
+              <w:instrText xml:space="preserve"> PAGEREF _Toc163732935 \h </w:instrText>
             </w:r>
             <w:r>
               <w:rPr>
@@ -851,7 +855,7 @@
               <w:lang w:val="ru-BY" w:eastAsia="ru-BY"/>
             </w:rPr>
           </w:pPr>
-          <w:hyperlink w:anchor="_Toc163718502" w:history="1">
+          <w:hyperlink w:anchor="_Toc163732936" w:history="1">
             <w:r>
               <w:rPr>
                 <w:rStyle w:val="a6"/>
@@ -882,7 +886,7 @@
                 <w:sz w:val="28"/>
                 <w:szCs w:val="28"/>
               </w:rPr>
-              <w:instrText xml:space="preserve"> PAGEREF _Toc163718502 \h </w:instrText>
+              <w:instrText xml:space="preserve"> PAGEREF _Toc163732936 \h </w:instrText>
             </w:r>
             <w:r>
               <w:rPr>
@@ -930,7 +934,7 @@
               <w:lang w:val="ru-BY" w:eastAsia="ru-BY"/>
             </w:rPr>
           </w:pPr>
-          <w:hyperlink w:anchor="_Toc163718503" w:history="1">
+          <w:hyperlink w:anchor="_Toc163732937" w:history="1">
             <w:r>
               <w:rPr>
                 <w:rStyle w:val="a6"/>
@@ -961,7 +965,7 @@
                 <w:webHidden/>
                 <w:szCs w:val="28"/>
               </w:rPr>
-              <w:instrText xml:space="preserve"> PAGEREF _Toc163718503 \h </w:instrText>
+              <w:instrText xml:space="preserve"> PAGEREF _Toc163732937 \h </w:instrText>
             </w:r>
             <w:r>
               <w:rPr>
@@ -1006,14 +1010,24 @@
               <w:lang w:val="ru-BY" w:eastAsia="ru-BY"/>
             </w:rPr>
           </w:pPr>
-          <w:hyperlink w:anchor="_Toc163718504" w:history="1">
+          <w:hyperlink w:anchor="_Toc163732938" w:history="1">
             <w:r>
               <w:rPr>
                 <w:rStyle w:val="a6"/>
                 <w:sz w:val="28"/>
                 <w:szCs w:val="28"/>
               </w:rPr>
-              <w:t>3.1 Алгоритм функции main</w:t>
+              <w:t xml:space="preserve">3.1 Алгоритм функции </w:t>
+            </w:r>
+            <w:r>
+              <w:rPr>
+                <w:rStyle w:val="a6"/>
+                <w:i/>
+                <w:iCs/>
+                <w:sz w:val="28"/>
+                <w:szCs w:val="28"/>
+              </w:rPr>
+              <w:t>main</w:t>
             </w:r>
             <w:r>
               <w:rPr>
@@ -1037,7 +1051,7 @@
                 <w:sz w:val="28"/>
                 <w:szCs w:val="28"/>
               </w:rPr>
-              <w:instrText xml:space="preserve"> PAGEREF _Toc163718504 \h </w:instrText>
+              <w:instrText xml:space="preserve"> PAGEREF _Toc163732938 \h </w:instrText>
             </w:r>
             <w:r>
               <w:rPr>
@@ -1082,7 +1096,7 @@
               <w:lang w:val="ru-BY" w:eastAsia="ru-BY"/>
             </w:rPr>
           </w:pPr>
-          <w:hyperlink w:anchor="_Toc163718505" w:history="1">
+          <w:hyperlink w:anchor="_Toc163732939" w:history="1">
             <w:r>
               <w:rPr>
                 <w:rStyle w:val="a6"/>
@@ -1113,7 +1127,7 @@
                 <w:sz w:val="28"/>
                 <w:szCs w:val="28"/>
               </w:rPr>
-              <w:instrText xml:space="preserve"> PAGEREF _Toc163718505 \h </w:instrText>
+              <w:instrText xml:space="preserve"> PAGEREF _Toc163732939 \h </w:instrText>
             </w:r>
             <w:r>
               <w:rPr>
@@ -1136,7 +1150,7 @@
                 <w:sz w:val="28"/>
                 <w:szCs w:val="28"/>
               </w:rPr>
-              <w:t>12</w:t>
+              <w:t>13</w:t>
             </w:r>
             <w:r>
               <w:rPr>
@@ -1158,7 +1172,7 @@
               <w:lang w:val="ru-BY" w:eastAsia="ru-BY"/>
             </w:rPr>
           </w:pPr>
-          <w:hyperlink w:anchor="_Toc163718506" w:history="1">
+          <w:hyperlink w:anchor="_Toc163732940" w:history="1">
             <w:r>
               <w:rPr>
                 <w:rStyle w:val="a6"/>
@@ -1189,7 +1203,7 @@
                 <w:sz w:val="28"/>
                 <w:szCs w:val="28"/>
               </w:rPr>
-              <w:instrText xml:space="preserve"> PAGEREF _Toc163718506 \h </w:instrText>
+              <w:instrText xml:space="preserve"> PAGEREF _Toc163732940 \h </w:instrText>
             </w:r>
             <w:r>
               <w:rPr>
@@ -1212,7 +1226,7 @@
                 <w:sz w:val="28"/>
                 <w:szCs w:val="28"/>
               </w:rPr>
-              <w:t>12</w:t>
+              <w:t>14</w:t>
             </w:r>
             <w:r>
               <w:rPr>
@@ -1252,7 +1266,7 @@
         <w:jc w:val="center"/>
       </w:pPr>
       <w:bookmarkStart w:id="0" w:name="_Toc162898434"/>
-      <w:bookmarkStart w:id="1" w:name="_Toc163718497"/>
+      <w:bookmarkStart w:id="1" w:name="_Toc163732931"/>
       <w:r>
         <w:lastRenderedPageBreak/>
         <w:t>В</w:t>
@@ -1761,8 +1775,8 @@
         <w:spacing w:after="0"/>
       </w:pPr>
       <w:bookmarkStart w:id="7" w:name="_Toc162898435"/>
-      <w:bookmarkStart w:id="8" w:name="_Toc163718498"/>
-      <w:bookmarkStart w:id="9" w:name="_Toc161414653"/>
+      <w:bookmarkStart w:id="8" w:name="_Toc161414653"/>
+      <w:bookmarkStart w:id="9" w:name="_Toc163732932"/>
       <w:r>
         <w:lastRenderedPageBreak/>
         <w:t xml:space="preserve">1 </w:t>
@@ -1771,7 +1785,7 @@
       <w:r>
         <w:t>Требования к программе</w:t>
       </w:r>
-      <w:bookmarkEnd w:id="8"/>
+      <w:bookmarkEnd w:id="9"/>
     </w:p>
     <w:p>
       <w:pPr>
@@ -1921,7 +1935,7 @@
           <w:sz w:val="28"/>
           <w:szCs w:val="28"/>
         </w:rPr>
-        <w:t>Тесты – это объект, включающий в себя следующую информацию:</w:t>
+        <w:t>Тест – это объект, включающий в себя следующую информацию:</w:t>
       </w:r>
     </w:p>
     <w:p>
@@ -3832,14 +3846,14 @@
         </w:rPr>
         <w:t>шифрования.</w:t>
       </w:r>
-      <w:bookmarkEnd w:id="9"/>
+      <w:bookmarkEnd w:id="8"/>
     </w:p>
     <w:p>
       <w:pPr>
         <w:pStyle w:val="a3"/>
       </w:pPr>
       <w:bookmarkStart w:id="10" w:name="_Toc162898440"/>
-      <w:bookmarkStart w:id="11" w:name="_Toc163718499"/>
+      <w:bookmarkStart w:id="11" w:name="_Toc163732933"/>
       <w:r>
         <w:lastRenderedPageBreak/>
         <w:t xml:space="preserve">2 </w:t>
@@ -3855,7 +3869,7 @@
         <w:pStyle w:val="21"/>
       </w:pPr>
       <w:bookmarkStart w:id="12" w:name="_Toc162898441"/>
-      <w:bookmarkStart w:id="13" w:name="_Toc163718500"/>
+      <w:bookmarkStart w:id="13" w:name="_Toc163732934"/>
       <w:r>
         <w:t>2.1 Описание модулей программы</w:t>
       </w:r>
@@ -5220,7 +5234,7 @@
         <w:pStyle w:val="21"/>
       </w:pPr>
       <w:bookmarkStart w:id="14" w:name="_Toc162898442"/>
-      <w:bookmarkStart w:id="15" w:name="_Toc163718501"/>
+      <w:bookmarkStart w:id="15" w:name="_Toc163732935"/>
       <w:r>
         <w:t xml:space="preserve">2.2 </w:t>
       </w:r>
@@ -6004,7 +6018,7 @@
         <w:pStyle w:val="21"/>
       </w:pPr>
       <w:bookmarkStart w:id="16" w:name="_Toc162898443"/>
-      <w:bookmarkStart w:id="17" w:name="_Toc163718502"/>
+      <w:bookmarkStart w:id="17" w:name="_Toc163732936"/>
       <w:r>
         <w:lastRenderedPageBreak/>
         <w:t xml:space="preserve">2.3 </w:t>
@@ -6313,33 +6327,13 @@
               </w:rPr>
               <w:t xml:space="preserve">Test </w:t>
             </w:r>
-            <w:proofErr w:type="spellStart"/>
-            <w:proofErr w:type="gramStart"/>
-            <w:r>
-              <w:rPr>
-                <w:rFonts w:ascii="Times New Roman" w:hAnsi="Times New Roman" w:cs="Times New Roman"/>
-                <w:sz w:val="28"/>
-                <w:szCs w:val="28"/>
-              </w:rPr>
-              <w:t>GetChoice</w:t>
-            </w:r>
-            <w:proofErr w:type="spellEnd"/>
-            <w:r>
-              <w:rPr>
-                <w:rFonts w:ascii="Times New Roman" w:hAnsi="Times New Roman" w:cs="Times New Roman"/>
-                <w:sz w:val="28"/>
-                <w:szCs w:val="28"/>
-              </w:rPr>
-              <w:t>(</w:t>
-            </w:r>
-            <w:proofErr w:type="gramEnd"/>
-            <w:r>
-              <w:rPr>
-                <w:rFonts w:ascii="Times New Roman" w:hAnsi="Times New Roman" w:cs="Times New Roman"/>
-                <w:sz w:val="28"/>
-                <w:szCs w:val="28"/>
-              </w:rPr>
-              <w:t>)</w:t>
+            <w:r>
+              <w:rPr>
+                <w:rFonts w:ascii="Times New Roman" w:hAnsi="Times New Roman" w:cs="Times New Roman"/>
+                <w:sz w:val="28"/>
+                <w:szCs w:val="28"/>
+              </w:rPr>
+              <w:t>GetChoice()</w:t>
             </w:r>
           </w:p>
         </w:tc>
@@ -6466,7 +6460,6 @@
                 <w:lang w:val="en-US"/>
               </w:rPr>
             </w:pPr>
-            <w:proofErr w:type="spellStart"/>
             <w:r>
               <w:rPr>
                 <w:rFonts w:ascii="Times New Roman" w:hAnsi="Times New Roman" w:cs="Times New Roman"/>
@@ -6476,7 +6469,6 @@
               </w:rPr>
               <w:t>BiletsContainer</w:t>
             </w:r>
-            <w:proofErr w:type="spellEnd"/>
             <w:r>
               <w:rPr>
                 <w:rFonts w:ascii="Times New Roman" w:hAnsi="Times New Roman" w:cs="Times New Roman"/>
@@ -6486,8 +6478,6 @@
               </w:rPr>
               <w:t xml:space="preserve"> </w:t>
             </w:r>
-            <w:proofErr w:type="spellStart"/>
-            <w:proofErr w:type="gramStart"/>
             <w:r>
               <w:rPr>
                 <w:rFonts w:ascii="Times New Roman" w:hAnsi="Times New Roman" w:cs="Times New Roman"/>
@@ -6495,9 +6485,8 @@
                 <w:szCs w:val="28"/>
                 <w:lang w:val="en-US"/>
               </w:rPr>
-              <w:t>CreateExamBilets</w:t>
-            </w:r>
-            <w:proofErr w:type="spellEnd"/>
+              <w:t>CreateExamBilets(</w:t>
+            </w:r>
             <w:r>
               <w:rPr>
                 <w:rFonts w:ascii="Times New Roman" w:hAnsi="Times New Roman" w:cs="Times New Roman"/>
@@ -6505,9 +6494,8 @@
                 <w:szCs w:val="28"/>
                 <w:lang w:val="en-US"/>
               </w:rPr>
-              <w:t>(</w:t>
-            </w:r>
-            <w:proofErr w:type="gramEnd"/>
+              <w:t xml:space="preserve">int </w:t>
+            </w:r>
             <w:r>
               <w:rPr>
                 <w:rFonts w:ascii="Times New Roman" w:hAnsi="Times New Roman" w:cs="Times New Roman"/>
@@ -6515,9 +6503,8 @@
                 <w:szCs w:val="28"/>
                 <w:lang w:val="en-US"/>
               </w:rPr>
-              <w:t xml:space="preserve">int </w:t>
-            </w:r>
-            <w:proofErr w:type="spellStart"/>
+              <w:t>num</w:t>
+            </w:r>
             <w:r>
               <w:rPr>
                 <w:rFonts w:ascii="Times New Roman" w:hAnsi="Times New Roman" w:cs="Times New Roman"/>
@@ -6525,6 +6512,51 @@
                 <w:szCs w:val="28"/>
                 <w:lang w:val="en-US"/>
               </w:rPr>
+              <w:t>_</w:t>
+            </w:r>
+            <w:r>
+              <w:rPr>
+                <w:rFonts w:ascii="Times New Roman" w:hAnsi="Times New Roman" w:cs="Times New Roman"/>
+                <w:sz w:val="28"/>
+                <w:szCs w:val="28"/>
+                <w:lang w:val="en-US"/>
+              </w:rPr>
+              <w:t>questions</w:t>
+            </w:r>
+            <w:r>
+              <w:rPr>
+                <w:rFonts w:ascii="Times New Roman" w:hAnsi="Times New Roman" w:cs="Times New Roman"/>
+                <w:sz w:val="28"/>
+                <w:szCs w:val="28"/>
+                <w:lang w:val="en-US"/>
+              </w:rPr>
+              <w:t>, i</w:t>
+            </w:r>
+            <w:r>
+              <w:rPr>
+                <w:rFonts w:ascii="Times New Roman" w:hAnsi="Times New Roman" w:cs="Times New Roman"/>
+                <w:sz w:val="28"/>
+                <w:szCs w:val="28"/>
+                <w:lang w:val="en-US"/>
+              </w:rPr>
+              <w:t>nt</w:t>
+            </w:r>
+            <w:r>
+              <w:rPr>
+                <w:rFonts w:ascii="Times New Roman" w:hAnsi="Times New Roman" w:cs="Times New Roman"/>
+                <w:sz w:val="28"/>
+                <w:szCs w:val="28"/>
+                <w:lang w:val="en-US"/>
+              </w:rPr>
+              <w:t xml:space="preserve"> </w:t>
+            </w:r>
+            <w:r>
+              <w:rPr>
+                <w:rFonts w:ascii="Times New Roman" w:hAnsi="Times New Roman" w:cs="Times New Roman"/>
+                <w:sz w:val="28"/>
+                <w:szCs w:val="28"/>
+                <w:lang w:val="en-US"/>
+              </w:rPr>
               <w:t>num</w:t>
             </w:r>
             <w:r>
@@ -6543,65 +6575,8 @@
                 <w:szCs w:val="28"/>
                 <w:lang w:val="en-US"/>
               </w:rPr>
-              <w:t>questions</w:t>
-            </w:r>
-            <w:proofErr w:type="spellEnd"/>
-            <w:r>
-              <w:rPr>
-                <w:rFonts w:ascii="Times New Roman" w:hAnsi="Times New Roman" w:cs="Times New Roman"/>
-                <w:sz w:val="28"/>
-                <w:szCs w:val="28"/>
-                <w:lang w:val="en-US"/>
-              </w:rPr>
-              <w:t>, i</w:t>
-            </w:r>
-            <w:r>
-              <w:rPr>
-                <w:rFonts w:ascii="Times New Roman" w:hAnsi="Times New Roman" w:cs="Times New Roman"/>
-                <w:sz w:val="28"/>
-                <w:szCs w:val="28"/>
-                <w:lang w:val="en-US"/>
-              </w:rPr>
-              <w:t>nt</w:t>
-            </w:r>
-            <w:r>
-              <w:rPr>
-                <w:rFonts w:ascii="Times New Roman" w:hAnsi="Times New Roman" w:cs="Times New Roman"/>
-                <w:sz w:val="28"/>
-                <w:szCs w:val="28"/>
-                <w:lang w:val="en-US"/>
-              </w:rPr>
-              <w:t xml:space="preserve"> </w:t>
-            </w:r>
-            <w:proofErr w:type="spellStart"/>
-            <w:r>
-              <w:rPr>
-                <w:rFonts w:ascii="Times New Roman" w:hAnsi="Times New Roman" w:cs="Times New Roman"/>
-                <w:sz w:val="28"/>
-                <w:szCs w:val="28"/>
-                <w:lang w:val="en-US"/>
-              </w:rPr>
-              <w:t>num</w:t>
-            </w:r>
-            <w:r>
-              <w:rPr>
-                <w:rFonts w:ascii="Times New Roman" w:hAnsi="Times New Roman" w:cs="Times New Roman"/>
-                <w:sz w:val="28"/>
-                <w:szCs w:val="28"/>
-                <w:lang w:val="en-US"/>
-              </w:rPr>
-              <w:t>_</w:t>
-            </w:r>
-            <w:r>
-              <w:rPr>
-                <w:rFonts w:ascii="Times New Roman" w:hAnsi="Times New Roman" w:cs="Times New Roman"/>
-                <w:sz w:val="28"/>
-                <w:szCs w:val="28"/>
-                <w:lang w:val="en-US"/>
-              </w:rPr>
               <w:t>bilets</w:t>
             </w:r>
-            <w:proofErr w:type="spellEnd"/>
             <w:r>
               <w:rPr>
                 <w:rFonts w:ascii="Times New Roman" w:hAnsi="Times New Roman" w:cs="Times New Roman"/>
@@ -6754,7 +6729,6 @@
               </w:rPr>
               <w:t>_</w:t>
             </w:r>
-            <w:proofErr w:type="spellStart"/>
             <w:r>
               <w:rPr>
                 <w:rFonts w:ascii="Times New Roman" w:hAnsi="Times New Roman" w:cs="Times New Roman"/>
@@ -6764,7 +6738,6 @@
               </w:rPr>
               <w:t>bilets</w:t>
             </w:r>
-            <w:proofErr w:type="spellEnd"/>
             <w:r>
               <w:rPr>
                 <w:rFonts w:ascii="Times New Roman" w:hAnsi="Times New Roman" w:cs="Times New Roman"/>
@@ -6880,26 +6853,14 @@
               </w:rPr>
               <w:t xml:space="preserve">Test </w:t>
             </w:r>
-            <w:proofErr w:type="spellStart"/>
-            <w:proofErr w:type="gramStart"/>
-            <w:r>
-              <w:rPr>
-                <w:rFonts w:ascii="Times New Roman" w:hAnsi="Times New Roman" w:cs="Times New Roman"/>
-                <w:sz w:val="28"/>
-                <w:szCs w:val="28"/>
-              </w:rPr>
-              <w:t>EditTest</w:t>
-            </w:r>
-            <w:proofErr w:type="spellEnd"/>
-            <w:r>
-              <w:rPr>
-                <w:rFonts w:ascii="Times New Roman" w:hAnsi="Times New Roman" w:cs="Times New Roman"/>
-                <w:sz w:val="28"/>
-                <w:szCs w:val="28"/>
-              </w:rPr>
-              <w:t>(</w:t>
-            </w:r>
-            <w:proofErr w:type="gramEnd"/>
+            <w:r>
+              <w:rPr>
+                <w:rFonts w:ascii="Times New Roman" w:hAnsi="Times New Roman" w:cs="Times New Roman"/>
+                <w:sz w:val="28"/>
+                <w:szCs w:val="28"/>
+              </w:rPr>
+              <w:t>EditTest(</w:t>
+            </w:r>
             <w:r>
               <w:rPr>
                 <w:rFonts w:ascii="Times New Roman" w:hAnsi="Times New Roman" w:cs="Times New Roman"/>
@@ -6907,19 +6868,8 @@
                 <w:szCs w:val="28"/>
                 <w:lang w:val="en-US"/>
               </w:rPr>
-              <w:t xml:space="preserve">Test </w:t>
-            </w:r>
-            <w:proofErr w:type="spellStart"/>
-            <w:r>
-              <w:rPr>
-                <w:rFonts w:ascii="Times New Roman" w:hAnsi="Times New Roman" w:cs="Times New Roman"/>
-                <w:sz w:val="28"/>
-                <w:szCs w:val="28"/>
-                <w:lang w:val="en-US"/>
-              </w:rPr>
-              <w:t>myTest</w:t>
-            </w:r>
-            <w:proofErr w:type="spellEnd"/>
+              <w:t>Test myTest</w:t>
+            </w:r>
             <w:r>
               <w:rPr>
                 <w:rFonts w:ascii="Times New Roman" w:hAnsi="Times New Roman" w:cs="Times New Roman"/>
@@ -6969,7 +6919,6 @@
               </w:rPr>
               <w:t xml:space="preserve"> </w:t>
             </w:r>
-            <w:proofErr w:type="spellStart"/>
             <w:r>
               <w:rPr>
                 <w:rFonts w:ascii="Times New Roman" w:hAnsi="Times New Roman" w:cs="Times New Roman"/>
@@ -6979,7 +6928,6 @@
               </w:rPr>
               <w:t>myTest</w:t>
             </w:r>
-            <w:proofErr w:type="spellEnd"/>
             <w:r>
               <w:rPr>
                 <w:rFonts w:ascii="Times New Roman" w:hAnsi="Times New Roman" w:cs="Times New Roman"/>
@@ -7080,8 +7028,6 @@
               </w:rPr>
               <w:t xml:space="preserve"> </w:t>
             </w:r>
-            <w:proofErr w:type="spellStart"/>
-            <w:proofErr w:type="gramStart"/>
             <w:r>
               <w:rPr>
                 <w:rFonts w:ascii="Times New Roman" w:hAnsi="Times New Roman" w:cs="Times New Roman"/>
@@ -7090,29 +7036,7 @@
                 <w:szCs w:val="28"/>
                 <w:lang w:val="en-US"/>
               </w:rPr>
-              <w:t>RegisterModule</w:t>
-            </w:r>
-            <w:proofErr w:type="spellEnd"/>
-            <w:r>
-              <w:rPr>
-                <w:rFonts w:ascii="Times New Roman" w:hAnsi="Times New Roman" w:cs="Times New Roman"/>
-                <w:iCs/>
-                <w:sz w:val="28"/>
-                <w:szCs w:val="28"/>
-                <w:lang w:val="en-US"/>
-              </w:rPr>
-              <w:t>(</w:t>
-            </w:r>
-            <w:proofErr w:type="gramEnd"/>
-            <w:r>
-              <w:rPr>
-                <w:rFonts w:ascii="Times New Roman" w:hAnsi="Times New Roman" w:cs="Times New Roman"/>
-                <w:iCs/>
-                <w:sz w:val="28"/>
-                <w:szCs w:val="28"/>
-                <w:lang w:val="en-US"/>
-              </w:rPr>
-              <w:t>)</w:t>
+              <w:t>RegisterModule()</w:t>
             </w:r>
           </w:p>
         </w:tc>
@@ -7353,29 +7277,7 @@
                 <w:szCs w:val="28"/>
                 <w:lang w:val="en-US"/>
               </w:rPr>
-              <w:t xml:space="preserve">User </w:t>
-            </w:r>
-            <w:proofErr w:type="gramStart"/>
-            <w:r>
-              <w:rPr>
-                <w:rFonts w:ascii="Times New Roman" w:hAnsi="Times New Roman" w:cs="Times New Roman"/>
-                <w:iCs/>
-                <w:sz w:val="28"/>
-                <w:szCs w:val="28"/>
-                <w:lang w:val="en-US"/>
-              </w:rPr>
-              <w:t>Login(</w:t>
-            </w:r>
-            <w:proofErr w:type="gramEnd"/>
-            <w:r>
-              <w:rPr>
-                <w:rFonts w:ascii="Times New Roman" w:hAnsi="Times New Roman" w:cs="Times New Roman"/>
-                <w:iCs/>
-                <w:sz w:val="28"/>
-                <w:szCs w:val="28"/>
-                <w:lang w:val="en-US"/>
-              </w:rPr>
-              <w:t>)</w:t>
+              <w:t>User Login()</w:t>
             </w:r>
           </w:p>
         </w:tc>
@@ -7516,7 +7418,6 @@
                 <w:lang w:val="en-US"/>
               </w:rPr>
             </w:pPr>
-            <w:proofErr w:type="spellStart"/>
             <w:r>
               <w:rPr>
                 <w:rFonts w:ascii="Times New Roman" w:hAnsi="Times New Roman" w:cs="Times New Roman"/>
@@ -7524,79 +7425,7 @@
                 <w:sz w:val="28"/>
                 <w:szCs w:val="28"/>
               </w:rPr>
-              <w:t>string</w:t>
-            </w:r>
-            <w:proofErr w:type="spellEnd"/>
-            <w:r>
-              <w:rPr>
-                <w:rFonts w:ascii="Times New Roman" w:hAnsi="Times New Roman" w:cs="Times New Roman"/>
-                <w:iCs/>
-                <w:sz w:val="28"/>
-                <w:szCs w:val="28"/>
-              </w:rPr>
-              <w:t xml:space="preserve"> </w:t>
-            </w:r>
-            <w:proofErr w:type="spellStart"/>
-            <w:proofErr w:type="gramStart"/>
-            <w:r>
-              <w:rPr>
-                <w:rFonts w:ascii="Times New Roman" w:hAnsi="Times New Roman" w:cs="Times New Roman"/>
-                <w:iCs/>
-                <w:sz w:val="28"/>
-                <w:szCs w:val="28"/>
-              </w:rPr>
-              <w:t>encrypt</w:t>
-            </w:r>
-            <w:proofErr w:type="spellEnd"/>
-            <w:r>
-              <w:rPr>
-                <w:rFonts w:ascii="Times New Roman" w:hAnsi="Times New Roman" w:cs="Times New Roman"/>
-                <w:iCs/>
-                <w:sz w:val="28"/>
-                <w:szCs w:val="28"/>
-              </w:rPr>
-              <w:t>(</w:t>
-            </w:r>
-            <w:proofErr w:type="spellStart"/>
-            <w:proofErr w:type="gramEnd"/>
-            <w:r>
-              <w:rPr>
-                <w:rFonts w:ascii="Times New Roman" w:hAnsi="Times New Roman" w:cs="Times New Roman"/>
-                <w:iCs/>
-                <w:sz w:val="28"/>
-                <w:szCs w:val="28"/>
-              </w:rPr>
-              <w:t>string</w:t>
-            </w:r>
-            <w:proofErr w:type="spellEnd"/>
-            <w:r>
-              <w:rPr>
-                <w:rFonts w:ascii="Times New Roman" w:hAnsi="Times New Roman" w:cs="Times New Roman"/>
-                <w:iCs/>
-                <w:sz w:val="28"/>
-                <w:szCs w:val="28"/>
-              </w:rPr>
-              <w:t xml:space="preserve"> </w:t>
-            </w:r>
-            <w:proofErr w:type="spellStart"/>
-            <w:r>
-              <w:rPr>
-                <w:rFonts w:ascii="Times New Roman" w:hAnsi="Times New Roman" w:cs="Times New Roman"/>
-                <w:iCs/>
-                <w:sz w:val="28"/>
-                <w:szCs w:val="28"/>
-              </w:rPr>
-              <w:t>str</w:t>
-            </w:r>
-            <w:proofErr w:type="spellEnd"/>
-            <w:r>
-              <w:rPr>
-                <w:rFonts w:ascii="Times New Roman" w:hAnsi="Times New Roman" w:cs="Times New Roman"/>
-                <w:iCs/>
-                <w:sz w:val="28"/>
-                <w:szCs w:val="28"/>
-              </w:rPr>
-              <w:t>)</w:t>
+              <w:t>string encrypt(string str)</w:t>
             </w:r>
           </w:p>
         </w:tc>
@@ -7629,7 +7458,6 @@
               </w:rPr>
               <w:t>-</w:t>
             </w:r>
-            <w:proofErr w:type="spellStart"/>
             <w:r>
               <w:rPr>
                 <w:rFonts w:ascii="Times New Roman" w:hAnsi="Times New Roman" w:cs="Times New Roman"/>
@@ -7637,29 +7465,8 @@
                 <w:sz w:val="28"/>
                 <w:szCs w:val="28"/>
               </w:rPr>
-              <w:t>string</w:t>
-            </w:r>
-            <w:proofErr w:type="spellEnd"/>
-            <w:r>
-              <w:rPr>
-                <w:rFonts w:ascii="Times New Roman" w:hAnsi="Times New Roman" w:cs="Times New Roman"/>
-                <w:iCs/>
-                <w:sz w:val="28"/>
-                <w:szCs w:val="28"/>
-              </w:rPr>
-              <w:t xml:space="preserve"> </w:t>
-            </w:r>
-            <w:proofErr w:type="spellStart"/>
-            <w:r>
-              <w:rPr>
-                <w:rFonts w:ascii="Times New Roman" w:hAnsi="Times New Roman" w:cs="Times New Roman"/>
-                <w:iCs/>
-                <w:sz w:val="28"/>
-                <w:szCs w:val="28"/>
-              </w:rPr>
-              <w:t>password</w:t>
-            </w:r>
-            <w:proofErr w:type="spellEnd"/>
+              <w:t>string password</w:t>
+            </w:r>
             <w:r>
               <w:rPr>
                 <w:rFonts w:ascii="Times New Roman" w:hAnsi="Times New Roman" w:cs="Times New Roman"/>
@@ -7785,33 +7592,13 @@
               </w:rPr>
               <w:t xml:space="preserve">Test </w:t>
             </w:r>
-            <w:proofErr w:type="spellStart"/>
-            <w:proofErr w:type="gramStart"/>
-            <w:r>
-              <w:rPr>
-                <w:rFonts w:ascii="Times New Roman" w:hAnsi="Times New Roman" w:cs="Times New Roman"/>
-                <w:sz w:val="28"/>
-                <w:szCs w:val="28"/>
-              </w:rPr>
-              <w:t>CreateTest</w:t>
-            </w:r>
-            <w:proofErr w:type="spellEnd"/>
-            <w:r>
-              <w:rPr>
-                <w:rFonts w:ascii="Times New Roman" w:hAnsi="Times New Roman" w:cs="Times New Roman"/>
-                <w:sz w:val="28"/>
-                <w:szCs w:val="28"/>
-              </w:rPr>
-              <w:t>(</w:t>
-            </w:r>
-            <w:proofErr w:type="gramEnd"/>
-            <w:r>
-              <w:rPr>
-                <w:rFonts w:ascii="Times New Roman" w:hAnsi="Times New Roman" w:cs="Times New Roman"/>
-                <w:sz w:val="28"/>
-                <w:szCs w:val="28"/>
-              </w:rPr>
-              <w:t>)</w:t>
+            <w:r>
+              <w:rPr>
+                <w:rFonts w:ascii="Times New Roman" w:hAnsi="Times New Roman" w:cs="Times New Roman"/>
+                <w:sz w:val="28"/>
+                <w:szCs w:val="28"/>
+              </w:rPr>
+              <w:t>CreateTest()</w:t>
             </w:r>
           </w:p>
         </w:tc>
@@ -7931,26 +7718,14 @@
               </w:rPr>
               <w:t xml:space="preserve">Int </w:t>
             </w:r>
-            <w:proofErr w:type="spellStart"/>
-            <w:proofErr w:type="gramStart"/>
-            <w:r>
-              <w:rPr>
-                <w:rFonts w:ascii="Times New Roman" w:hAnsi="Times New Roman" w:cs="Times New Roman"/>
-                <w:sz w:val="28"/>
-                <w:szCs w:val="28"/>
-              </w:rPr>
-              <w:t>TryTest</w:t>
-            </w:r>
-            <w:proofErr w:type="spellEnd"/>
-            <w:r>
-              <w:rPr>
-                <w:rFonts w:ascii="Times New Roman" w:hAnsi="Times New Roman" w:cs="Times New Roman"/>
-                <w:sz w:val="28"/>
-                <w:szCs w:val="28"/>
-              </w:rPr>
-              <w:t>(</w:t>
-            </w:r>
-            <w:proofErr w:type="gramEnd"/>
+            <w:r>
+              <w:rPr>
+                <w:rFonts w:ascii="Times New Roman" w:hAnsi="Times New Roman" w:cs="Times New Roman"/>
+                <w:sz w:val="28"/>
+                <w:szCs w:val="28"/>
+              </w:rPr>
+              <w:t>TryTest(</w:t>
+            </w:r>
             <w:r>
               <w:rPr>
                 <w:rFonts w:ascii="Times New Roman" w:hAnsi="Times New Roman" w:cs="Times New Roman"/>
@@ -7958,19 +7733,8 @@
                 <w:szCs w:val="28"/>
                 <w:lang w:val="en-US"/>
               </w:rPr>
-              <w:t xml:space="preserve">Test </w:t>
-            </w:r>
-            <w:proofErr w:type="spellStart"/>
-            <w:r>
-              <w:rPr>
-                <w:rFonts w:ascii="Times New Roman" w:hAnsi="Times New Roman" w:cs="Times New Roman"/>
-                <w:sz w:val="28"/>
-                <w:szCs w:val="28"/>
-                <w:lang w:val="en-US"/>
-              </w:rPr>
-              <w:t>test</w:t>
-            </w:r>
-            <w:proofErr w:type="spellEnd"/>
+              <w:t>Test test</w:t>
+            </w:r>
             <w:r>
               <w:rPr>
                 <w:rFonts w:ascii="Times New Roman" w:hAnsi="Times New Roman" w:cs="Times New Roman"/>
@@ -8020,7 +7784,6 @@
               </w:rPr>
               <w:t xml:space="preserve"> </w:t>
             </w:r>
-            <w:proofErr w:type="spellStart"/>
             <w:r>
               <w:rPr>
                 <w:rFonts w:ascii="Times New Roman" w:hAnsi="Times New Roman" w:cs="Times New Roman"/>
@@ -8030,7 +7793,6 @@
               </w:rPr>
               <w:t>test</w:t>
             </w:r>
-            <w:proofErr w:type="spellEnd"/>
             <w:r>
               <w:rPr>
                 <w:rFonts w:ascii="Times New Roman" w:hAnsi="Times New Roman" w:cs="Times New Roman"/>
@@ -8122,8 +7884,6 @@
               </w:rPr>
               <w:t xml:space="preserve">Void </w:t>
             </w:r>
-            <w:proofErr w:type="spellStart"/>
-            <w:proofErr w:type="gramStart"/>
             <w:r>
               <w:rPr>
                 <w:rFonts w:ascii="Times New Roman" w:hAnsi="Times New Roman" w:cs="Times New Roman"/>
@@ -8131,19 +7891,8 @@
                 <w:szCs w:val="28"/>
                 <w:lang w:val="en-US"/>
               </w:rPr>
-              <w:t>ViewTest</w:t>
-            </w:r>
-            <w:proofErr w:type="spellEnd"/>
-            <w:r>
-              <w:rPr>
-                <w:rFonts w:ascii="Times New Roman" w:hAnsi="Times New Roman" w:cs="Times New Roman"/>
-                <w:sz w:val="28"/>
-                <w:szCs w:val="28"/>
-                <w:lang w:val="en-US"/>
-              </w:rPr>
-              <w:t>(</w:t>
-            </w:r>
-            <w:proofErr w:type="gramEnd"/>
+              <w:t>ViewTest(</w:t>
+            </w:r>
             <w:r>
               <w:rPr>
                 <w:rFonts w:ascii="Times New Roman" w:hAnsi="Times New Roman" w:cs="Times New Roman"/>
@@ -8203,7 +7952,6 @@
               </w:rPr>
               <w:t xml:space="preserve"> </w:t>
             </w:r>
-            <w:proofErr w:type="spellStart"/>
             <w:r>
               <w:rPr>
                 <w:rFonts w:ascii="Times New Roman" w:hAnsi="Times New Roman" w:cs="Times New Roman"/>
@@ -8213,7 +7961,6 @@
               </w:rPr>
               <w:t>test</w:t>
             </w:r>
-            <w:proofErr w:type="spellEnd"/>
             <w:r>
               <w:rPr>
                 <w:rFonts w:ascii="Times New Roman" w:hAnsi="Times New Roman" w:cs="Times New Roman"/>
@@ -8299,8 +8046,6 @@
               </w:rPr>
               <w:t xml:space="preserve">User </w:t>
             </w:r>
-            <w:proofErr w:type="spellStart"/>
-            <w:proofErr w:type="gramStart"/>
             <w:r>
               <w:rPr>
                 <w:rFonts w:ascii="Times New Roman" w:hAnsi="Times New Roman" w:cs="Times New Roman"/>
@@ -8308,19 +8053,8 @@
                 <w:szCs w:val="28"/>
                 <w:lang w:val="en-US"/>
               </w:rPr>
-              <w:t>EditUser</w:t>
-            </w:r>
-            <w:proofErr w:type="spellEnd"/>
-            <w:r>
-              <w:rPr>
-                <w:rFonts w:ascii="Times New Roman" w:hAnsi="Times New Roman" w:cs="Times New Roman"/>
-                <w:sz w:val="28"/>
-                <w:szCs w:val="28"/>
-                <w:lang w:val="en-US"/>
-              </w:rPr>
-              <w:t>(</w:t>
-            </w:r>
-            <w:proofErr w:type="gramEnd"/>
+              <w:t>EditUser(</w:t>
+            </w:r>
             <w:r>
               <w:rPr>
                 <w:rFonts w:ascii="Times New Roman" w:hAnsi="Times New Roman" w:cs="Times New Roman"/>
@@ -8377,7 +8111,6 @@
               </w:rPr>
               <w:t xml:space="preserve"> </w:t>
             </w:r>
-            <w:proofErr w:type="spellStart"/>
             <w:r>
               <w:rPr>
                 <w:rFonts w:ascii="Times New Roman" w:hAnsi="Times New Roman" w:cs="Times New Roman"/>
@@ -8387,7 +8120,6 @@
               </w:rPr>
               <w:t>user</w:t>
             </w:r>
-            <w:proofErr w:type="spellEnd"/>
             <w:r>
               <w:rPr>
                 <w:rFonts w:ascii="Times New Roman" w:hAnsi="Times New Roman" w:cs="Times New Roman"/>
@@ -8476,7 +8208,6 @@
                 <w:lang w:val="en-US"/>
               </w:rPr>
             </w:pPr>
-            <w:proofErr w:type="spellStart"/>
             <w:r>
               <w:rPr>
                 <w:rFonts w:ascii="Times New Roman" w:hAnsi="Times New Roman" w:cs="Times New Roman"/>
@@ -8484,9 +8215,8 @@
                 <w:szCs w:val="28"/>
                 <w:lang w:val="en-US"/>
               </w:rPr>
-              <w:t>Raiting</w:t>
-            </w:r>
-            <w:proofErr w:type="spellEnd"/>
+              <w:t xml:space="preserve">Raiting </w:t>
+            </w:r>
             <w:r>
               <w:rPr>
                 <w:rFonts w:ascii="Times New Roman" w:hAnsi="Times New Roman" w:cs="Times New Roman"/>
@@ -8494,30 +8224,8 @@
                 <w:szCs w:val="28"/>
                 <w:lang w:val="en-US"/>
               </w:rPr>
-              <w:t xml:space="preserve"> </w:t>
-            </w:r>
-            <w:proofErr w:type="spellStart"/>
-            <w:proofErr w:type="gramStart"/>
-            <w:r>
-              <w:rPr>
-                <w:rFonts w:ascii="Times New Roman" w:hAnsi="Times New Roman" w:cs="Times New Roman"/>
-                <w:sz w:val="28"/>
-                <w:szCs w:val="28"/>
-                <w:lang w:val="en-US"/>
-              </w:rPr>
-              <w:t>EditRating</w:t>
-            </w:r>
-            <w:proofErr w:type="spellEnd"/>
-            <w:r>
-              <w:rPr>
-                <w:rFonts w:ascii="Times New Roman" w:hAnsi="Times New Roman" w:cs="Times New Roman"/>
-                <w:sz w:val="28"/>
-                <w:szCs w:val="28"/>
-                <w:lang w:val="en-US"/>
-              </w:rPr>
-              <w:t>(</w:t>
-            </w:r>
-            <w:proofErr w:type="gramEnd"/>
+              <w:t>EditRating(</w:t>
+            </w:r>
             <w:r>
               <w:rPr>
                 <w:rFonts w:ascii="Times New Roman" w:hAnsi="Times New Roman" w:cs="Times New Roman"/>
@@ -8565,27 +8273,7 @@
                 <w:szCs w:val="28"/>
                 <w:lang w:val="en-US"/>
               </w:rPr>
-              <w:t xml:space="preserve">Test </w:t>
-            </w:r>
-            <w:proofErr w:type="spellStart"/>
-            <w:r>
-              <w:rPr>
-                <w:rFonts w:ascii="Times New Roman" w:hAnsi="Times New Roman" w:cs="Times New Roman"/>
-                <w:sz w:val="28"/>
-                <w:szCs w:val="28"/>
-                <w:lang w:val="en-US"/>
-              </w:rPr>
-              <w:t>test</w:t>
-            </w:r>
-            <w:proofErr w:type="spellEnd"/>
-            <w:r>
-              <w:rPr>
-                <w:rFonts w:ascii="Times New Roman" w:hAnsi="Times New Roman" w:cs="Times New Roman"/>
-                <w:sz w:val="28"/>
-                <w:szCs w:val="28"/>
-                <w:lang w:val="en-US"/>
-              </w:rPr>
-              <w:t xml:space="preserve"> (</w:t>
+              <w:t>Test test (</w:t>
             </w:r>
             <w:r>
               <w:rPr>
@@ -8666,47 +8354,7 @@
                 <w:szCs w:val="28"/>
                 <w:lang w:val="en-US"/>
               </w:rPr>
-              <w:t xml:space="preserve">Test </w:t>
-            </w:r>
-            <w:proofErr w:type="gramStart"/>
-            <w:r>
-              <w:rPr>
-                <w:rFonts w:ascii="Times New Roman" w:hAnsi="Times New Roman" w:cs="Times New Roman"/>
-                <w:sz w:val="28"/>
-                <w:szCs w:val="28"/>
-                <w:lang w:val="en-US"/>
-              </w:rPr>
-              <w:t>Sort(</w:t>
-            </w:r>
-            <w:proofErr w:type="gramEnd"/>
-            <w:r>
-              <w:rPr>
-                <w:rFonts w:ascii="Times New Roman" w:hAnsi="Times New Roman" w:cs="Times New Roman"/>
-                <w:sz w:val="28"/>
-                <w:szCs w:val="28"/>
-                <w:lang w:val="en-US"/>
-              </w:rPr>
-              <w:t xml:space="preserve">Test </w:t>
-            </w:r>
-            <w:proofErr w:type="spellStart"/>
-            <w:r>
-              <w:rPr>
-                <w:rFonts w:ascii="Times New Roman" w:hAnsi="Times New Roman" w:cs="Times New Roman"/>
-                <w:sz w:val="28"/>
-                <w:szCs w:val="28"/>
-                <w:lang w:val="en-US"/>
-              </w:rPr>
-              <w:t>test</w:t>
-            </w:r>
-            <w:proofErr w:type="spellEnd"/>
-            <w:r>
-              <w:rPr>
-                <w:rFonts w:ascii="Times New Roman" w:hAnsi="Times New Roman" w:cs="Times New Roman"/>
-                <w:sz w:val="28"/>
-                <w:szCs w:val="28"/>
-                <w:lang w:val="en-US"/>
-              </w:rPr>
-              <w:t>, string rule)</w:t>
+              <w:t>Test Sort(Test test, string rule)</w:t>
             </w:r>
           </w:p>
         </w:tc>
@@ -8810,7 +8458,7 @@
       <w:pPr>
         <w:pStyle w:val="a3"/>
       </w:pPr>
-      <w:bookmarkStart w:id="19" w:name="_Toc163718503"/>
+      <w:bookmarkStart w:id="19" w:name="_Toc163732937"/>
       <w:r>
         <w:lastRenderedPageBreak/>
         <w:t xml:space="preserve">3 </w:t>
@@ -8828,11 +8476,10 @@
           <w:iCs/>
         </w:rPr>
       </w:pPr>
-      <w:bookmarkStart w:id="20" w:name="_Toc163718504"/>
+      <w:bookmarkStart w:id="20" w:name="_Toc163732938"/>
       <w:r>
         <w:t xml:space="preserve">3.1 Алгоритм функции </w:t>
       </w:r>
-      <w:proofErr w:type="spellStart"/>
       <w:r>
         <w:rPr>
           <w:i/>
@@ -8841,7 +8488,6 @@
         <w:t>main</w:t>
       </w:r>
       <w:bookmarkEnd w:id="20"/>
-      <w:proofErr w:type="spellEnd"/>
     </w:p>
     <w:p>
       <w:pPr>
@@ -8852,11 +8498,16 @@
       <w:pPr>
         <w:pStyle w:val="Plain"/>
         <w:ind w:firstLine="709"/>
-      </w:pPr>
-      <w:r>
+        <w:rPr>
+          <w:lang w:val="ru-RU"/>
+        </w:rPr>
+      </w:pPr>
+      <w:r>
+        <w:rPr>
+          <w:lang w:val="ru-RU"/>
+        </w:rPr>
         <w:t xml:space="preserve">Функция </w:t>
       </w:r>
-      <w:proofErr w:type="spellStart"/>
       <w:r>
         <w:rPr>
           <w:i/>
@@ -8864,8 +8515,10 @@
         </w:rPr>
         <w:t>main</w:t>
       </w:r>
-      <w:proofErr w:type="spellEnd"/>
-      <w:r>
+      <w:r>
+        <w:rPr>
+          <w:lang w:val="ru-RU"/>
+        </w:rPr>
         <w:t xml:space="preserve"> является центральной точкой программы, она не только инициализирует процесс выполнения, но и управляет взаимодействием с пользователем. </w:t>
       </w:r>
       <w:r>
@@ -8900,31 +8553,10 @@
         <w:t xml:space="preserve"> перед передачей управления другим функциям. </w:t>
       </w:r>
       <w:r>
-        <w:t xml:space="preserve">В зависимости от уровня доступа пользователя, функция осуществляет вызов соответствующего интерфейса, обеспечивая </w:t>
-      </w:r>
-      <w:proofErr w:type="spellStart"/>
-      <w:r>
-        <w:t>комфортное</w:t>
-      </w:r>
-      <w:proofErr w:type="spellEnd"/>
-      <w:r>
-        <w:t xml:space="preserve"> </w:t>
-      </w:r>
-      <w:proofErr w:type="spellStart"/>
-      <w:r>
-        <w:t>взаимодействие</w:t>
-      </w:r>
-      <w:proofErr w:type="spellEnd"/>
-      <w:r>
-        <w:t xml:space="preserve"> с </w:t>
-      </w:r>
-      <w:proofErr w:type="spellStart"/>
-      <w:r>
-        <w:t>программой</w:t>
-      </w:r>
-      <w:proofErr w:type="spellEnd"/>
-      <w:r>
-        <w:t>.</w:t>
+        <w:rPr>
+          <w:lang w:val="ru-RU"/>
+        </w:rPr>
+        <w:t>В зависимости от уровня доступа пользователя, функция осуществляет вызов соответствующего интерфейса, обеспечивая комфортное взаимодействие с программой.</w:t>
       </w:r>
     </w:p>
     <w:p>
@@ -9061,7 +8693,7 @@
       <w:pPr>
         <w:pStyle w:val="21"/>
       </w:pPr>
-      <w:bookmarkStart w:id="21" w:name="_Toc163718505"/>
+      <w:bookmarkStart w:id="21" w:name="_Toc163732939"/>
       <w:r>
         <w:lastRenderedPageBreak/>
         <w:t>3</w:t>
@@ -9077,10 +8709,171 @@
     <w:p>
       <w:pPr>
         <w:pStyle w:val="21"/>
-        <w:rPr>
-          <w:lang w:val="en-US"/>
-        </w:rPr>
-      </w:pPr>
+      </w:pPr>
+    </w:p>
+    <w:p>
+      <w:pPr>
+        <w:pStyle w:val="Plain"/>
+        <w:ind w:firstLine="709"/>
+        <w:rPr>
+          <w:lang w:val="ru-RU"/>
+        </w:rPr>
+      </w:pPr>
+      <w:r>
+        <w:t xml:space="preserve">В программировании функции поиска играют важную роль в нахождении информации в структурах данных. В контексте конструктора экзаменационных билетов, функция поиска используется для нахождения максимального рейтинга пользователя в списке результатов тестирования. </w:t>
+      </w:r>
+      <w:r>
+        <w:rPr>
+          <w:lang w:val="ru-RU"/>
+        </w:rPr>
+        <w:t xml:space="preserve">Функция </w:t>
+      </w:r>
+      <w:r>
+        <w:rPr>
+          <w:i/>
+          <w:iCs/>
+        </w:rPr>
+        <w:t>LinearFind</w:t>
+      </w:r>
+      <w:r>
+        <w:rPr>
+          <w:lang w:val="ru-RU"/>
+        </w:rPr>
+        <w:t xml:space="preserve"> осуществляет линейный поиск максимального рейтинга пользователя в списке результатов.</w:t>
+      </w:r>
+    </w:p>
+    <w:p>
+      <w:pPr>
+        <w:pStyle w:val="Plain"/>
+        <w:ind w:firstLine="709"/>
+        <w:rPr>
+          <w:lang w:val="ru-RU"/>
+        </w:rPr>
+      </w:pPr>
+      <w:r>
+        <w:rPr>
+          <w:lang w:val="ru-RU"/>
+        </w:rPr>
+        <w:t>Более наглядно алгоритм представлен на блок-схеме (Рисунок 3.</w:t>
+      </w:r>
+      <w:r>
+        <w:rPr>
+          <w:lang w:val="ru-RU"/>
+        </w:rPr>
+        <w:t>2</w:t>
+      </w:r>
+      <w:r>
+        <w:rPr>
+          <w:lang w:val="ru-RU"/>
+        </w:rPr>
+        <w:t>)</w:t>
+      </w:r>
+    </w:p>
+    <w:p>
+      <w:pPr>
+        <w:pStyle w:val="Plain"/>
+        <w:ind w:firstLine="709"/>
+        <w:rPr>
+          <w:lang w:val="ru-RU"/>
+        </w:rPr>
+      </w:pPr>
+    </w:p>
+    <w:p>
+      <w:pPr>
+        <w:pStyle w:val="Plain"/>
+        <w:ind w:firstLine="709"/>
+        <w:jc w:val="center"/>
+        <w:rPr>
+          <w:lang w:val="ru-RU"/>
+        </w:rPr>
+      </w:pPr>
+      <w:r>
+        <w:rPr>
+          <w:noProof/>
+          <w:lang w:val="ru-RU"/>
+        </w:rPr>
+        <w:drawing>
+          <wp:inline distT="0" distB="0" distL="0" distR="0" wp14:anchorId="6FE24A5E" wp14:editId="6D104E4D">
+            <wp:extent cx="3798753" cy="6495690"/>
+            <wp:effectExtent l="0" t="0" r="0" b="635"/>
+            <wp:docPr id="5" name="Рисунок 5"/>
+            <wp:cNvGraphicFramePr>
+              <a:graphicFrameLocks xmlns:a="http://schemas.openxmlformats.org/drawingml/2006/main" noChangeAspect="1"/>
+            </wp:cNvGraphicFramePr>
+            <a:graphic xmlns:a="http://schemas.openxmlformats.org/drawingml/2006/main">
+              <a:graphicData uri="http://schemas.openxmlformats.org/drawingml/2006/picture">
+                <pic:pic xmlns:pic="http://schemas.openxmlformats.org/drawingml/2006/picture">
+                  <pic:nvPicPr>
+                    <pic:cNvPr id="0" name="Picture 1"/>
+                    <pic:cNvPicPr>
+                      <a:picLocks noChangeAspect="1" noChangeArrowheads="1"/>
+                    </pic:cNvPicPr>
+                  </pic:nvPicPr>
+                  <pic:blipFill>
+                    <a:blip r:embed="rId16">
+                      <a:extLst>
+                        <a:ext uri="{28A0092B-C50C-407E-A947-70E740481C1C}">
+                          <a14:useLocalDpi xmlns:a14="http://schemas.microsoft.com/office/drawing/2010/main" val="0"/>
+                        </a:ext>
+                      </a:extLst>
+                    </a:blip>
+                    <a:srcRect/>
+                    <a:stretch>
+                      <a:fillRect/>
+                    </a:stretch>
+                  </pic:blipFill>
+                  <pic:spPr bwMode="auto">
+                    <a:xfrm>
+                      <a:off x="0" y="0"/>
+                      <a:ext cx="3811883" cy="6518141"/>
+                    </a:xfrm>
+                    <a:prstGeom prst="rect">
+                      <a:avLst/>
+                    </a:prstGeom>
+                    <a:noFill/>
+                    <a:ln>
+                      <a:noFill/>
+                    </a:ln>
+                  </pic:spPr>
+                </pic:pic>
+              </a:graphicData>
+            </a:graphic>
+          </wp:inline>
+        </w:drawing>
+      </w:r>
+    </w:p>
+    <w:p>
+      <w:pPr>
+        <w:pStyle w:val="Plain"/>
+        <w:ind w:firstLine="709"/>
+        <w:jc w:val="center"/>
+        <w:rPr>
+          <w:lang w:val="ru-RU"/>
+        </w:rPr>
+      </w:pPr>
+    </w:p>
+    <w:p>
+      <w:pPr>
+        <w:pStyle w:val="Plain"/>
+        <w:ind w:firstLine="709"/>
+        <w:jc w:val="center"/>
+        <w:rPr>
+          <w:lang w:val="ru-RU"/>
+        </w:rPr>
+      </w:pPr>
+      <w:r>
+        <w:rPr>
+          <w:lang w:val="ru-RU"/>
+        </w:rPr>
+        <w:t xml:space="preserve">Рисунок 3.2 – Блок-схема алгоритма функции </w:t>
+      </w:r>
+      <w:r>
+        <w:rPr>
+          <w:i/>
+          <w:iCs/>
+        </w:rPr>
+        <w:t>LinearFind</w:t>
+      </w:r>
     </w:p>
     <w:p>
       <w:pPr>
@@ -9091,7 +8884,7 @@
       <w:pPr>
         <w:pStyle w:val="21"/>
       </w:pPr>
-      <w:bookmarkStart w:id="22" w:name="_Toc163718506"/>
+      <w:bookmarkStart w:id="22" w:name="_Toc163732940"/>
       <w:r>
         <w:t>3.3 Алгоритм функции сортировки</w:t>
       </w:r>
@@ -9173,7 +8966,7 @@
                     </pic:cNvPicPr>
                   </pic:nvPicPr>
                   <pic:blipFill>
-                    <a:blip r:embed="rId16">
+                    <a:blip r:embed="rId17">
                       <a:extLst>
                         <a:ext uri="{28A0092B-C50C-407E-A947-70E740481C1C}">
                           <a14:useLocalDpi xmlns:a14="http://schemas.microsoft.com/office/drawing/2010/main" val="0"/>
@@ -9228,7 +9021,6 @@
         <w:rPr>
           <w:lang w:val="ru-RU"/>
         </w:rPr>
-        <w:lastRenderedPageBreak/>
         <w:t>Рисунок 3.3 – Блок-схема алгоритма сортировки</w:t>
       </w:r>
     </w:p>
@@ -9238,7 +9030,7 @@
       </w:pPr>
     </w:p>
     <w:sectPr>
-      <w:footerReference w:type="default" r:id="rId17"/>
+      <w:footerReference w:type="default" r:id="rId18"/>
       <w:pgSz w:w="11906" w:h="16838"/>
       <w:pgMar w:top="1134" w:right="850" w:bottom="1134" w:left="1701" w:header="708" w:footer="708" w:gutter="0"/>
       <w:cols w:space="708"/>

</xml_diff>

<commit_message>
Fix deagrams and the 3 article in report
</commit_message>
<xml_diff>
--- a/Diagrams/Усов_ПЗ — копия.docx
+++ b/Diagrams/Усов_ПЗ — копия.docx
@@ -381,7 +381,25 @@
           <w:sz w:val="28"/>
           <w:szCs w:val="28"/>
         </w:rPr>
-        <w:t>Проверил: Кабариха В. А.</w:t>
+        <w:t xml:space="preserve">Проверил: </w:t>
+      </w:r>
+      <w:proofErr w:type="spellStart"/>
+      <w:r>
+        <w:rPr>
+          <w:rFonts w:ascii="Times New Roman" w:hAnsi="Times New Roman" w:cs="Times New Roman"/>
+          <w:sz w:val="28"/>
+          <w:szCs w:val="28"/>
+        </w:rPr>
+        <w:t>Кабариха</w:t>
+      </w:r>
+      <w:proofErr w:type="spellEnd"/>
+      <w:r>
+        <w:rPr>
+          <w:rFonts w:ascii="Times New Roman" w:hAnsi="Times New Roman" w:cs="Times New Roman"/>
+          <w:sz w:val="28"/>
+          <w:szCs w:val="28"/>
+        </w:rPr>
+        <w:t xml:space="preserve"> В. А.</w:t>
       </w:r>
     </w:p>
     <w:p>
@@ -523,7 +541,7 @@
                 <w:webHidden/>
                 <w:szCs w:val="28"/>
               </w:rPr>
-              <w:t>3</w:t>
+              <w:t>2</w:t>
             </w:r>
             <w:r>
               <w:rPr>
@@ -602,7 +620,7 @@
                 <w:webHidden/>
                 <w:szCs w:val="28"/>
               </w:rPr>
-              <w:t>4</w:t>
+              <w:t>2</w:t>
             </w:r>
             <w:r>
               <w:rPr>
@@ -681,7 +699,7 @@
                 <w:webHidden/>
                 <w:szCs w:val="28"/>
               </w:rPr>
-              <w:t>7</w:t>
+              <w:t>2</w:t>
             </w:r>
             <w:r>
               <w:rPr>
@@ -757,7 +775,7 @@
                 <w:sz w:val="28"/>
                 <w:szCs w:val="28"/>
               </w:rPr>
-              <w:t>7</w:t>
+              <w:t>2</w:t>
             </w:r>
             <w:r>
               <w:rPr>
@@ -833,7 +851,7 @@
                 <w:sz w:val="28"/>
                 <w:szCs w:val="28"/>
               </w:rPr>
-              <w:t>8</w:t>
+              <w:t>2</w:t>
             </w:r>
             <w:r>
               <w:rPr>
@@ -909,7 +927,7 @@
                 <w:sz w:val="28"/>
                 <w:szCs w:val="28"/>
               </w:rPr>
-              <w:t>10</w:t>
+              <w:t>2</w:t>
             </w:r>
             <w:r>
               <w:rPr>
@@ -988,7 +1006,7 @@
                 <w:webHidden/>
                 <w:szCs w:val="28"/>
               </w:rPr>
-              <w:t>12</w:t>
+              <w:t>2</w:t>
             </w:r>
             <w:r>
               <w:rPr>
@@ -1074,7 +1092,7 @@
                 <w:sz w:val="28"/>
                 <w:szCs w:val="28"/>
               </w:rPr>
-              <w:t>12</w:t>
+              <w:t>2</w:t>
             </w:r>
             <w:r>
               <w:rPr>
@@ -1150,7 +1168,7 @@
                 <w:sz w:val="28"/>
                 <w:szCs w:val="28"/>
               </w:rPr>
-              <w:t>13</w:t>
+              <w:t>2</w:t>
             </w:r>
             <w:r>
               <w:rPr>
@@ -1226,7 +1244,7 @@
                 <w:sz w:val="28"/>
                 <w:szCs w:val="28"/>
               </w:rPr>
-              <w:t>14</w:t>
+              <w:t>2</w:t>
             </w:r>
             <w:r>
               <w:rPr>
@@ -1775,8 +1793,8 @@
         <w:spacing w:after="0"/>
       </w:pPr>
       <w:bookmarkStart w:id="7" w:name="_Toc162898435"/>
-      <w:bookmarkStart w:id="8" w:name="_Toc161414653"/>
-      <w:bookmarkStart w:id="9" w:name="_Toc163732932"/>
+      <w:bookmarkStart w:id="8" w:name="_Toc163732932"/>
+      <w:bookmarkStart w:id="9" w:name="_Toc161414653"/>
       <w:r>
         <w:lastRenderedPageBreak/>
         <w:t xml:space="preserve">1 </w:t>
@@ -1785,7 +1803,7 @@
       <w:r>
         <w:t>Требования к программе</w:t>
       </w:r>
-      <w:bookmarkEnd w:id="9"/>
+      <w:bookmarkEnd w:id="8"/>
     </w:p>
     <w:p>
       <w:pPr>
@@ -3846,7 +3864,7 @@
         </w:rPr>
         <w:t>шифрования.</w:t>
       </w:r>
-      <w:bookmarkEnd w:id="8"/>
+      <w:bookmarkEnd w:id="9"/>
     </w:p>
     <w:p>
       <w:pPr>
@@ -6327,13 +6345,33 @@
               </w:rPr>
               <w:t xml:space="preserve">Test </w:t>
             </w:r>
-            <w:r>
-              <w:rPr>
-                <w:rFonts w:ascii="Times New Roman" w:hAnsi="Times New Roman" w:cs="Times New Roman"/>
-                <w:sz w:val="28"/>
-                <w:szCs w:val="28"/>
-              </w:rPr>
-              <w:t>GetChoice()</w:t>
+            <w:proofErr w:type="spellStart"/>
+            <w:proofErr w:type="gramStart"/>
+            <w:r>
+              <w:rPr>
+                <w:rFonts w:ascii="Times New Roman" w:hAnsi="Times New Roman" w:cs="Times New Roman"/>
+                <w:sz w:val="28"/>
+                <w:szCs w:val="28"/>
+              </w:rPr>
+              <w:t>GetChoice</w:t>
+            </w:r>
+            <w:proofErr w:type="spellEnd"/>
+            <w:r>
+              <w:rPr>
+                <w:rFonts w:ascii="Times New Roman" w:hAnsi="Times New Roman" w:cs="Times New Roman"/>
+                <w:sz w:val="28"/>
+                <w:szCs w:val="28"/>
+              </w:rPr>
+              <w:t>(</w:t>
+            </w:r>
+            <w:proofErr w:type="gramEnd"/>
+            <w:r>
+              <w:rPr>
+                <w:rFonts w:ascii="Times New Roman" w:hAnsi="Times New Roman" w:cs="Times New Roman"/>
+                <w:sz w:val="28"/>
+                <w:szCs w:val="28"/>
+              </w:rPr>
+              <w:t>)</w:t>
             </w:r>
           </w:p>
         </w:tc>
@@ -6460,6 +6498,7 @@
                 <w:lang w:val="en-US"/>
               </w:rPr>
             </w:pPr>
+            <w:proofErr w:type="spellStart"/>
             <w:r>
               <w:rPr>
                 <w:rFonts w:ascii="Times New Roman" w:hAnsi="Times New Roman" w:cs="Times New Roman"/>
@@ -6469,6 +6508,7 @@
               </w:rPr>
               <w:t>BiletsContainer</w:t>
             </w:r>
+            <w:proofErr w:type="spellEnd"/>
             <w:r>
               <w:rPr>
                 <w:rFonts w:ascii="Times New Roman" w:hAnsi="Times New Roman" w:cs="Times New Roman"/>
@@ -6478,6 +6518,8 @@
               </w:rPr>
               <w:t xml:space="preserve"> </w:t>
             </w:r>
+            <w:proofErr w:type="spellStart"/>
+            <w:proofErr w:type="gramStart"/>
             <w:r>
               <w:rPr>
                 <w:rFonts w:ascii="Times New Roman" w:hAnsi="Times New Roman" w:cs="Times New Roman"/>
@@ -6485,8 +6527,9 @@
                 <w:szCs w:val="28"/>
                 <w:lang w:val="en-US"/>
               </w:rPr>
-              <w:t>CreateExamBilets(</w:t>
-            </w:r>
+              <w:t>CreateExamBilets</w:t>
+            </w:r>
+            <w:proofErr w:type="spellEnd"/>
             <w:r>
               <w:rPr>
                 <w:rFonts w:ascii="Times New Roman" w:hAnsi="Times New Roman" w:cs="Times New Roman"/>
@@ -6494,8 +6537,19 @@
                 <w:szCs w:val="28"/>
                 <w:lang w:val="en-US"/>
               </w:rPr>
+              <w:t>(</w:t>
+            </w:r>
+            <w:proofErr w:type="gramEnd"/>
+            <w:r>
+              <w:rPr>
+                <w:rFonts w:ascii="Times New Roman" w:hAnsi="Times New Roman" w:cs="Times New Roman"/>
+                <w:sz w:val="28"/>
+                <w:szCs w:val="28"/>
+                <w:lang w:val="en-US"/>
+              </w:rPr>
               <w:t xml:space="preserve">int </w:t>
             </w:r>
+            <w:proofErr w:type="spellStart"/>
             <w:r>
               <w:rPr>
                 <w:rFonts w:ascii="Times New Roman" w:hAnsi="Times New Roman" w:cs="Times New Roman"/>
@@ -6523,6 +6577,7 @@
               </w:rPr>
               <w:t>questions</w:t>
             </w:r>
+            <w:proofErr w:type="spellEnd"/>
             <w:r>
               <w:rPr>
                 <w:rFonts w:ascii="Times New Roman" w:hAnsi="Times New Roman" w:cs="Times New Roman"/>
@@ -6550,6 +6605,7 @@
               </w:rPr>
               <w:t xml:space="preserve"> </w:t>
             </w:r>
+            <w:proofErr w:type="spellStart"/>
             <w:r>
               <w:rPr>
                 <w:rFonts w:ascii="Times New Roman" w:hAnsi="Times New Roman" w:cs="Times New Roman"/>
@@ -6577,6 +6633,7 @@
               </w:rPr>
               <w:t>bilets</w:t>
             </w:r>
+            <w:proofErr w:type="spellEnd"/>
             <w:r>
               <w:rPr>
                 <w:rFonts w:ascii="Times New Roman" w:hAnsi="Times New Roman" w:cs="Times New Roman"/>
@@ -6729,6 +6786,7 @@
               </w:rPr>
               <w:t>_</w:t>
             </w:r>
+            <w:proofErr w:type="spellStart"/>
             <w:r>
               <w:rPr>
                 <w:rFonts w:ascii="Times New Roman" w:hAnsi="Times New Roman" w:cs="Times New Roman"/>
@@ -6738,6 +6796,7 @@
               </w:rPr>
               <w:t>bilets</w:t>
             </w:r>
+            <w:proofErr w:type="spellEnd"/>
             <w:r>
               <w:rPr>
                 <w:rFonts w:ascii="Times New Roman" w:hAnsi="Times New Roman" w:cs="Times New Roman"/>
@@ -6853,14 +6912,26 @@
               </w:rPr>
               <w:t xml:space="preserve">Test </w:t>
             </w:r>
-            <w:r>
-              <w:rPr>
-                <w:rFonts w:ascii="Times New Roman" w:hAnsi="Times New Roman" w:cs="Times New Roman"/>
-                <w:sz w:val="28"/>
-                <w:szCs w:val="28"/>
-              </w:rPr>
-              <w:t>EditTest(</w:t>
-            </w:r>
+            <w:proofErr w:type="spellStart"/>
+            <w:proofErr w:type="gramStart"/>
+            <w:r>
+              <w:rPr>
+                <w:rFonts w:ascii="Times New Roman" w:hAnsi="Times New Roman" w:cs="Times New Roman"/>
+                <w:sz w:val="28"/>
+                <w:szCs w:val="28"/>
+              </w:rPr>
+              <w:t>EditTest</w:t>
+            </w:r>
+            <w:proofErr w:type="spellEnd"/>
+            <w:r>
+              <w:rPr>
+                <w:rFonts w:ascii="Times New Roman" w:hAnsi="Times New Roman" w:cs="Times New Roman"/>
+                <w:sz w:val="28"/>
+                <w:szCs w:val="28"/>
+              </w:rPr>
+              <w:t>(</w:t>
+            </w:r>
+            <w:proofErr w:type="gramEnd"/>
             <w:r>
               <w:rPr>
                 <w:rFonts w:ascii="Times New Roman" w:hAnsi="Times New Roman" w:cs="Times New Roman"/>
@@ -6868,8 +6939,19 @@
                 <w:szCs w:val="28"/>
                 <w:lang w:val="en-US"/>
               </w:rPr>
-              <w:t>Test myTest</w:t>
-            </w:r>
+              <w:t xml:space="preserve">Test </w:t>
+            </w:r>
+            <w:proofErr w:type="spellStart"/>
+            <w:r>
+              <w:rPr>
+                <w:rFonts w:ascii="Times New Roman" w:hAnsi="Times New Roman" w:cs="Times New Roman"/>
+                <w:sz w:val="28"/>
+                <w:szCs w:val="28"/>
+                <w:lang w:val="en-US"/>
+              </w:rPr>
+              <w:t>myTest</w:t>
+            </w:r>
+            <w:proofErr w:type="spellEnd"/>
             <w:r>
               <w:rPr>
                 <w:rFonts w:ascii="Times New Roman" w:hAnsi="Times New Roman" w:cs="Times New Roman"/>
@@ -6919,6 +7001,7 @@
               </w:rPr>
               <w:t xml:space="preserve"> </w:t>
             </w:r>
+            <w:proofErr w:type="spellStart"/>
             <w:r>
               <w:rPr>
                 <w:rFonts w:ascii="Times New Roman" w:hAnsi="Times New Roman" w:cs="Times New Roman"/>
@@ -6928,6 +7011,7 @@
               </w:rPr>
               <w:t>myTest</w:t>
             </w:r>
+            <w:proofErr w:type="spellEnd"/>
             <w:r>
               <w:rPr>
                 <w:rFonts w:ascii="Times New Roman" w:hAnsi="Times New Roman" w:cs="Times New Roman"/>
@@ -7028,6 +7112,8 @@
               </w:rPr>
               <w:t xml:space="preserve"> </w:t>
             </w:r>
+            <w:proofErr w:type="spellStart"/>
+            <w:proofErr w:type="gramStart"/>
             <w:r>
               <w:rPr>
                 <w:rFonts w:ascii="Times New Roman" w:hAnsi="Times New Roman" w:cs="Times New Roman"/>
@@ -7036,7 +7122,29 @@
                 <w:szCs w:val="28"/>
                 <w:lang w:val="en-US"/>
               </w:rPr>
-              <w:t>RegisterModule()</w:t>
+              <w:t>RegisterModule</w:t>
+            </w:r>
+            <w:proofErr w:type="spellEnd"/>
+            <w:r>
+              <w:rPr>
+                <w:rFonts w:ascii="Times New Roman" w:hAnsi="Times New Roman" w:cs="Times New Roman"/>
+                <w:iCs/>
+                <w:sz w:val="28"/>
+                <w:szCs w:val="28"/>
+                <w:lang w:val="en-US"/>
+              </w:rPr>
+              <w:t>(</w:t>
+            </w:r>
+            <w:proofErr w:type="gramEnd"/>
+            <w:r>
+              <w:rPr>
+                <w:rFonts w:ascii="Times New Roman" w:hAnsi="Times New Roman" w:cs="Times New Roman"/>
+                <w:iCs/>
+                <w:sz w:val="28"/>
+                <w:szCs w:val="28"/>
+                <w:lang w:val="en-US"/>
+              </w:rPr>
+              <w:t>)</w:t>
             </w:r>
           </w:p>
         </w:tc>
@@ -7277,7 +7385,29 @@
                 <w:szCs w:val="28"/>
                 <w:lang w:val="en-US"/>
               </w:rPr>
-              <w:t>User Login()</w:t>
+              <w:t xml:space="preserve">User </w:t>
+            </w:r>
+            <w:proofErr w:type="gramStart"/>
+            <w:r>
+              <w:rPr>
+                <w:rFonts w:ascii="Times New Roman" w:hAnsi="Times New Roman" w:cs="Times New Roman"/>
+                <w:iCs/>
+                <w:sz w:val="28"/>
+                <w:szCs w:val="28"/>
+                <w:lang w:val="en-US"/>
+              </w:rPr>
+              <w:t>Login(</w:t>
+            </w:r>
+            <w:proofErr w:type="gramEnd"/>
+            <w:r>
+              <w:rPr>
+                <w:rFonts w:ascii="Times New Roman" w:hAnsi="Times New Roman" w:cs="Times New Roman"/>
+                <w:iCs/>
+                <w:sz w:val="28"/>
+                <w:szCs w:val="28"/>
+                <w:lang w:val="en-US"/>
+              </w:rPr>
+              <w:t>)</w:t>
             </w:r>
           </w:p>
         </w:tc>
@@ -7418,6 +7548,7 @@
                 <w:lang w:val="en-US"/>
               </w:rPr>
             </w:pPr>
+            <w:proofErr w:type="spellStart"/>
             <w:r>
               <w:rPr>
                 <w:rFonts w:ascii="Times New Roman" w:hAnsi="Times New Roman" w:cs="Times New Roman"/>
@@ -7425,7 +7556,79 @@
                 <w:sz w:val="28"/>
                 <w:szCs w:val="28"/>
               </w:rPr>
-              <w:t>string encrypt(string str)</w:t>
+              <w:t>string</w:t>
+            </w:r>
+            <w:proofErr w:type="spellEnd"/>
+            <w:r>
+              <w:rPr>
+                <w:rFonts w:ascii="Times New Roman" w:hAnsi="Times New Roman" w:cs="Times New Roman"/>
+                <w:iCs/>
+                <w:sz w:val="28"/>
+                <w:szCs w:val="28"/>
+              </w:rPr>
+              <w:t xml:space="preserve"> </w:t>
+            </w:r>
+            <w:proofErr w:type="spellStart"/>
+            <w:proofErr w:type="gramStart"/>
+            <w:r>
+              <w:rPr>
+                <w:rFonts w:ascii="Times New Roman" w:hAnsi="Times New Roman" w:cs="Times New Roman"/>
+                <w:iCs/>
+                <w:sz w:val="28"/>
+                <w:szCs w:val="28"/>
+              </w:rPr>
+              <w:t>encrypt</w:t>
+            </w:r>
+            <w:proofErr w:type="spellEnd"/>
+            <w:r>
+              <w:rPr>
+                <w:rFonts w:ascii="Times New Roman" w:hAnsi="Times New Roman" w:cs="Times New Roman"/>
+                <w:iCs/>
+                <w:sz w:val="28"/>
+                <w:szCs w:val="28"/>
+              </w:rPr>
+              <w:t>(</w:t>
+            </w:r>
+            <w:proofErr w:type="spellStart"/>
+            <w:proofErr w:type="gramEnd"/>
+            <w:r>
+              <w:rPr>
+                <w:rFonts w:ascii="Times New Roman" w:hAnsi="Times New Roman" w:cs="Times New Roman"/>
+                <w:iCs/>
+                <w:sz w:val="28"/>
+                <w:szCs w:val="28"/>
+              </w:rPr>
+              <w:t>string</w:t>
+            </w:r>
+            <w:proofErr w:type="spellEnd"/>
+            <w:r>
+              <w:rPr>
+                <w:rFonts w:ascii="Times New Roman" w:hAnsi="Times New Roman" w:cs="Times New Roman"/>
+                <w:iCs/>
+                <w:sz w:val="28"/>
+                <w:szCs w:val="28"/>
+              </w:rPr>
+              <w:t xml:space="preserve"> </w:t>
+            </w:r>
+            <w:proofErr w:type="spellStart"/>
+            <w:r>
+              <w:rPr>
+                <w:rFonts w:ascii="Times New Roman" w:hAnsi="Times New Roman" w:cs="Times New Roman"/>
+                <w:iCs/>
+                <w:sz w:val="28"/>
+                <w:szCs w:val="28"/>
+              </w:rPr>
+              <w:t>str</w:t>
+            </w:r>
+            <w:proofErr w:type="spellEnd"/>
+            <w:r>
+              <w:rPr>
+                <w:rFonts w:ascii="Times New Roman" w:hAnsi="Times New Roman" w:cs="Times New Roman"/>
+                <w:iCs/>
+                <w:sz w:val="28"/>
+                <w:szCs w:val="28"/>
+              </w:rPr>
+              <w:t>)</w:t>
             </w:r>
           </w:p>
         </w:tc>
@@ -7458,6 +7661,7 @@
               </w:rPr>
               <w:t>-</w:t>
             </w:r>
+            <w:proofErr w:type="spellStart"/>
             <w:r>
               <w:rPr>
                 <w:rFonts w:ascii="Times New Roman" w:hAnsi="Times New Roman" w:cs="Times New Roman"/>
@@ -7465,8 +7669,29 @@
                 <w:sz w:val="28"/>
                 <w:szCs w:val="28"/>
               </w:rPr>
-              <w:t>string password</w:t>
-            </w:r>
+              <w:t>string</w:t>
+            </w:r>
+            <w:proofErr w:type="spellEnd"/>
+            <w:r>
+              <w:rPr>
+                <w:rFonts w:ascii="Times New Roman" w:hAnsi="Times New Roman" w:cs="Times New Roman"/>
+                <w:iCs/>
+                <w:sz w:val="28"/>
+                <w:szCs w:val="28"/>
+              </w:rPr>
+              <w:t xml:space="preserve"> </w:t>
+            </w:r>
+            <w:proofErr w:type="spellStart"/>
+            <w:r>
+              <w:rPr>
+                <w:rFonts w:ascii="Times New Roman" w:hAnsi="Times New Roman" w:cs="Times New Roman"/>
+                <w:iCs/>
+                <w:sz w:val="28"/>
+                <w:szCs w:val="28"/>
+              </w:rPr>
+              <w:t>password</w:t>
+            </w:r>
+            <w:proofErr w:type="spellEnd"/>
             <w:r>
               <w:rPr>
                 <w:rFonts w:ascii="Times New Roman" w:hAnsi="Times New Roman" w:cs="Times New Roman"/>
@@ -7592,13 +7817,33 @@
               </w:rPr>
               <w:t xml:space="preserve">Test </w:t>
             </w:r>
-            <w:r>
-              <w:rPr>
-                <w:rFonts w:ascii="Times New Roman" w:hAnsi="Times New Roman" w:cs="Times New Roman"/>
-                <w:sz w:val="28"/>
-                <w:szCs w:val="28"/>
-              </w:rPr>
-              <w:t>CreateTest()</w:t>
+            <w:proofErr w:type="spellStart"/>
+            <w:proofErr w:type="gramStart"/>
+            <w:r>
+              <w:rPr>
+                <w:rFonts w:ascii="Times New Roman" w:hAnsi="Times New Roman" w:cs="Times New Roman"/>
+                <w:sz w:val="28"/>
+                <w:szCs w:val="28"/>
+              </w:rPr>
+              <w:t>CreateTest</w:t>
+            </w:r>
+            <w:proofErr w:type="spellEnd"/>
+            <w:r>
+              <w:rPr>
+                <w:rFonts w:ascii="Times New Roman" w:hAnsi="Times New Roman" w:cs="Times New Roman"/>
+                <w:sz w:val="28"/>
+                <w:szCs w:val="28"/>
+              </w:rPr>
+              <w:t>(</w:t>
+            </w:r>
+            <w:proofErr w:type="gramEnd"/>
+            <w:r>
+              <w:rPr>
+                <w:rFonts w:ascii="Times New Roman" w:hAnsi="Times New Roman" w:cs="Times New Roman"/>
+                <w:sz w:val="28"/>
+                <w:szCs w:val="28"/>
+              </w:rPr>
+              <w:t>)</w:t>
             </w:r>
           </w:p>
         </w:tc>
@@ -7718,14 +7963,26 @@
               </w:rPr>
               <w:t xml:space="preserve">Int </w:t>
             </w:r>
-            <w:r>
-              <w:rPr>
-                <w:rFonts w:ascii="Times New Roman" w:hAnsi="Times New Roman" w:cs="Times New Roman"/>
-                <w:sz w:val="28"/>
-                <w:szCs w:val="28"/>
-              </w:rPr>
-              <w:t>TryTest(</w:t>
-            </w:r>
+            <w:proofErr w:type="spellStart"/>
+            <w:proofErr w:type="gramStart"/>
+            <w:r>
+              <w:rPr>
+                <w:rFonts w:ascii="Times New Roman" w:hAnsi="Times New Roman" w:cs="Times New Roman"/>
+                <w:sz w:val="28"/>
+                <w:szCs w:val="28"/>
+              </w:rPr>
+              <w:t>TryTest</w:t>
+            </w:r>
+            <w:proofErr w:type="spellEnd"/>
+            <w:r>
+              <w:rPr>
+                <w:rFonts w:ascii="Times New Roman" w:hAnsi="Times New Roman" w:cs="Times New Roman"/>
+                <w:sz w:val="28"/>
+                <w:szCs w:val="28"/>
+              </w:rPr>
+              <w:t>(</w:t>
+            </w:r>
+            <w:proofErr w:type="gramEnd"/>
             <w:r>
               <w:rPr>
                 <w:rFonts w:ascii="Times New Roman" w:hAnsi="Times New Roman" w:cs="Times New Roman"/>
@@ -7733,8 +7990,19 @@
                 <w:szCs w:val="28"/>
                 <w:lang w:val="en-US"/>
               </w:rPr>
-              <w:t>Test test</w:t>
-            </w:r>
+              <w:t xml:space="preserve">Test </w:t>
+            </w:r>
+            <w:proofErr w:type="spellStart"/>
+            <w:r>
+              <w:rPr>
+                <w:rFonts w:ascii="Times New Roman" w:hAnsi="Times New Roman" w:cs="Times New Roman"/>
+                <w:sz w:val="28"/>
+                <w:szCs w:val="28"/>
+                <w:lang w:val="en-US"/>
+              </w:rPr>
+              <w:t>test</w:t>
+            </w:r>
+            <w:proofErr w:type="spellEnd"/>
             <w:r>
               <w:rPr>
                 <w:rFonts w:ascii="Times New Roman" w:hAnsi="Times New Roman" w:cs="Times New Roman"/>
@@ -7784,6 +8052,7 @@
               </w:rPr>
               <w:t xml:space="preserve"> </w:t>
             </w:r>
+            <w:proofErr w:type="spellStart"/>
             <w:r>
               <w:rPr>
                 <w:rFonts w:ascii="Times New Roman" w:hAnsi="Times New Roman" w:cs="Times New Roman"/>
@@ -7793,6 +8062,7 @@
               </w:rPr>
               <w:t>test</w:t>
             </w:r>
+            <w:proofErr w:type="spellEnd"/>
             <w:r>
               <w:rPr>
                 <w:rFonts w:ascii="Times New Roman" w:hAnsi="Times New Roman" w:cs="Times New Roman"/>
@@ -7884,6 +8154,8 @@
               </w:rPr>
               <w:t xml:space="preserve">Void </w:t>
             </w:r>
+            <w:proofErr w:type="spellStart"/>
+            <w:proofErr w:type="gramStart"/>
             <w:r>
               <w:rPr>
                 <w:rFonts w:ascii="Times New Roman" w:hAnsi="Times New Roman" w:cs="Times New Roman"/>
@@ -7891,8 +8163,19 @@
                 <w:szCs w:val="28"/>
                 <w:lang w:val="en-US"/>
               </w:rPr>
-              <w:t>ViewTest(</w:t>
-            </w:r>
+              <w:t>ViewTest</w:t>
+            </w:r>
+            <w:proofErr w:type="spellEnd"/>
+            <w:r>
+              <w:rPr>
+                <w:rFonts w:ascii="Times New Roman" w:hAnsi="Times New Roman" w:cs="Times New Roman"/>
+                <w:sz w:val="28"/>
+                <w:szCs w:val="28"/>
+                <w:lang w:val="en-US"/>
+              </w:rPr>
+              <w:t>(</w:t>
+            </w:r>
+            <w:proofErr w:type="gramEnd"/>
             <w:r>
               <w:rPr>
                 <w:rFonts w:ascii="Times New Roman" w:hAnsi="Times New Roman" w:cs="Times New Roman"/>
@@ -7952,6 +8235,7 @@
               </w:rPr>
               <w:t xml:space="preserve"> </w:t>
             </w:r>
+            <w:proofErr w:type="spellStart"/>
             <w:r>
               <w:rPr>
                 <w:rFonts w:ascii="Times New Roman" w:hAnsi="Times New Roman" w:cs="Times New Roman"/>
@@ -7961,6 +8245,7 @@
               </w:rPr>
               <w:t>test</w:t>
             </w:r>
+            <w:proofErr w:type="spellEnd"/>
             <w:r>
               <w:rPr>
                 <w:rFonts w:ascii="Times New Roman" w:hAnsi="Times New Roman" w:cs="Times New Roman"/>
@@ -8046,6 +8331,8 @@
               </w:rPr>
               <w:t xml:space="preserve">User </w:t>
             </w:r>
+            <w:proofErr w:type="spellStart"/>
+            <w:proofErr w:type="gramStart"/>
             <w:r>
               <w:rPr>
                 <w:rFonts w:ascii="Times New Roman" w:hAnsi="Times New Roman" w:cs="Times New Roman"/>
@@ -8053,8 +8340,19 @@
                 <w:szCs w:val="28"/>
                 <w:lang w:val="en-US"/>
               </w:rPr>
-              <w:t>EditUser(</w:t>
-            </w:r>
+              <w:t>EditUser</w:t>
+            </w:r>
+            <w:proofErr w:type="spellEnd"/>
+            <w:r>
+              <w:rPr>
+                <w:rFonts w:ascii="Times New Roman" w:hAnsi="Times New Roman" w:cs="Times New Roman"/>
+                <w:sz w:val="28"/>
+                <w:szCs w:val="28"/>
+                <w:lang w:val="en-US"/>
+              </w:rPr>
+              <w:t>(</w:t>
+            </w:r>
+            <w:proofErr w:type="gramEnd"/>
             <w:r>
               <w:rPr>
                 <w:rFonts w:ascii="Times New Roman" w:hAnsi="Times New Roman" w:cs="Times New Roman"/>
@@ -8111,6 +8409,7 @@
               </w:rPr>
               <w:t xml:space="preserve"> </w:t>
             </w:r>
+            <w:proofErr w:type="spellStart"/>
             <w:r>
               <w:rPr>
                 <w:rFonts w:ascii="Times New Roman" w:hAnsi="Times New Roman" w:cs="Times New Roman"/>
@@ -8120,6 +8419,7 @@
               </w:rPr>
               <w:t>user</w:t>
             </w:r>
+            <w:proofErr w:type="spellEnd"/>
             <w:r>
               <w:rPr>
                 <w:rFonts w:ascii="Times New Roman" w:hAnsi="Times New Roman" w:cs="Times New Roman"/>
@@ -8208,6 +8508,7 @@
                 <w:lang w:val="en-US"/>
               </w:rPr>
             </w:pPr>
+            <w:proofErr w:type="spellStart"/>
             <w:r>
               <w:rPr>
                 <w:rFonts w:ascii="Times New Roman" w:hAnsi="Times New Roman" w:cs="Times New Roman"/>
@@ -8215,8 +8516,9 @@
                 <w:szCs w:val="28"/>
                 <w:lang w:val="en-US"/>
               </w:rPr>
-              <w:t xml:space="preserve">Raiting </w:t>
-            </w:r>
+              <w:t>Raiting</w:t>
+            </w:r>
+            <w:proofErr w:type="spellEnd"/>
             <w:r>
               <w:rPr>
                 <w:rFonts w:ascii="Times New Roman" w:hAnsi="Times New Roman" w:cs="Times New Roman"/>
@@ -8224,8 +8526,30 @@
                 <w:szCs w:val="28"/>
                 <w:lang w:val="en-US"/>
               </w:rPr>
-              <w:t>EditRating(</w:t>
-            </w:r>
+              <w:t xml:space="preserve"> </w:t>
+            </w:r>
+            <w:proofErr w:type="spellStart"/>
+            <w:proofErr w:type="gramStart"/>
+            <w:r>
+              <w:rPr>
+                <w:rFonts w:ascii="Times New Roman" w:hAnsi="Times New Roman" w:cs="Times New Roman"/>
+                <w:sz w:val="28"/>
+                <w:szCs w:val="28"/>
+                <w:lang w:val="en-US"/>
+              </w:rPr>
+              <w:t>EditRating</w:t>
+            </w:r>
+            <w:proofErr w:type="spellEnd"/>
+            <w:r>
+              <w:rPr>
+                <w:rFonts w:ascii="Times New Roman" w:hAnsi="Times New Roman" w:cs="Times New Roman"/>
+                <w:sz w:val="28"/>
+                <w:szCs w:val="28"/>
+                <w:lang w:val="en-US"/>
+              </w:rPr>
+              <w:t>(</w:t>
+            </w:r>
+            <w:proofErr w:type="gramEnd"/>
             <w:r>
               <w:rPr>
                 <w:rFonts w:ascii="Times New Roman" w:hAnsi="Times New Roman" w:cs="Times New Roman"/>
@@ -8273,7 +8597,27 @@
                 <w:szCs w:val="28"/>
                 <w:lang w:val="en-US"/>
               </w:rPr>
-              <w:t>Test test (</w:t>
+              <w:t xml:space="preserve">Test </w:t>
+            </w:r>
+            <w:proofErr w:type="spellStart"/>
+            <w:r>
+              <w:rPr>
+                <w:rFonts w:ascii="Times New Roman" w:hAnsi="Times New Roman" w:cs="Times New Roman"/>
+                <w:sz w:val="28"/>
+                <w:szCs w:val="28"/>
+                <w:lang w:val="en-US"/>
+              </w:rPr>
+              <w:t>test</w:t>
+            </w:r>
+            <w:proofErr w:type="spellEnd"/>
+            <w:r>
+              <w:rPr>
+                <w:rFonts w:ascii="Times New Roman" w:hAnsi="Times New Roman" w:cs="Times New Roman"/>
+                <w:sz w:val="28"/>
+                <w:szCs w:val="28"/>
+                <w:lang w:val="en-US"/>
+              </w:rPr>
+              <w:t xml:space="preserve"> (</w:t>
             </w:r>
             <w:r>
               <w:rPr>
@@ -8354,7 +8698,47 @@
                 <w:szCs w:val="28"/>
                 <w:lang w:val="en-US"/>
               </w:rPr>
-              <w:t>Test Sort(Test test, string rule)</w:t>
+              <w:t xml:space="preserve">Test </w:t>
+            </w:r>
+            <w:proofErr w:type="gramStart"/>
+            <w:r>
+              <w:rPr>
+                <w:rFonts w:ascii="Times New Roman" w:hAnsi="Times New Roman" w:cs="Times New Roman"/>
+                <w:sz w:val="28"/>
+                <w:szCs w:val="28"/>
+                <w:lang w:val="en-US"/>
+              </w:rPr>
+              <w:t>Sort(</w:t>
+            </w:r>
+            <w:proofErr w:type="gramEnd"/>
+            <w:r>
+              <w:rPr>
+                <w:rFonts w:ascii="Times New Roman" w:hAnsi="Times New Roman" w:cs="Times New Roman"/>
+                <w:sz w:val="28"/>
+                <w:szCs w:val="28"/>
+                <w:lang w:val="en-US"/>
+              </w:rPr>
+              <w:t xml:space="preserve">Test </w:t>
+            </w:r>
+            <w:proofErr w:type="spellStart"/>
+            <w:r>
+              <w:rPr>
+                <w:rFonts w:ascii="Times New Roman" w:hAnsi="Times New Roman" w:cs="Times New Roman"/>
+                <w:sz w:val="28"/>
+                <w:szCs w:val="28"/>
+                <w:lang w:val="en-US"/>
+              </w:rPr>
+              <w:t>test</w:t>
+            </w:r>
+            <w:proofErr w:type="spellEnd"/>
+            <w:r>
+              <w:rPr>
+                <w:rFonts w:ascii="Times New Roman" w:hAnsi="Times New Roman" w:cs="Times New Roman"/>
+                <w:sz w:val="28"/>
+                <w:szCs w:val="28"/>
+                <w:lang w:val="en-US"/>
+              </w:rPr>
+              <w:t>, string rule)</w:t>
             </w:r>
           </w:p>
         </w:tc>
@@ -8466,6 +8850,7 @@
       <w:r>
         <w:t>Разработка алгоритмов работы программы</w:t>
       </w:r>
+      <w:bookmarkStart w:id="20" w:name="_Toc163732938"/>
       <w:bookmarkEnd w:id="19"/>
     </w:p>
     <w:p>
@@ -8476,10 +8861,10 @@
           <w:iCs/>
         </w:rPr>
       </w:pPr>
-      <w:bookmarkStart w:id="20" w:name="_Toc163732938"/>
       <w:r>
         <w:t xml:space="preserve">3.1 Алгоритм функции </w:t>
       </w:r>
+      <w:proofErr w:type="spellStart"/>
       <w:r>
         <w:rPr>
           <w:i/>
@@ -8488,19 +8873,18 @@
         <w:t>main</w:t>
       </w:r>
       <w:bookmarkEnd w:id="20"/>
+      <w:proofErr w:type="spellEnd"/>
     </w:p>
     <w:p>
       <w:pPr>
         <w:pStyle w:val="21"/>
+        <w:ind w:firstLine="0"/>
       </w:pPr>
     </w:p>
     <w:p>
       <w:pPr>
         <w:pStyle w:val="Plain"/>
         <w:ind w:firstLine="709"/>
-        <w:rPr>
-          <w:lang w:val="ru-RU"/>
-        </w:rPr>
       </w:pPr>
       <w:r>
         <w:rPr>
@@ -8519,72 +8903,766 @@
         <w:rPr>
           <w:lang w:val="ru-RU"/>
         </w:rPr>
-        <w:t xml:space="preserve"> является центральной точкой программы, она не только инициализирует процесс выполнения, но и управляет взаимодействием с пользователем. </w:t>
-      </w:r>
-      <w:r>
-        <w:rPr>
-          <w:lang w:val="ru-RU"/>
-        </w:rPr>
-        <w:t xml:space="preserve">Предварительная настройка кодировки консоли, вывод приветственного сообщения и инициализация структуры данных для хранения информации о пользователе </w:t>
-      </w:r>
-      <w:r>
-        <w:rPr>
-          <w:lang w:val="ru-RU"/>
-        </w:rPr>
-        <w:t>–</w:t>
-      </w:r>
-      <w:r>
-        <w:rPr>
-          <w:lang w:val="ru-RU"/>
-        </w:rPr>
-        <w:t xml:space="preserve"> все это выполняется функцией </w:t>
-      </w:r>
+        <w:t xml:space="preserve"> играет ключевую роль в консольном приложении "Конструктор экзаменационных билетов". </w:t>
+      </w:r>
+      <w:r>
+        <w:t xml:space="preserve">Это основная точка входа, где начинается выполнение программы. Её задача - инициализировать консоль, предложить пользователю выбор действий и перенаправить его в соответствующий интерфейс в зависимости </w:t>
+      </w:r>
+      <w:proofErr w:type="spellStart"/>
+      <w:r>
+        <w:t>от</w:t>
+      </w:r>
+      <w:proofErr w:type="spellEnd"/>
+      <w:r>
+        <w:t xml:space="preserve"> </w:t>
+      </w:r>
+      <w:proofErr w:type="spellStart"/>
+      <w:r>
+        <w:t>его</w:t>
+      </w:r>
+      <w:proofErr w:type="spellEnd"/>
+      <w:r>
+        <w:t xml:space="preserve"> </w:t>
+      </w:r>
+      <w:proofErr w:type="spellStart"/>
+      <w:r>
+        <w:t>уровня</w:t>
+      </w:r>
+      <w:proofErr w:type="spellEnd"/>
+      <w:r>
+        <w:t xml:space="preserve"> </w:t>
+      </w:r>
+      <w:proofErr w:type="spellStart"/>
+      <w:r>
+        <w:t>доступа</w:t>
+      </w:r>
+      <w:proofErr w:type="spellEnd"/>
+      <w:r>
+        <w:t>.</w:t>
+      </w:r>
+    </w:p>
+    <w:p>
+      <w:pPr>
+        <w:pStyle w:val="Plain"/>
+        <w:ind w:firstLine="709"/>
+      </w:pPr>
+      <w:r>
+        <w:rPr>
+          <w:lang w:val="ru-RU"/>
+        </w:rPr>
+        <w:t>Приложение начинает с очистки консоли и вывода приветственного сообщения на русском языке</w:t>
+      </w:r>
+      <w:r>
+        <w:rPr>
+          <w:lang w:val="ru-RU"/>
+        </w:rPr>
+        <w:t xml:space="preserve">. </w:t>
+      </w:r>
+      <w:r>
+        <w:rPr>
+          <w:lang w:val="ru-RU"/>
+        </w:rPr>
+        <w:t>Далее, через вызов функции меню (</w:t>
+      </w:r>
+      <w:proofErr w:type="gramStart"/>
       <w:r>
         <w:rPr>
           <w:i/>
           <w:iCs/>
         </w:rPr>
-        <w:t>main</w:t>
-      </w:r>
-      <w:r>
-        <w:rPr>
-          <w:lang w:val="ru-RU"/>
-        </w:rPr>
-        <w:t xml:space="preserve"> перед передачей управления другим функциям. </w:t>
-      </w:r>
-      <w:r>
-        <w:rPr>
-          <w:lang w:val="ru-RU"/>
-        </w:rPr>
-        <w:t>В зависимости от уровня доступа пользователя, функция осуществляет вызов соответствующего интерфейса, обеспечивая комфортное взаимодействие с программой.</w:t>
+        <w:t>Menu</w:t>
+      </w:r>
+      <w:r>
+        <w:rPr>
+          <w:lang w:val="ru-RU"/>
+        </w:rPr>
+        <w:t>(</w:t>
+      </w:r>
+      <w:proofErr w:type="gramEnd"/>
+      <w:r>
+        <w:rPr>
+          <w:lang w:val="ru-RU"/>
+        </w:rPr>
+        <w:t xml:space="preserve">)), предоставляется выбор действий пользователю. </w:t>
+      </w:r>
+      <w:proofErr w:type="spellStart"/>
+      <w:r>
+        <w:t>Это</w:t>
+      </w:r>
+      <w:proofErr w:type="spellEnd"/>
+      <w:r>
+        <w:t xml:space="preserve"> </w:t>
+      </w:r>
+      <w:proofErr w:type="spellStart"/>
+      <w:r>
+        <w:t>позволяет</w:t>
+      </w:r>
+      <w:proofErr w:type="spellEnd"/>
+      <w:r>
+        <w:t xml:space="preserve"> </w:t>
+      </w:r>
+      <w:proofErr w:type="spellStart"/>
+      <w:r>
+        <w:t>разделить</w:t>
+      </w:r>
+      <w:proofErr w:type="spellEnd"/>
+      <w:r>
+        <w:t xml:space="preserve"> </w:t>
+      </w:r>
+      <w:proofErr w:type="spellStart"/>
+      <w:r>
+        <w:t>логику</w:t>
+      </w:r>
+      <w:proofErr w:type="spellEnd"/>
+      <w:r>
+        <w:t xml:space="preserve"> </w:t>
+      </w:r>
+      <w:proofErr w:type="spellStart"/>
+      <w:r>
+        <w:t>работы</w:t>
+      </w:r>
+      <w:proofErr w:type="spellEnd"/>
+      <w:r>
+        <w:t xml:space="preserve"> с приложением на более мелкие и управляемые куски, обеспечивая понятность и легкость сопровождения кода. После выбора действия пользователем, программа направляет его на соответствующий интерфейс: для </w:t>
+      </w:r>
+      <w:proofErr w:type="spellStart"/>
+      <w:r>
+        <w:t>гостя</w:t>
+      </w:r>
+      <w:proofErr w:type="spellEnd"/>
+      <w:r>
+        <w:t xml:space="preserve">, </w:t>
+      </w:r>
+      <w:proofErr w:type="spellStart"/>
+      <w:r>
+        <w:t>пользователя</w:t>
+      </w:r>
+      <w:proofErr w:type="spellEnd"/>
+      <w:r>
+        <w:t xml:space="preserve"> </w:t>
+      </w:r>
+      <w:proofErr w:type="spellStart"/>
+      <w:r>
+        <w:t>или</w:t>
+      </w:r>
+      <w:proofErr w:type="spellEnd"/>
+      <w:r>
+        <w:t xml:space="preserve"> </w:t>
+      </w:r>
+      <w:proofErr w:type="spellStart"/>
+      <w:r>
+        <w:t>администратора</w:t>
+      </w:r>
+      <w:proofErr w:type="spellEnd"/>
+      <w:r>
+        <w:t>.</w:t>
       </w:r>
     </w:p>
     <w:p>
       <w:pPr>
         <w:pStyle w:val="Plain"/>
-        <w:rPr>
-          <w:lang w:val="ru-RU"/>
-        </w:rPr>
-      </w:pPr>
-      <w:r>
-        <w:rPr>
-          <w:lang w:val="ru-RU"/>
-        </w:rPr>
-        <w:tab/>
-        <w:t xml:space="preserve">Более наглядно функция </w:t>
+        <w:ind w:firstLine="709"/>
+        <w:rPr>
+          <w:lang w:val="ru-RU"/>
+        </w:rPr>
+      </w:pPr>
+      <w:r>
+        <w:rPr>
+          <w:lang w:val="ru-RU"/>
+        </w:rPr>
+        <w:t>Пошаговый словесный алгоритм:</w:t>
+      </w:r>
+    </w:p>
+    <w:p>
+      <w:pPr>
+        <w:pStyle w:val="Plain"/>
+        <w:numPr>
+          <w:ilvl w:val="0"/>
+          <w:numId w:val="19"/>
+        </w:numPr>
+        <w:tabs>
+          <w:tab w:val="left" w:pos="1134"/>
+        </w:tabs>
+        <w:ind w:left="0" w:firstLine="709"/>
+        <w:rPr>
+          <w:lang w:val="ru-RU"/>
+        </w:rPr>
+      </w:pPr>
+      <w:r>
+        <w:rPr>
+          <w:lang w:val="ru-RU"/>
+        </w:rPr>
+        <w:t>Устанавливаются кодировки консоли для корректного отображения символов на кириллице</w:t>
+      </w:r>
+      <w:r>
+        <w:rPr>
+          <w:lang w:val="ru-RU"/>
+        </w:rPr>
+        <w:t>;</w:t>
+      </w:r>
+    </w:p>
+    <w:p>
+      <w:pPr>
+        <w:pStyle w:val="Plain"/>
+        <w:numPr>
+          <w:ilvl w:val="0"/>
+          <w:numId w:val="19"/>
+        </w:numPr>
+        <w:tabs>
+          <w:tab w:val="left" w:pos="1134"/>
+        </w:tabs>
+        <w:ind w:left="0" w:firstLine="709"/>
+        <w:rPr>
+          <w:lang w:val="ru-RU"/>
+        </w:rPr>
+      </w:pPr>
+      <w:r>
+        <w:rPr>
+          <w:lang w:val="ru-RU"/>
+        </w:rPr>
+        <w:t>Очищается экран консоли</w:t>
+      </w:r>
+      <w:r>
+        <w:t>;</w:t>
+      </w:r>
+    </w:p>
+    <w:p>
+      <w:pPr>
+        <w:pStyle w:val="Plain"/>
+        <w:numPr>
+          <w:ilvl w:val="0"/>
+          <w:numId w:val="19"/>
+        </w:numPr>
+        <w:tabs>
+          <w:tab w:val="left" w:pos="1134"/>
+        </w:tabs>
+        <w:ind w:left="0" w:firstLine="709"/>
+        <w:rPr>
+          <w:lang w:val="ru-RU"/>
+        </w:rPr>
+      </w:pPr>
+      <w:r>
+        <w:rPr>
+          <w:lang w:val="ru-RU"/>
+        </w:rPr>
+        <w:t>Выводится приветственное сообщение</w:t>
+      </w:r>
+      <w:r>
+        <w:rPr>
+          <w:lang w:val="ru-RU"/>
+        </w:rPr>
+        <w:t>;</w:t>
+      </w:r>
+    </w:p>
+    <w:p>
+      <w:pPr>
+        <w:pStyle w:val="Plain"/>
+        <w:numPr>
+          <w:ilvl w:val="0"/>
+          <w:numId w:val="19"/>
+        </w:numPr>
+        <w:tabs>
+          <w:tab w:val="left" w:pos="1134"/>
+        </w:tabs>
+        <w:ind w:left="0" w:firstLine="709"/>
+        <w:rPr>
+          <w:lang w:val="ru-RU"/>
+        </w:rPr>
+      </w:pPr>
+      <w:r>
+        <w:rPr>
+          <w:lang w:val="ru-RU"/>
+        </w:rPr>
+        <w:t xml:space="preserve">Создается объект типа </w:t>
       </w:r>
       <w:r>
         <w:rPr>
           <w:i/>
           <w:iCs/>
         </w:rPr>
+        <w:t>User</w:t>
+      </w:r>
+      <w:r>
+        <w:t>;</w:t>
+      </w:r>
+    </w:p>
+    <w:p>
+      <w:pPr>
+        <w:pStyle w:val="Plain"/>
+        <w:numPr>
+          <w:ilvl w:val="0"/>
+          <w:numId w:val="19"/>
+        </w:numPr>
+        <w:tabs>
+          <w:tab w:val="left" w:pos="1134"/>
+        </w:tabs>
+        <w:ind w:left="0" w:firstLine="709"/>
+        <w:rPr>
+          <w:lang w:val="ru-RU"/>
+        </w:rPr>
+      </w:pPr>
+      <w:r>
+        <w:rPr>
+          <w:lang w:val="ru-RU"/>
+        </w:rPr>
+        <w:t xml:space="preserve">Устанавливается начальное значение поля </w:t>
+      </w:r>
+      <w:proofErr w:type="spellStart"/>
+      <w:r>
+        <w:rPr>
+          <w:i/>
+          <w:iCs/>
+        </w:rPr>
+        <w:t>ruleLevel</w:t>
+      </w:r>
+      <w:proofErr w:type="spellEnd"/>
+      <w:r>
+        <w:rPr>
+          <w:lang w:val="ru-RU"/>
+        </w:rPr>
+        <w:t xml:space="preserve"> объекта </w:t>
+      </w:r>
+      <w:r>
+        <w:rPr>
+          <w:i/>
+          <w:iCs/>
+        </w:rPr>
+        <w:t>User</w:t>
+      </w:r>
+      <w:r>
+        <w:rPr>
+          <w:lang w:val="ru-RU"/>
+        </w:rPr>
+        <w:t>;</w:t>
+      </w:r>
+    </w:p>
+    <w:p>
+      <w:pPr>
+        <w:pStyle w:val="Plain"/>
+        <w:numPr>
+          <w:ilvl w:val="0"/>
+          <w:numId w:val="19"/>
+        </w:numPr>
+        <w:tabs>
+          <w:tab w:val="left" w:pos="1134"/>
+        </w:tabs>
+        <w:ind w:left="0" w:firstLine="709"/>
+        <w:rPr>
+          <w:lang w:val="ru-RU"/>
+        </w:rPr>
+      </w:pPr>
+      <w:r>
+        <w:rPr>
+          <w:lang w:val="ru-RU"/>
+        </w:rPr>
+        <w:t xml:space="preserve">Запускается функция </w:t>
+      </w:r>
+      <w:r>
+        <w:t>Menu</w:t>
+      </w:r>
+      <w:r>
+        <w:rPr>
+          <w:lang w:val="ru-RU"/>
+        </w:rPr>
+        <w:t xml:space="preserve">, которая отвечает за меню выбора действий. После завершения этой функции значение поля </w:t>
+      </w:r>
+      <w:proofErr w:type="spellStart"/>
+      <w:r>
+        <w:rPr>
+          <w:i/>
+          <w:iCs/>
+        </w:rPr>
+        <w:t>ruleLevel</w:t>
+      </w:r>
+      <w:proofErr w:type="spellEnd"/>
+      <w:r>
+        <w:rPr>
+          <w:lang w:val="ru-RU"/>
+        </w:rPr>
+        <w:t xml:space="preserve"> объекта </w:t>
+      </w:r>
+      <w:r>
+        <w:rPr>
+          <w:i/>
+          <w:iCs/>
+        </w:rPr>
+        <w:t>User</w:t>
+      </w:r>
+      <w:r>
+        <w:rPr>
+          <w:lang w:val="ru-RU"/>
+        </w:rPr>
+        <w:t xml:space="preserve"> изменяется в зависимости от выбранного действия пользователя</w:t>
+      </w:r>
+      <w:r>
+        <w:rPr>
+          <w:lang w:val="ru-RU"/>
+        </w:rPr>
+        <w:t>;</w:t>
+      </w:r>
+    </w:p>
+    <w:p>
+      <w:pPr>
+        <w:pStyle w:val="Plain"/>
+        <w:numPr>
+          <w:ilvl w:val="0"/>
+          <w:numId w:val="19"/>
+        </w:numPr>
+        <w:tabs>
+          <w:tab w:val="left" w:pos="1134"/>
+        </w:tabs>
+        <w:ind w:left="0" w:firstLine="709"/>
+        <w:rPr>
+          <w:lang w:val="ru-RU"/>
+        </w:rPr>
+      </w:pPr>
+      <w:r>
+        <w:rPr>
+          <w:lang w:val="ru-RU"/>
+        </w:rPr>
+        <w:t xml:space="preserve">Выполняется оператор </w:t>
+      </w:r>
+      <w:r>
+        <w:rPr>
+          <w:i/>
+          <w:iCs/>
+        </w:rPr>
+        <w:t>switch</w:t>
+      </w:r>
+      <w:r>
+        <w:rPr>
+          <w:lang w:val="ru-RU"/>
+        </w:rPr>
+        <w:t xml:space="preserve"> по значению поля </w:t>
+      </w:r>
+      <w:proofErr w:type="spellStart"/>
+      <w:r>
+        <w:rPr>
+          <w:i/>
+          <w:iCs/>
+        </w:rPr>
+        <w:t>ruleLevel</w:t>
+      </w:r>
+      <w:proofErr w:type="spellEnd"/>
+      <w:r>
+        <w:rPr>
+          <w:lang w:val="ru-RU"/>
+        </w:rPr>
+        <w:t xml:space="preserve"> объекта </w:t>
+      </w:r>
+      <w:r>
+        <w:rPr>
+          <w:i/>
+          <w:iCs/>
+        </w:rPr>
+        <w:t>User</w:t>
+      </w:r>
+      <w:r>
+        <w:rPr>
+          <w:lang w:val="ru-RU"/>
+        </w:rPr>
+        <w:t>:</w:t>
+      </w:r>
+    </w:p>
+    <w:p>
+      <w:pPr>
+        <w:pStyle w:val="Plain"/>
+        <w:numPr>
+          <w:ilvl w:val="0"/>
+          <w:numId w:val="20"/>
+        </w:numPr>
+        <w:tabs>
+          <w:tab w:val="left" w:pos="1134"/>
+        </w:tabs>
+        <w:rPr>
+          <w:lang w:val="ru-RU"/>
+        </w:rPr>
+      </w:pPr>
+      <w:r>
+        <w:rPr>
+          <w:lang w:val="ru-RU"/>
+        </w:rPr>
+        <w:t xml:space="preserve">Если </w:t>
+      </w:r>
+      <w:proofErr w:type="spellStart"/>
+      <w:r>
+        <w:rPr>
+          <w:i/>
+          <w:iCs/>
+        </w:rPr>
+        <w:t>ruleLevel</w:t>
+      </w:r>
+      <w:proofErr w:type="spellEnd"/>
+      <w:r>
+        <w:rPr>
+          <w:lang w:val="ru-RU"/>
+        </w:rPr>
+        <w:t xml:space="preserve"> равен 0, вызывается функция </w:t>
+      </w:r>
+      <w:proofErr w:type="spellStart"/>
+      <w:r>
+        <w:rPr>
+          <w:i/>
+          <w:iCs/>
+        </w:rPr>
+        <w:t>GuestUI</w:t>
+      </w:r>
+      <w:proofErr w:type="spellEnd"/>
+      <w:r>
+        <w:rPr>
+          <w:lang w:val="ru-RU"/>
+        </w:rPr>
+        <w:t>, которая отвечает за интерфейс гостя</w:t>
+      </w:r>
+      <w:r>
+        <w:rPr>
+          <w:lang w:val="ru-RU"/>
+        </w:rPr>
+        <w:t>;</w:t>
+      </w:r>
+    </w:p>
+    <w:p>
+      <w:pPr>
+        <w:pStyle w:val="Plain"/>
+        <w:numPr>
+          <w:ilvl w:val="0"/>
+          <w:numId w:val="20"/>
+        </w:numPr>
+        <w:tabs>
+          <w:tab w:val="left" w:pos="1134"/>
+        </w:tabs>
+        <w:rPr>
+          <w:lang w:val="ru-RU"/>
+        </w:rPr>
+      </w:pPr>
+      <w:r>
+        <w:rPr>
+          <w:lang w:val="ru-RU"/>
+        </w:rPr>
+        <w:t xml:space="preserve">Если </w:t>
+      </w:r>
+      <w:proofErr w:type="spellStart"/>
+      <w:r>
+        <w:rPr>
+          <w:i/>
+          <w:iCs/>
+        </w:rPr>
+        <w:t>ruleLevel</w:t>
+      </w:r>
+      <w:proofErr w:type="spellEnd"/>
+      <w:r>
+        <w:rPr>
+          <w:lang w:val="ru-RU"/>
+        </w:rPr>
+        <w:t xml:space="preserve"> равен 1, вызывается функция </w:t>
+      </w:r>
+      <w:proofErr w:type="spellStart"/>
+      <w:r>
+        <w:rPr>
+          <w:i/>
+          <w:iCs/>
+        </w:rPr>
+        <w:t>PersonUI</w:t>
+      </w:r>
+      <w:proofErr w:type="spellEnd"/>
+      <w:r>
+        <w:rPr>
+          <w:lang w:val="ru-RU"/>
+        </w:rPr>
+        <w:t>, которая отвечает за интерфейс пользователя</w:t>
+      </w:r>
+      <w:r>
+        <w:rPr>
+          <w:lang w:val="ru-RU"/>
+        </w:rPr>
+        <w:t>;</w:t>
+      </w:r>
+    </w:p>
+    <w:p>
+      <w:pPr>
+        <w:pStyle w:val="Plain"/>
+        <w:numPr>
+          <w:ilvl w:val="0"/>
+          <w:numId w:val="20"/>
+        </w:numPr>
+        <w:tabs>
+          <w:tab w:val="left" w:pos="1134"/>
+        </w:tabs>
+        <w:rPr>
+          <w:lang w:val="ru-RU"/>
+        </w:rPr>
+      </w:pPr>
+      <w:r>
+        <w:rPr>
+          <w:lang w:val="ru-RU"/>
+        </w:rPr>
+        <w:t xml:space="preserve">Если </w:t>
+      </w:r>
+      <w:proofErr w:type="spellStart"/>
+      <w:r>
+        <w:rPr>
+          <w:i/>
+          <w:iCs/>
+        </w:rPr>
+        <w:t>ruleLevel</w:t>
+      </w:r>
+      <w:proofErr w:type="spellEnd"/>
+      <w:r>
+        <w:rPr>
+          <w:lang w:val="ru-RU"/>
+        </w:rPr>
+        <w:t xml:space="preserve"> равен 2, вызывается функция </w:t>
+      </w:r>
+      <w:proofErr w:type="spellStart"/>
+      <w:r>
+        <w:rPr>
+          <w:i/>
+          <w:iCs/>
+        </w:rPr>
+        <w:t>AdminUI</w:t>
+      </w:r>
+      <w:proofErr w:type="spellEnd"/>
+      <w:r>
+        <w:rPr>
+          <w:lang w:val="ru-RU"/>
+        </w:rPr>
+        <w:t xml:space="preserve">, которая отвечает за интерфейс администратора. После чего выводится значение поля </w:t>
+      </w:r>
+      <w:proofErr w:type="spellStart"/>
+      <w:r>
+        <w:rPr>
+          <w:i/>
+          <w:iCs/>
+        </w:rPr>
+        <w:t>ruleLevel</w:t>
+      </w:r>
+      <w:proofErr w:type="spellEnd"/>
+      <w:r>
+        <w:rPr>
+          <w:lang w:val="ru-RU"/>
+        </w:rPr>
+        <w:t xml:space="preserve"> объекта </w:t>
+      </w:r>
+      <w:r>
+        <w:rPr>
+          <w:i/>
+          <w:iCs/>
+        </w:rPr>
+        <w:t>User</w:t>
+      </w:r>
+      <w:r>
+        <w:t>;</w:t>
+      </w:r>
+    </w:p>
+    <w:p>
+      <w:pPr>
+        <w:pStyle w:val="Plain"/>
+        <w:numPr>
+          <w:ilvl w:val="0"/>
+          <w:numId w:val="20"/>
+        </w:numPr>
+        <w:tabs>
+          <w:tab w:val="left" w:pos="1134"/>
+        </w:tabs>
+        <w:rPr>
+          <w:lang w:val="ru-RU"/>
+        </w:rPr>
+      </w:pPr>
+      <w:r>
+        <w:rPr>
+          <w:lang w:val="ru-RU"/>
+        </w:rPr>
+        <w:t>В остальных случаях ничего не происходит</w:t>
+      </w:r>
+      <w:r>
+        <w:rPr>
+          <w:lang w:val="ru-RU"/>
+        </w:rPr>
+        <w:t>.</w:t>
+      </w:r>
+    </w:p>
+    <w:p>
+      <w:pPr>
+        <w:pStyle w:val="Plain"/>
+        <w:numPr>
+          <w:ilvl w:val="0"/>
+          <w:numId w:val="19"/>
+        </w:numPr>
+        <w:tabs>
+          <w:tab w:val="left" w:pos="1134"/>
+        </w:tabs>
+        <w:ind w:left="0" w:firstLine="709"/>
+        <w:rPr>
+          <w:lang w:val="ru-RU"/>
+        </w:rPr>
+      </w:pPr>
+      <w:r>
+        <w:rPr>
+          <w:lang w:val="ru-RU"/>
+        </w:rPr>
+        <w:t>Возвращается значение 0, обозначающее успешное завершение программы</w:t>
+      </w:r>
+      <w:r>
+        <w:rPr>
+          <w:lang w:val="ru-RU"/>
+        </w:rPr>
+        <w:t>.</w:t>
+      </w:r>
+    </w:p>
+    <w:p>
+      <w:pPr>
+        <w:pStyle w:val="Plain"/>
+        <w:ind w:firstLine="709"/>
+        <w:rPr>
+          <w:lang w:val="ru-RU"/>
+        </w:rPr>
+      </w:pPr>
+      <w:r>
+        <w:rPr>
+          <w:lang w:val="ru-RU"/>
+        </w:rPr>
+        <w:t xml:space="preserve">Более наглядно алгоритм функции </w:t>
+      </w:r>
+      <w:r>
+        <w:rPr>
+          <w:i/>
+          <w:iCs/>
+        </w:rPr>
         <w:t>main</w:t>
       </w:r>
       <w:r>
         <w:rPr>
-          <w:lang w:val="ru-RU"/>
-        </w:rPr>
-        <w:t xml:space="preserve"> представлена на блок-схеме (Рисунок 3.1).</w:t>
+          <w:i/>
+          <w:iCs/>
+          <w:lang w:val="ru-RU"/>
+        </w:rPr>
+        <w:t xml:space="preserve"> </w:t>
+      </w:r>
+      <w:r>
+        <w:rPr>
+          <w:lang w:val="ru-RU"/>
+        </w:rPr>
+        <w:t>пр</w:t>
+      </w:r>
+      <w:r>
+        <w:rPr>
+          <w:lang w:val="ru-RU"/>
+        </w:rPr>
+        <w:t>едставлен на блок-</w:t>
+      </w:r>
+      <w:proofErr w:type="gramStart"/>
+      <w:r>
+        <w:rPr>
+          <w:lang w:val="ru-RU"/>
+        </w:rPr>
+        <w:t>схеме(</w:t>
+      </w:r>
+      <w:proofErr w:type="gramEnd"/>
+      <w:r>
+        <w:rPr>
+          <w:lang w:val="ru-RU"/>
+        </w:rPr>
+        <w:t>Рисунок 3.1).</w:t>
       </w:r>
     </w:p>
     <w:p>
@@ -8608,11 +9686,12 @@
           <w:noProof/>
           <w:lang w:val="ru-RU"/>
         </w:rPr>
+        <w:lastRenderedPageBreak/>
         <w:drawing>
-          <wp:inline distT="0" distB="0" distL="0" distR="0" wp14:anchorId="4181549F" wp14:editId="11A1FD8B">
-            <wp:extent cx="3890677" cy="5615797"/>
-            <wp:effectExtent l="0" t="0" r="0" b="4445"/>
-            <wp:docPr id="1" name="Рисунок 1"/>
+          <wp:inline distT="0" distB="0" distL="0" distR="0" wp14:anchorId="1070EA4A" wp14:editId="3E14E5B9">
+            <wp:extent cx="5947246" cy="8601075"/>
+            <wp:effectExtent l="0" t="0" r="0" b="0"/>
+            <wp:docPr id="7" name="Рисунок 7"/>
             <wp:cNvGraphicFramePr>
               <a:graphicFrameLocks xmlns:a="http://schemas.openxmlformats.org/drawingml/2006/main" noChangeAspect="1"/>
             </wp:cNvGraphicFramePr>
@@ -8641,7 +9720,7 @@
                   <pic:spPr bwMode="auto">
                     <a:xfrm>
                       <a:off x="0" y="0"/>
-                      <a:ext cx="3895702" cy="5623050"/>
+                      <a:ext cx="5971788" cy="8636568"/>
                     </a:xfrm>
                     <a:prstGeom prst="rect">
                       <a:avLst/>
@@ -8708,26 +9787,24 @@
     </w:p>
     <w:p>
       <w:pPr>
-        <w:pStyle w:val="21"/>
+        <w:pStyle w:val="Plain"/>
+        <w:rPr>
+          <w:lang w:val="ru-RU"/>
+        </w:rPr>
       </w:pPr>
     </w:p>
     <w:p>
       <w:pPr>
         <w:pStyle w:val="Plain"/>
         <w:ind w:firstLine="709"/>
-        <w:rPr>
-          <w:lang w:val="ru-RU"/>
-        </w:rPr>
-      </w:pPr>
-      <w:r>
-        <w:t xml:space="preserve">В программировании функции поиска играют важную роль в нахождении информации в структурах данных. В контексте конструктора экзаменационных билетов, функция поиска используется для нахождения максимального рейтинга пользователя в списке результатов тестирования. </w:t>
-      </w:r>
+      </w:pPr>
       <w:r>
         <w:rPr>
           <w:lang w:val="ru-RU"/>
         </w:rPr>
         <w:t xml:space="preserve">Функция </w:t>
       </w:r>
+      <w:proofErr w:type="spellStart"/>
       <w:r>
         <w:rPr>
           <w:i/>
@@ -8735,26 +9812,477 @@
         </w:rPr>
         <w:t>LinearFind</w:t>
       </w:r>
-      <w:r>
-        <w:rPr>
-          <w:lang w:val="ru-RU"/>
-        </w:rPr>
-        <w:t xml:space="preserve"> осуществляет линейный поиск максимального рейтинга пользователя в списке результатов.</w:t>
+      <w:proofErr w:type="spellEnd"/>
+      <w:r>
+        <w:rPr>
+          <w:lang w:val="ru-RU"/>
+        </w:rPr>
+        <w:t xml:space="preserve"> является важным компонентом в обработке данных оценок в консольном приложении "Конструктор экзаменационных билетов". </w:t>
+      </w:r>
+      <w:r>
+        <w:t xml:space="preserve">Её задача - провести линейный поиск максимальной </w:t>
+      </w:r>
+      <w:proofErr w:type="spellStart"/>
+      <w:r>
+        <w:t>оценки</w:t>
+      </w:r>
+      <w:proofErr w:type="spellEnd"/>
+      <w:r>
+        <w:t xml:space="preserve">, </w:t>
+      </w:r>
+      <w:proofErr w:type="spellStart"/>
+      <w:r>
+        <w:t>полученной</w:t>
+      </w:r>
+      <w:proofErr w:type="spellEnd"/>
+      <w:r>
+        <w:t xml:space="preserve"> </w:t>
+      </w:r>
+      <w:proofErr w:type="spellStart"/>
+      <w:r>
+        <w:t>определенным</w:t>
+      </w:r>
+      <w:proofErr w:type="spellEnd"/>
+      <w:r>
+        <w:t xml:space="preserve"> </w:t>
+      </w:r>
+      <w:proofErr w:type="spellStart"/>
+      <w:r>
+        <w:t>пользователем</w:t>
+      </w:r>
+      <w:proofErr w:type="spellEnd"/>
+      <w:r>
+        <w:t>.</w:t>
       </w:r>
     </w:p>
     <w:p>
       <w:pPr>
         <w:pStyle w:val="Plain"/>
         <w:ind w:firstLine="709"/>
-        <w:rPr>
-          <w:lang w:val="ru-RU"/>
-        </w:rPr>
-      </w:pPr>
-      <w:r>
-        <w:rPr>
-          <w:lang w:val="ru-RU"/>
-        </w:rPr>
-        <w:t>Более наглядно алгоритм представлен на блок-схеме (Рисунок 3.</w:t>
+      </w:pPr>
+      <w:r>
+        <w:rPr>
+          <w:lang w:val="ru-RU"/>
+        </w:rPr>
+        <w:t xml:space="preserve">Этот алгоритм выбран из-за его простоты и понятности реализации. </w:t>
+      </w:r>
+      <w:proofErr w:type="spellStart"/>
+      <w:r>
+        <w:t>Он</w:t>
+      </w:r>
+      <w:proofErr w:type="spellEnd"/>
+      <w:r>
+        <w:t xml:space="preserve"> </w:t>
+      </w:r>
+      <w:proofErr w:type="spellStart"/>
+      <w:r>
+        <w:t>эффективен</w:t>
+      </w:r>
+      <w:proofErr w:type="spellEnd"/>
+      <w:r>
+        <w:t xml:space="preserve"> </w:t>
+      </w:r>
+      <w:proofErr w:type="spellStart"/>
+      <w:r>
+        <w:t>для</w:t>
+      </w:r>
+      <w:proofErr w:type="spellEnd"/>
+      <w:r>
+        <w:t xml:space="preserve"> </w:t>
+      </w:r>
+      <w:proofErr w:type="spellStart"/>
+      <w:r>
+        <w:t>небольших</w:t>
+      </w:r>
+      <w:proofErr w:type="spellEnd"/>
+      <w:r>
+        <w:t xml:space="preserve"> объемов данных, что позволяет быстро найти максимальную оценку в списке результатов экзаменов. После завершения работы функции, программа может использовать найденное значение для дальнейшего анализа и </w:t>
+      </w:r>
+      <w:proofErr w:type="spellStart"/>
+      <w:r>
+        <w:t>предоставления</w:t>
+      </w:r>
+      <w:proofErr w:type="spellEnd"/>
+      <w:r>
+        <w:t xml:space="preserve"> </w:t>
+      </w:r>
+      <w:proofErr w:type="spellStart"/>
+      <w:r>
+        <w:t>соответствующей</w:t>
+      </w:r>
+      <w:proofErr w:type="spellEnd"/>
+      <w:r>
+        <w:t xml:space="preserve"> </w:t>
+      </w:r>
+      <w:proofErr w:type="spellStart"/>
+      <w:r>
+        <w:t>информации</w:t>
+      </w:r>
+      <w:proofErr w:type="spellEnd"/>
+      <w:r>
+        <w:t xml:space="preserve"> </w:t>
+      </w:r>
+      <w:proofErr w:type="spellStart"/>
+      <w:r>
+        <w:t>пользователю</w:t>
+      </w:r>
+      <w:proofErr w:type="spellEnd"/>
+      <w:r>
+        <w:t>.</w:t>
+      </w:r>
+      <w:bookmarkStart w:id="22" w:name="_Toc163732940"/>
+    </w:p>
+    <w:p>
+      <w:pPr>
+        <w:pStyle w:val="Plain"/>
+        <w:ind w:firstLine="709"/>
+        <w:rPr>
+          <w:lang w:val="ru-RU"/>
+        </w:rPr>
+      </w:pPr>
+      <w:r>
+        <w:rPr>
+          <w:lang w:val="ru-RU"/>
+        </w:rPr>
+        <w:t>Пошаговый словесный алгоритм:</w:t>
+      </w:r>
+    </w:p>
+    <w:p>
+      <w:pPr>
+        <w:pStyle w:val="Plain"/>
+        <w:numPr>
+          <w:ilvl w:val="0"/>
+          <w:numId w:val="23"/>
+        </w:numPr>
+        <w:tabs>
+          <w:tab w:val="left" w:pos="1276"/>
+        </w:tabs>
+        <w:ind w:left="0" w:firstLine="709"/>
+        <w:rPr>
+          <w:lang w:val="ru-RU"/>
+        </w:rPr>
+      </w:pPr>
+      <w:r>
+        <w:rPr>
+          <w:lang w:val="ru-RU"/>
+        </w:rPr>
+        <w:t xml:space="preserve">Принимаются указатели на объекты </w:t>
+      </w:r>
+      <w:proofErr w:type="spellStart"/>
+      <w:r>
+        <w:rPr>
+          <w:i/>
+          <w:iCs/>
+        </w:rPr>
+        <w:t>raiting</w:t>
+      </w:r>
+      <w:proofErr w:type="spellEnd"/>
+      <w:r>
+        <w:rPr>
+          <w:lang w:val="ru-RU"/>
+        </w:rPr>
+        <w:t xml:space="preserve"> (оценки) и </w:t>
+      </w:r>
+      <w:r>
+        <w:rPr>
+          <w:i/>
+          <w:iCs/>
+        </w:rPr>
+        <w:t>user</w:t>
+      </w:r>
+      <w:r>
+        <w:rPr>
+          <w:lang w:val="ru-RU"/>
+        </w:rPr>
+        <w:t xml:space="preserve"> (пользователь), для которого производится поиск.</w:t>
+      </w:r>
+    </w:p>
+    <w:p>
+      <w:pPr>
+        <w:pStyle w:val="Plain"/>
+        <w:numPr>
+          <w:ilvl w:val="0"/>
+          <w:numId w:val="23"/>
+        </w:numPr>
+        <w:tabs>
+          <w:tab w:val="left" w:pos="1276"/>
+        </w:tabs>
+        <w:ind w:left="0" w:firstLine="709"/>
+        <w:rPr>
+          <w:lang w:val="ru-RU"/>
+        </w:rPr>
+      </w:pPr>
+      <w:r>
+        <w:rPr>
+          <w:lang w:val="ru-RU"/>
+        </w:rPr>
+        <w:t xml:space="preserve">Инициализируется переменная </w:t>
+      </w:r>
+      <w:r>
+        <w:rPr>
+          <w:i/>
+          <w:iCs/>
+        </w:rPr>
+        <w:t>max</w:t>
+      </w:r>
+      <w:r>
+        <w:rPr>
+          <w:lang w:val="ru-RU"/>
+        </w:rPr>
+        <w:t>, которая будет хранить максимальное значение результата.</w:t>
+      </w:r>
+    </w:p>
+    <w:p>
+      <w:pPr>
+        <w:pStyle w:val="Plain"/>
+        <w:numPr>
+          <w:ilvl w:val="0"/>
+          <w:numId w:val="23"/>
+        </w:numPr>
+        <w:tabs>
+          <w:tab w:val="left" w:pos="1276"/>
+        </w:tabs>
+        <w:ind w:left="0" w:firstLine="709"/>
+        <w:rPr>
+          <w:lang w:val="ru-RU"/>
+        </w:rPr>
+      </w:pPr>
+      <w:r>
+        <w:rPr>
+          <w:lang w:val="ru-RU"/>
+        </w:rPr>
+        <w:t xml:space="preserve">Создается временный указатель </w:t>
+      </w:r>
+      <w:r>
+        <w:rPr>
+          <w:i/>
+          <w:iCs/>
+        </w:rPr>
+        <w:t>temp</w:t>
+      </w:r>
+      <w:r>
+        <w:rPr>
+          <w:lang w:val="ru-RU"/>
+        </w:rPr>
+        <w:t>, указывающий на начало связного списка оценок.</w:t>
+      </w:r>
+    </w:p>
+    <w:p>
+      <w:pPr>
+        <w:pStyle w:val="Plain"/>
+        <w:numPr>
+          <w:ilvl w:val="0"/>
+          <w:numId w:val="23"/>
+        </w:numPr>
+        <w:tabs>
+          <w:tab w:val="left" w:pos="1276"/>
+        </w:tabs>
+        <w:ind w:left="0" w:firstLine="709"/>
+        <w:rPr>
+          <w:lang w:val="ru-RU"/>
+        </w:rPr>
+      </w:pPr>
+      <w:r>
+        <w:rPr>
+          <w:lang w:val="ru-RU"/>
+        </w:rPr>
+        <w:t xml:space="preserve">Начинается цикл, который проходит по всем элементам связного списка, пока указатель </w:t>
+      </w:r>
+      <w:r>
+        <w:t>temp</w:t>
+      </w:r>
+      <w:r>
+        <w:rPr>
+          <w:lang w:val="ru-RU"/>
+        </w:rPr>
+        <w:t xml:space="preserve"> не станет равным </w:t>
+      </w:r>
+      <w:proofErr w:type="spellStart"/>
+      <w:r>
+        <w:rPr>
+          <w:i/>
+          <w:iCs/>
+        </w:rPr>
+        <w:t>nullptr</w:t>
+      </w:r>
+      <w:proofErr w:type="spellEnd"/>
+      <w:r>
+        <w:rPr>
+          <w:lang w:val="ru-RU"/>
+        </w:rPr>
+        <w:t>.</w:t>
+      </w:r>
+    </w:p>
+    <w:p>
+      <w:pPr>
+        <w:pStyle w:val="Plain"/>
+        <w:numPr>
+          <w:ilvl w:val="0"/>
+          <w:numId w:val="23"/>
+        </w:numPr>
+        <w:tabs>
+          <w:tab w:val="left" w:pos="1276"/>
+        </w:tabs>
+        <w:ind w:left="0" w:firstLine="709"/>
+        <w:rPr>
+          <w:lang w:val="ru-RU"/>
+        </w:rPr>
+      </w:pPr>
+      <w:r>
+        <w:rPr>
+          <w:lang w:val="ru-RU"/>
+        </w:rPr>
+        <w:t xml:space="preserve">Внутри цикла проверяется условие: если идентификатор пользователя элемента списка совпадает с идентификатором пользователя, для которого выполняется поиск, и результат текущего элемента больше, чем текущее максимальное значение </w:t>
+      </w:r>
+      <w:r>
+        <w:rPr>
+          <w:i/>
+          <w:iCs/>
+        </w:rPr>
+        <w:t>max</w:t>
+      </w:r>
+      <w:r>
+        <w:rPr>
+          <w:lang w:val="ru-RU"/>
+        </w:rPr>
+        <w:t xml:space="preserve">, то </w:t>
+      </w:r>
+      <w:r>
+        <w:rPr>
+          <w:i/>
+          <w:iCs/>
+        </w:rPr>
+        <w:t>max</w:t>
+      </w:r>
+      <w:r>
+        <w:rPr>
+          <w:lang w:val="ru-RU"/>
+        </w:rPr>
+        <w:t xml:space="preserve"> обновляется значением результата текущего элемента.</w:t>
+      </w:r>
+    </w:p>
+    <w:p>
+      <w:pPr>
+        <w:pStyle w:val="Plain"/>
+        <w:numPr>
+          <w:ilvl w:val="0"/>
+          <w:numId w:val="23"/>
+        </w:numPr>
+        <w:tabs>
+          <w:tab w:val="left" w:pos="1276"/>
+        </w:tabs>
+        <w:ind w:left="0" w:firstLine="709"/>
+        <w:rPr>
+          <w:lang w:val="ru-RU"/>
+        </w:rPr>
+      </w:pPr>
+      <w:r>
+        <w:rPr>
+          <w:lang w:val="ru-RU"/>
+        </w:rPr>
+        <w:t xml:space="preserve">Указатель </w:t>
+      </w:r>
+      <w:r>
+        <w:rPr>
+          <w:i/>
+          <w:iCs/>
+        </w:rPr>
+        <w:t>temp</w:t>
+      </w:r>
+      <w:r>
+        <w:rPr>
+          <w:lang w:val="ru-RU"/>
+        </w:rPr>
+        <w:t xml:space="preserve"> перемещается к следующему элементу списка.</w:t>
+      </w:r>
+    </w:p>
+    <w:p>
+      <w:pPr>
+        <w:pStyle w:val="Plain"/>
+        <w:numPr>
+          <w:ilvl w:val="0"/>
+          <w:numId w:val="23"/>
+        </w:numPr>
+        <w:tabs>
+          <w:tab w:val="left" w:pos="1276"/>
+        </w:tabs>
+        <w:ind w:left="0" w:firstLine="709"/>
+        <w:rPr>
+          <w:lang w:val="ru-RU"/>
+        </w:rPr>
+      </w:pPr>
+      <w:r>
+        <w:rPr>
+          <w:lang w:val="ru-RU"/>
+        </w:rPr>
+        <w:t xml:space="preserve">По окончании цикла возвращается найденное максимальное значение </w:t>
+      </w:r>
+      <w:r>
+        <w:rPr>
+          <w:i/>
+          <w:iCs/>
+        </w:rPr>
+        <w:t>max</w:t>
+      </w:r>
+      <w:r>
+        <w:rPr>
+          <w:lang w:val="ru-RU"/>
+        </w:rPr>
+        <w:t>.</w:t>
+      </w:r>
+    </w:p>
+    <w:p>
+      <w:pPr>
+        <w:pStyle w:val="Plain"/>
+        <w:ind w:firstLine="709"/>
+        <w:rPr>
+          <w:lang w:val="ru-RU"/>
+        </w:rPr>
+      </w:pPr>
+      <w:r>
+        <w:rPr>
+          <w:lang w:val="ru-RU"/>
+        </w:rPr>
+        <w:t xml:space="preserve">Более наглядно алгоритм функции </w:t>
+      </w:r>
+      <w:proofErr w:type="spellStart"/>
+      <w:r>
+        <w:rPr>
+          <w:i/>
+          <w:iCs/>
+        </w:rPr>
+        <w:t>LinearFind</w:t>
+      </w:r>
+      <w:proofErr w:type="spellEnd"/>
+      <w:r>
+        <w:rPr>
+          <w:lang w:val="ru-RU"/>
+        </w:rPr>
+        <w:t xml:space="preserve"> </w:t>
+      </w:r>
+      <w:r>
+        <w:rPr>
+          <w:lang w:val="ru-RU"/>
+        </w:rPr>
+        <w:t>пр</w:t>
+      </w:r>
+      <w:r>
+        <w:rPr>
+          <w:lang w:val="ru-RU"/>
+        </w:rPr>
+        <w:t>едставлен на блок-схеме</w:t>
+      </w:r>
+      <w:r>
+        <w:rPr>
+          <w:lang w:val="ru-RU"/>
+        </w:rPr>
+        <w:t xml:space="preserve"> </w:t>
+      </w:r>
+      <w:r>
+        <w:rPr>
+          <w:lang w:val="ru-RU"/>
+        </w:rPr>
+        <w:t>(Рисунок 3.</w:t>
       </w:r>
       <w:r>
         <w:rPr>
@@ -8766,7 +10294,7 @@
         <w:rPr>
           <w:lang w:val="ru-RU"/>
         </w:rPr>
-        <w:t>)</w:t>
+        <w:t>).</w:t>
       </w:r>
     </w:p>
     <w:p>
@@ -8790,13 +10318,13 @@
       <w:r>
         <w:rPr>
           <w:noProof/>
-          <w:lang w:val="ru-RU"/>
-        </w:rPr>
+        </w:rPr>
+        <w:lastRenderedPageBreak/>
         <w:drawing>
-          <wp:inline distT="0" distB="0" distL="0" distR="0" wp14:anchorId="6FE24A5E" wp14:editId="6D104E4D">
-            <wp:extent cx="3798753" cy="6495690"/>
-            <wp:effectExtent l="0" t="0" r="0" b="635"/>
-            <wp:docPr id="5" name="Рисунок 5"/>
+          <wp:inline distT="0" distB="0" distL="0" distR="0" wp14:anchorId="3FC8EFC0" wp14:editId="7B17B487">
+            <wp:extent cx="4457700" cy="7629525"/>
+            <wp:effectExtent l="0" t="0" r="0" b="9525"/>
+            <wp:docPr id="8" name="Рисунок 8"/>
             <wp:cNvGraphicFramePr>
               <a:graphicFrameLocks xmlns:a="http://schemas.openxmlformats.org/drawingml/2006/main" noChangeAspect="1"/>
             </wp:cNvGraphicFramePr>
@@ -8804,7 +10332,7 @@
               <a:graphicData uri="http://schemas.openxmlformats.org/drawingml/2006/picture">
                 <pic:pic xmlns:pic="http://schemas.openxmlformats.org/drawingml/2006/picture">
                   <pic:nvPicPr>
-                    <pic:cNvPr id="0" name="Picture 1"/>
+                    <pic:cNvPr id="0" name="Picture 2"/>
                     <pic:cNvPicPr>
                       <a:picLocks noChangeAspect="1" noChangeArrowheads="1"/>
                     </pic:cNvPicPr>
@@ -8825,7 +10353,7 @@
                   <pic:spPr bwMode="auto">
                     <a:xfrm>
                       <a:off x="0" y="0"/>
-                      <a:ext cx="3811883" cy="6518141"/>
+                      <a:ext cx="4457700" cy="7629525"/>
                     </a:xfrm>
                     <a:prstGeom prst="rect">
                       <a:avLst/>
@@ -8865,8 +10393,15 @@
         <w:rPr>
           <w:lang w:val="ru-RU"/>
         </w:rPr>
-        <w:t xml:space="preserve">Рисунок 3.2 – Блок-схема алгоритма функции </w:t>
-      </w:r>
+        <w:t>Рисунок</w:t>
+      </w:r>
+      <w:r>
+        <w:rPr>
+          <w:lang w:val="ru-RU"/>
+        </w:rPr>
+        <w:t xml:space="preserve"> 3.2 – Блок-схема алгоритма </w:t>
+      </w:r>
+      <w:proofErr w:type="spellStart"/>
       <w:r>
         <w:rPr>
           <w:i/>
@@ -8874,65 +10409,7 @@
         </w:rPr>
         <w:t>LinearFind</w:t>
       </w:r>
-    </w:p>
-    <w:p>
-      <w:pPr>
-        <w:pStyle w:val="21"/>
-      </w:pPr>
-    </w:p>
-    <w:p>
-      <w:pPr>
-        <w:pStyle w:val="21"/>
-      </w:pPr>
-      <w:bookmarkStart w:id="22" w:name="_Toc163732940"/>
-      <w:r>
-        <w:t>3.3 Алгоритм функции сортировки</w:t>
-      </w:r>
-      <w:bookmarkEnd w:id="22"/>
-    </w:p>
-    <w:p>
-      <w:pPr>
-        <w:pStyle w:val="21"/>
-      </w:pPr>
-    </w:p>
-    <w:p>
-      <w:pPr>
-        <w:pStyle w:val="Plain"/>
-        <w:ind w:firstLine="709"/>
-        <w:rPr>
-          <w:lang w:val="ru-RU"/>
-        </w:rPr>
-      </w:pPr>
-      <w:r>
-        <w:rPr>
-          <w:lang w:val="ru-RU"/>
-        </w:rPr>
-        <w:t>Функция сортировки играет ключевую роль в обработке данных программы. В случае конструктора экзаменационных билетов, сортировка необходима для представления списка пользователей в рейтинге. Это позволяет пользователям быстро находить необходимую информацию и упрощает административные процессы. Для этой цели применяется алгоритм сортировки пузырьком, который хоть и не самый эффективный по времени выполнения, но прост в реализации и подходит для небольших списков.</w:t>
-      </w:r>
-    </w:p>
-    <w:p>
-      <w:pPr>
-        <w:pStyle w:val="Plain"/>
-        <w:ind w:firstLine="709"/>
-        <w:rPr>
-          <w:lang w:val="ru-RU"/>
-        </w:rPr>
-      </w:pPr>
-      <w:r>
-        <w:rPr>
-          <w:lang w:val="ru-RU"/>
-        </w:rPr>
-        <w:t>Более наглядно алгоритм представлен на блок-схеме (Рисунок 3.3)</w:t>
-      </w:r>
-    </w:p>
-    <w:p>
-      <w:pPr>
-        <w:pStyle w:val="Plain"/>
-        <w:ind w:firstLine="709"/>
-        <w:rPr>
-          <w:lang w:val="ru-RU"/>
-        </w:rPr>
-      </w:pPr>
+      <w:proofErr w:type="spellEnd"/>
     </w:p>
     <w:p>
       <w:pPr>
@@ -8943,16 +10420,285 @@
           <w:lang w:val="ru-RU"/>
         </w:rPr>
       </w:pPr>
+    </w:p>
+    <w:p>
+      <w:pPr>
+        <w:pStyle w:val="Plain"/>
+        <w:ind w:firstLine="709"/>
+        <w:rPr>
+          <w:lang w:val="ru-RU"/>
+        </w:rPr>
+      </w:pPr>
+    </w:p>
+    <w:p>
+      <w:pPr>
+        <w:pStyle w:val="Plain"/>
+        <w:ind w:firstLine="709"/>
+        <w:rPr>
+          <w:lang w:val="ru-RU"/>
+        </w:rPr>
+      </w:pPr>
+    </w:p>
+    <w:p>
+      <w:pPr>
+        <w:pStyle w:val="Plain"/>
+        <w:ind w:firstLine="709"/>
+        <w:rPr>
+          <w:lang w:val="ru-RU"/>
+        </w:rPr>
+      </w:pPr>
+    </w:p>
+    <w:p>
+      <w:pPr>
+        <w:pStyle w:val="21"/>
+      </w:pPr>
+      <w:r>
+        <w:lastRenderedPageBreak/>
+        <w:t>3.3 Алгоритм функции сортировки</w:t>
+      </w:r>
+      <w:bookmarkEnd w:id="22"/>
+    </w:p>
+    <w:p>
+      <w:pPr>
+        <w:pStyle w:val="Plain"/>
+        <w:ind w:firstLine="709"/>
+      </w:pPr>
+    </w:p>
+    <w:p>
+      <w:pPr>
+        <w:pStyle w:val="Plain"/>
+        <w:ind w:firstLine="709"/>
+        <w:rPr>
+          <w:lang w:val="ru-RU"/>
+        </w:rPr>
+      </w:pPr>
+      <w:r>
+        <w:rPr>
+          <w:lang w:val="ru-RU"/>
+        </w:rPr>
+        <w:t xml:space="preserve">При разработке программного обеспечения были выбраны проверенные сортировки, такие как: слиянием, вставками, </w:t>
+      </w:r>
+      <w:proofErr w:type="spellStart"/>
+      <w:r>
+        <w:rPr>
+          <w:lang w:val="ru-RU"/>
+        </w:rPr>
+        <w:t>шейкерная</w:t>
+      </w:r>
+      <w:proofErr w:type="spellEnd"/>
+      <w:r>
+        <w:rPr>
+          <w:lang w:val="ru-RU"/>
+        </w:rPr>
+        <w:t xml:space="preserve">. Сортировка слиянием была выбрана из-за своей понятности при реализации и стабильной быстрой скорости работы. Вставками была выбрана в </w:t>
+      </w:r>
+      <w:proofErr w:type="spellStart"/>
+      <w:r>
+        <w:rPr>
+          <w:lang w:val="ru-RU"/>
+        </w:rPr>
+        <w:t>казестве</w:t>
+      </w:r>
+      <w:proofErr w:type="spellEnd"/>
+      <w:r>
+        <w:rPr>
+          <w:lang w:val="ru-RU"/>
+        </w:rPr>
+        <w:t xml:space="preserve"> одной из базовых для упрощения и не загромождения кода. </w:t>
+      </w:r>
+      <w:proofErr w:type="spellStart"/>
+      <w:r>
+        <w:rPr>
+          <w:lang w:val="ru-RU"/>
+        </w:rPr>
+        <w:t>Шейкерная</w:t>
+      </w:r>
+      <w:proofErr w:type="spellEnd"/>
+      <w:r>
+        <w:rPr>
+          <w:lang w:val="ru-RU"/>
+        </w:rPr>
+        <w:t xml:space="preserve"> сортировка была выбрана как самая простая сортировка для небольших объемов </w:t>
+      </w:r>
+      <w:proofErr w:type="gramStart"/>
+      <w:r>
+        <w:rPr>
+          <w:lang w:val="ru-RU"/>
+        </w:rPr>
+        <w:t>данных</w:t>
+      </w:r>
+      <w:proofErr w:type="gramEnd"/>
+      <w:r>
+        <w:rPr>
+          <w:lang w:val="ru-RU"/>
+        </w:rPr>
+        <w:t xml:space="preserve"> но более сложнее чем сортировка пузырьком.</w:t>
+      </w:r>
+    </w:p>
+    <w:p>
+      <w:pPr>
+        <w:pStyle w:val="Plain"/>
+        <w:ind w:firstLine="709"/>
+        <w:rPr>
+          <w:lang w:val="ru-RU"/>
+        </w:rPr>
+      </w:pPr>
+      <w:r>
+        <w:rPr>
+          <w:lang w:val="ru-RU"/>
+        </w:rPr>
+        <w:t xml:space="preserve">Пошаговый алгоритм </w:t>
+      </w:r>
+      <w:r>
+        <w:rPr>
+          <w:lang w:val="ru-RU"/>
+        </w:rPr>
+        <w:t xml:space="preserve">функции </w:t>
+      </w:r>
+      <w:r>
+        <w:rPr>
+          <w:lang w:val="ru-RU"/>
+        </w:rPr>
+        <w:t>сортировки слиянием:</w:t>
+      </w:r>
+    </w:p>
+    <w:p>
+      <w:pPr>
+        <w:pStyle w:val="Plain"/>
+        <w:numPr>
+          <w:ilvl w:val="0"/>
+          <w:numId w:val="22"/>
+        </w:numPr>
+        <w:tabs>
+          <w:tab w:val="left" w:pos="1134"/>
+        </w:tabs>
+        <w:ind w:left="0" w:firstLine="709"/>
+        <w:rPr>
+          <w:lang w:val="ru-RU"/>
+        </w:rPr>
+      </w:pPr>
+      <w:r>
+        <w:rPr>
+          <w:lang w:val="ru-RU"/>
+        </w:rPr>
+        <w:t>Разбиваем массив пополам, пока не останется по одному элементу в каждой части</w:t>
+      </w:r>
+      <w:r>
+        <w:rPr>
+          <w:lang w:val="ru-RU"/>
+        </w:rPr>
+        <w:t>;</w:t>
+      </w:r>
+    </w:p>
+    <w:p>
+      <w:pPr>
+        <w:pStyle w:val="Plain"/>
+        <w:numPr>
+          <w:ilvl w:val="0"/>
+          <w:numId w:val="22"/>
+        </w:numPr>
+        <w:tabs>
+          <w:tab w:val="left" w:pos="1134"/>
+        </w:tabs>
+        <w:ind w:left="0" w:firstLine="709"/>
+        <w:rPr>
+          <w:lang w:val="ru-RU"/>
+        </w:rPr>
+      </w:pPr>
+      <w:r>
+        <w:rPr>
+          <w:lang w:val="ru-RU"/>
+        </w:rPr>
+        <w:t>Сортируем каждую половинку рекурсивно, вызывая сортировку слиянием для каждой из них</w:t>
+      </w:r>
+      <w:r>
+        <w:rPr>
+          <w:lang w:val="ru-RU"/>
+        </w:rPr>
+        <w:t>;</w:t>
+      </w:r>
+    </w:p>
+    <w:p>
+      <w:pPr>
+        <w:pStyle w:val="Plain"/>
+        <w:numPr>
+          <w:ilvl w:val="0"/>
+          <w:numId w:val="22"/>
+        </w:numPr>
+        <w:tabs>
+          <w:tab w:val="left" w:pos="1134"/>
+        </w:tabs>
+        <w:ind w:left="0" w:firstLine="709"/>
+        <w:rPr>
+          <w:lang w:val="ru-RU"/>
+        </w:rPr>
+      </w:pPr>
+      <w:r>
+        <w:rPr>
+          <w:lang w:val="ru-RU"/>
+        </w:rPr>
+        <w:t>Сливаем две отсортированные половинки в один отсортированный массив, сравнивая элементы поочередно</w:t>
+      </w:r>
+      <w:r>
+        <w:rPr>
+          <w:lang w:val="ru-RU"/>
+        </w:rPr>
+        <w:t>;</w:t>
+      </w:r>
+    </w:p>
+    <w:p>
+      <w:pPr>
+        <w:pStyle w:val="Plain"/>
+        <w:numPr>
+          <w:ilvl w:val="0"/>
+          <w:numId w:val="22"/>
+        </w:numPr>
+        <w:tabs>
+          <w:tab w:val="left" w:pos="1134"/>
+        </w:tabs>
+        <w:ind w:left="0" w:firstLine="709"/>
+        <w:rPr>
+          <w:lang w:val="ru-RU"/>
+        </w:rPr>
+      </w:pPr>
+      <w:r>
+        <w:rPr>
+          <w:lang w:val="ru-RU"/>
+        </w:rPr>
+        <w:t>Возвращаем отсортированный массив.</w:t>
+      </w:r>
+    </w:p>
+    <w:p>
+      <w:pPr>
+        <w:pStyle w:val="Plain"/>
+        <w:ind w:left="360"/>
+        <w:rPr>
+          <w:lang w:val="ru-RU"/>
+        </w:rPr>
+      </w:pPr>
+      <w:r>
+        <w:rPr>
+          <w:lang w:val="ru-RU"/>
+        </w:rPr>
+        <w:t>Более наглядно алгоритм функции сортировки слиянием представлен на блок-схеме (Рисунок 3.3).</w:t>
+      </w:r>
+    </w:p>
+    <w:p>
+      <w:pPr>
+        <w:pStyle w:val="Plain"/>
+        <w:ind w:left="360"/>
+        <w:jc w:val="center"/>
+      </w:pPr>
       <w:r>
         <w:rPr>
           <w:noProof/>
-          <w:lang w:val="ru-RU"/>
-        </w:rPr>
+        </w:rPr>
+        <w:lastRenderedPageBreak/>
         <w:drawing>
-          <wp:inline distT="0" distB="0" distL="0" distR="0" wp14:anchorId="2A71DA06" wp14:editId="54F3E619">
-            <wp:extent cx="2226007" cy="5736566"/>
-            <wp:effectExtent l="0" t="0" r="3175" b="0"/>
-            <wp:docPr id="2" name="Рисунок 2"/>
+          <wp:inline distT="0" distB="0" distL="0" distR="0" wp14:anchorId="13E38965" wp14:editId="7319B217">
+            <wp:extent cx="3990975" cy="8210550"/>
+            <wp:effectExtent l="0" t="0" r="0" b="0"/>
+            <wp:docPr id="9" name="Рисунок 9"/>
             <wp:cNvGraphicFramePr>
               <a:graphicFrameLocks xmlns:a="http://schemas.openxmlformats.org/drawingml/2006/main" noChangeAspect="1"/>
             </wp:cNvGraphicFramePr>
@@ -8960,7 +10706,7 @@
               <a:graphicData uri="http://schemas.openxmlformats.org/drawingml/2006/picture">
                 <pic:pic xmlns:pic="http://schemas.openxmlformats.org/drawingml/2006/picture">
                   <pic:nvPicPr>
-                    <pic:cNvPr id="0" name="Picture 2"/>
+                    <pic:cNvPr id="0" name="Picture 3"/>
                     <pic:cNvPicPr>
                       <a:picLocks noChangeAspect="1" noChangeArrowheads="1"/>
                     </pic:cNvPicPr>
@@ -8981,7 +10727,7 @@
                   <pic:spPr bwMode="auto">
                     <a:xfrm>
                       <a:off x="0" y="0"/>
-                      <a:ext cx="2228398" cy="5742729"/>
+                      <a:ext cx="3990975" cy="8210550"/>
                     </a:xfrm>
                     <a:prstGeom prst="rect">
                       <a:avLst/>
@@ -9001,11 +10747,237 @@
     <w:p>
       <w:pPr>
         <w:pStyle w:val="Plain"/>
+        <w:ind w:left="360"/>
+        <w:jc w:val="center"/>
+      </w:pPr>
+    </w:p>
+    <w:p>
+      <w:pPr>
+        <w:pStyle w:val="Plain"/>
+        <w:ind w:left="360"/>
+        <w:jc w:val="center"/>
+        <w:rPr>
+          <w:lang w:val="ru-RU"/>
+        </w:rPr>
+      </w:pPr>
+      <w:r>
+        <w:rPr>
+          <w:lang w:val="ru-RU"/>
+        </w:rPr>
+        <w:t xml:space="preserve">Рисунок 3.3 – Блок-схема алгоритма </w:t>
+      </w:r>
+      <w:r>
+        <w:rPr>
+          <w:lang w:val="ru-RU"/>
+        </w:rPr>
+        <w:t xml:space="preserve">функции </w:t>
+      </w:r>
+      <w:r>
+        <w:rPr>
+          <w:lang w:val="ru-RU"/>
+        </w:rPr>
+        <w:t>сортировки слиянием</w:t>
+      </w:r>
+    </w:p>
+    <w:p>
+      <w:pPr>
+        <w:pStyle w:val="Plain"/>
+        <w:ind w:left="360"/>
+        <w:rPr>
+          <w:lang w:val="ru-RU"/>
+        </w:rPr>
+      </w:pPr>
+    </w:p>
+    <w:p>
+      <w:pPr>
+        <w:pStyle w:val="Plain"/>
+        <w:ind w:left="360"/>
+        <w:rPr>
+          <w:lang w:val="ru-RU"/>
+        </w:rPr>
+      </w:pPr>
+    </w:p>
+    <w:p>
+      <w:pPr>
+        <w:pStyle w:val="Plain"/>
+        <w:ind w:firstLine="720"/>
+        <w:rPr>
+          <w:lang w:val="ru-RU"/>
+        </w:rPr>
+      </w:pPr>
+      <w:r>
+        <w:rPr>
+          <w:lang w:val="ru-RU"/>
+        </w:rPr>
+        <w:lastRenderedPageBreak/>
+        <w:t>Пошаговый алгоритм функции сортировки вставками:</w:t>
+      </w:r>
+    </w:p>
+    <w:p>
+      <w:pPr>
+        <w:pStyle w:val="Plain"/>
+        <w:numPr>
+          <w:ilvl w:val="0"/>
+          <w:numId w:val="24"/>
+        </w:numPr>
+        <w:tabs>
+          <w:tab w:val="left" w:pos="1134"/>
+        </w:tabs>
+        <w:ind w:left="0" w:firstLine="709"/>
+        <w:rPr>
+          <w:lang w:val="ru-RU"/>
+        </w:rPr>
+      </w:pPr>
+      <w:r>
+        <w:rPr>
+          <w:lang w:val="ru-RU"/>
+        </w:rPr>
+        <w:t>Начинаем с элемента под индексом 1, считая его уже отсортированным</w:t>
+      </w:r>
+      <w:r>
+        <w:rPr>
+          <w:lang w:val="ru-RU"/>
+        </w:rPr>
+        <w:t>;</w:t>
+      </w:r>
+    </w:p>
+    <w:p>
+      <w:pPr>
+        <w:pStyle w:val="Plain"/>
+        <w:numPr>
+          <w:ilvl w:val="0"/>
+          <w:numId w:val="24"/>
+        </w:numPr>
+        <w:tabs>
+          <w:tab w:val="left" w:pos="1134"/>
+        </w:tabs>
+        <w:ind w:left="0" w:firstLine="709"/>
+        <w:rPr>
+          <w:lang w:val="ru-RU"/>
+        </w:rPr>
+      </w:pPr>
+      <w:r>
+        <w:rPr>
+          <w:lang w:val="ru-RU"/>
+        </w:rPr>
+        <w:t>Для каждого элемента находим правильную позицию в отсортированной части массива, сравнивая его с предыдущими элементами</w:t>
+      </w:r>
+      <w:r>
+        <w:rPr>
+          <w:lang w:val="ru-RU"/>
+        </w:rPr>
+        <w:t>;</w:t>
+      </w:r>
+    </w:p>
+    <w:p>
+      <w:pPr>
+        <w:pStyle w:val="Plain"/>
+        <w:numPr>
+          <w:ilvl w:val="0"/>
+          <w:numId w:val="24"/>
+        </w:numPr>
+        <w:tabs>
+          <w:tab w:val="left" w:pos="1134"/>
+        </w:tabs>
+        <w:ind w:left="0" w:firstLine="709"/>
+        <w:rPr>
+          <w:lang w:val="ru-RU"/>
+        </w:rPr>
+      </w:pPr>
+      <w:r>
+        <w:rPr>
+          <w:lang w:val="ru-RU"/>
+        </w:rPr>
+        <w:t>Пока текущий элемент меньше предыдущего и пока не достигнут начало массива, сдвигаем предыдущий элемент вправо</w:t>
+      </w:r>
+      <w:r>
+        <w:rPr>
+          <w:lang w:val="ru-RU"/>
+        </w:rPr>
+        <w:t>;</w:t>
+      </w:r>
+    </w:p>
+    <w:p>
+      <w:pPr>
+        <w:pStyle w:val="Plain"/>
+        <w:numPr>
+          <w:ilvl w:val="0"/>
+          <w:numId w:val="24"/>
+        </w:numPr>
+        <w:tabs>
+          <w:tab w:val="left" w:pos="1134"/>
+        </w:tabs>
+        <w:ind w:left="0" w:firstLine="709"/>
+        <w:rPr>
+          <w:lang w:val="ru-RU"/>
+        </w:rPr>
+      </w:pPr>
+      <w:r>
+        <w:rPr>
+          <w:lang w:val="ru-RU"/>
+        </w:rPr>
+        <w:t>Вставляем текущий элемент на свою правильную позицию</w:t>
+      </w:r>
+      <w:r>
+        <w:rPr>
+          <w:lang w:val="ru-RU"/>
+        </w:rPr>
+        <w:t>;</w:t>
+      </w:r>
+    </w:p>
+    <w:p>
+      <w:pPr>
+        <w:pStyle w:val="Plain"/>
+        <w:numPr>
+          <w:ilvl w:val="0"/>
+          <w:numId w:val="24"/>
+        </w:numPr>
+        <w:tabs>
+          <w:tab w:val="left" w:pos="1134"/>
+        </w:tabs>
+        <w:ind w:left="0" w:firstLine="709"/>
+        <w:rPr>
+          <w:lang w:val="ru-RU"/>
+        </w:rPr>
+      </w:pPr>
+      <w:r>
+        <w:rPr>
+          <w:lang w:val="ru-RU"/>
+        </w:rPr>
+        <w:t>Повторяем шаги 2-4 для всех оставшихся элементов массива.</w:t>
+      </w:r>
+    </w:p>
+    <w:p>
+      <w:pPr>
+        <w:pStyle w:val="Plain"/>
         <w:ind w:firstLine="709"/>
-        <w:jc w:val="center"/>
-        <w:rPr>
-          <w:lang w:val="ru-RU"/>
-        </w:rPr>
+        <w:rPr>
+          <w:lang w:val="ru-RU"/>
+        </w:rPr>
+      </w:pPr>
+      <w:r>
+        <w:rPr>
+          <w:lang w:val="ru-RU"/>
+        </w:rPr>
+        <w:t>Более наглядно алгоритм функции сортировки слиянием представлен на блок-схеме (Рисунок 3.</w:t>
+      </w:r>
+      <w:r>
+        <w:rPr>
+          <w:lang w:val="ru-RU"/>
+        </w:rPr>
+        <w:t>4</w:t>
+      </w:r>
+      <w:r>
+        <w:rPr>
+          <w:lang w:val="ru-RU"/>
+        </w:rPr>
+        <w:t>).</w:t>
+      </w:r>
+    </w:p>
+    <w:p>
+      <w:pPr>
+        <w:pStyle w:val="Plain"/>
+        <w:ind w:firstLine="709"/>
       </w:pPr>
     </w:p>
     <w:p>
@@ -9013,24 +10985,511 @@
         <w:pStyle w:val="Plain"/>
         <w:ind w:firstLine="709"/>
         <w:jc w:val="center"/>
-        <w:rPr>
-          <w:lang w:val="ru-RU"/>
-        </w:rPr>
-      </w:pPr>
-      <w:r>
-        <w:rPr>
-          <w:lang w:val="ru-RU"/>
-        </w:rPr>
-        <w:t>Рисунок 3.3 – Блок-схема алгоритма сортировки</w:t>
-      </w:r>
-    </w:p>
-    <w:p>
-      <w:pPr>
-        <w:pStyle w:val="21"/>
-      </w:pPr>
+      </w:pPr>
+      <w:r>
+        <w:rPr>
+          <w:noProof/>
+        </w:rPr>
+        <w:drawing>
+          <wp:inline distT="0" distB="0" distL="0" distR="0" wp14:anchorId="59D36EB3" wp14:editId="2E3AD4FE">
+            <wp:extent cx="1284814" cy="5629275"/>
+            <wp:effectExtent l="0" t="0" r="0" b="0"/>
+            <wp:docPr id="10" name="Рисунок 10"/>
+            <wp:cNvGraphicFramePr>
+              <a:graphicFrameLocks xmlns:a="http://schemas.openxmlformats.org/drawingml/2006/main" noChangeAspect="1"/>
+            </wp:cNvGraphicFramePr>
+            <a:graphic xmlns:a="http://schemas.openxmlformats.org/drawingml/2006/main">
+              <a:graphicData uri="http://schemas.openxmlformats.org/drawingml/2006/picture">
+                <pic:pic xmlns:pic="http://schemas.openxmlformats.org/drawingml/2006/picture">
+                  <pic:nvPicPr>
+                    <pic:cNvPr id="0" name="Picture 4"/>
+                    <pic:cNvPicPr>
+                      <a:picLocks noChangeAspect="1" noChangeArrowheads="1"/>
+                    </pic:cNvPicPr>
+                  </pic:nvPicPr>
+                  <pic:blipFill>
+                    <a:blip r:embed="rId18">
+                      <a:extLst>
+                        <a:ext uri="{28A0092B-C50C-407E-A947-70E740481C1C}">
+                          <a14:useLocalDpi xmlns:a14="http://schemas.microsoft.com/office/drawing/2010/main" val="0"/>
+                        </a:ext>
+                      </a:extLst>
+                    </a:blip>
+                    <a:srcRect/>
+                    <a:stretch>
+                      <a:fillRect/>
+                    </a:stretch>
+                  </pic:blipFill>
+                  <pic:spPr bwMode="auto">
+                    <a:xfrm>
+                      <a:off x="0" y="0"/>
+                      <a:ext cx="1288884" cy="5647106"/>
+                    </a:xfrm>
+                    <a:prstGeom prst="rect">
+                      <a:avLst/>
+                    </a:prstGeom>
+                    <a:noFill/>
+                    <a:ln>
+                      <a:noFill/>
+                    </a:ln>
+                  </pic:spPr>
+                </pic:pic>
+              </a:graphicData>
+            </a:graphic>
+          </wp:inline>
+        </w:drawing>
+      </w:r>
+    </w:p>
+    <w:p>
+      <w:pPr>
+        <w:pStyle w:val="Plain"/>
+        <w:ind w:firstLine="709"/>
+        <w:jc w:val="center"/>
+      </w:pPr>
+    </w:p>
+    <w:p>
+      <w:pPr>
+        <w:pStyle w:val="Plain"/>
+        <w:ind w:firstLine="709"/>
+        <w:jc w:val="center"/>
+        <w:rPr>
+          <w:lang w:val="ru-RU"/>
+        </w:rPr>
+      </w:pPr>
+      <w:r>
+        <w:rPr>
+          <w:lang w:val="ru-RU"/>
+        </w:rPr>
+        <w:t>Рисунок 3.5 – Блок-схема</w:t>
+      </w:r>
+      <w:r>
+        <w:rPr>
+          <w:lang w:val="ru-RU"/>
+        </w:rPr>
+        <w:t xml:space="preserve"> алгоритма функции сортировки вставками</w:t>
+      </w:r>
+    </w:p>
+    <w:p>
+      <w:pPr>
+        <w:pStyle w:val="Plain"/>
+        <w:ind w:firstLine="709"/>
+        <w:rPr>
+          <w:lang w:val="ru-RU"/>
+        </w:rPr>
+      </w:pPr>
+    </w:p>
+    <w:p>
+      <w:pPr>
+        <w:pStyle w:val="Plain"/>
+        <w:ind w:firstLine="709"/>
+        <w:rPr>
+          <w:lang w:val="ru-RU"/>
+        </w:rPr>
+      </w:pPr>
+    </w:p>
+    <w:p>
+      <w:pPr>
+        <w:pStyle w:val="Plain"/>
+        <w:ind w:firstLine="709"/>
+        <w:rPr>
+          <w:lang w:val="ru-RU"/>
+        </w:rPr>
+      </w:pPr>
+      <w:r>
+        <w:rPr>
+          <w:lang w:val="ru-RU"/>
+        </w:rPr>
+        <w:lastRenderedPageBreak/>
+        <w:t xml:space="preserve">Пошаговый алгоритм функции </w:t>
+      </w:r>
+      <w:proofErr w:type="spellStart"/>
+      <w:r>
+        <w:rPr>
+          <w:lang w:val="ru-RU"/>
+        </w:rPr>
+        <w:t>Шейкерной</w:t>
+      </w:r>
+      <w:proofErr w:type="spellEnd"/>
+      <w:r>
+        <w:rPr>
+          <w:lang w:val="ru-RU"/>
+        </w:rPr>
+        <w:t xml:space="preserve"> сортировки:</w:t>
+      </w:r>
+    </w:p>
+    <w:p>
+      <w:pPr>
+        <w:pStyle w:val="Plain"/>
+        <w:numPr>
+          <w:ilvl w:val="0"/>
+          <w:numId w:val="25"/>
+        </w:numPr>
+        <w:tabs>
+          <w:tab w:val="left" w:pos="1134"/>
+        </w:tabs>
+        <w:ind w:left="0" w:firstLine="709"/>
+        <w:rPr>
+          <w:lang w:val="ru-RU"/>
+        </w:rPr>
+      </w:pPr>
+      <w:r>
+        <w:rPr>
+          <w:lang w:val="ru-RU"/>
+        </w:rPr>
+        <w:t xml:space="preserve">Устанавливаем начальные значения указателей </w:t>
+      </w:r>
+      <w:proofErr w:type="spellStart"/>
+      <w:r>
+        <w:rPr>
+          <w:i/>
+          <w:iCs/>
+          <w:lang w:val="ru-RU"/>
+        </w:rPr>
+        <w:t>prev</w:t>
+      </w:r>
+      <w:proofErr w:type="spellEnd"/>
+      <w:r>
+        <w:rPr>
+          <w:lang w:val="ru-RU"/>
+        </w:rPr>
+        <w:t xml:space="preserve"> и </w:t>
+      </w:r>
+      <w:proofErr w:type="spellStart"/>
+      <w:r>
+        <w:rPr>
+          <w:i/>
+          <w:iCs/>
+          <w:lang w:val="ru-RU"/>
+        </w:rPr>
+        <w:t>curr</w:t>
+      </w:r>
+      <w:proofErr w:type="spellEnd"/>
+      <w:r>
+        <w:rPr>
+          <w:lang w:val="ru-RU"/>
+        </w:rPr>
+        <w:t xml:space="preserve"> на начало списка.</w:t>
+      </w:r>
+    </w:p>
+    <w:p>
+      <w:pPr>
+        <w:pStyle w:val="Plain"/>
+        <w:numPr>
+          <w:ilvl w:val="0"/>
+          <w:numId w:val="25"/>
+        </w:numPr>
+        <w:tabs>
+          <w:tab w:val="left" w:pos="1134"/>
+        </w:tabs>
+        <w:ind w:left="0" w:firstLine="709"/>
+        <w:rPr>
+          <w:lang w:val="ru-RU"/>
+        </w:rPr>
+      </w:pPr>
+      <w:r>
+        <w:rPr>
+          <w:lang w:val="ru-RU"/>
+        </w:rPr>
+        <w:t>Проводим проход по списку слева направо, сравнивая соседние элементы и обменивая их местами, если текущий больше следующего.</w:t>
+      </w:r>
+    </w:p>
+    <w:p>
+      <w:pPr>
+        <w:pStyle w:val="Plain"/>
+        <w:numPr>
+          <w:ilvl w:val="0"/>
+          <w:numId w:val="25"/>
+        </w:numPr>
+        <w:tabs>
+          <w:tab w:val="left" w:pos="1134"/>
+        </w:tabs>
+        <w:ind w:left="0" w:firstLine="709"/>
+        <w:rPr>
+          <w:lang w:val="ru-RU"/>
+        </w:rPr>
+      </w:pPr>
+      <w:r>
+        <w:rPr>
+          <w:lang w:val="ru-RU"/>
+        </w:rPr>
+        <w:t xml:space="preserve">После завершения прохода, уменьшаем значение указателя </w:t>
+      </w:r>
+      <w:proofErr w:type="spellStart"/>
+      <w:r>
+        <w:rPr>
+          <w:i/>
+          <w:iCs/>
+          <w:lang w:val="ru-RU"/>
+        </w:rPr>
+        <w:t>curr</w:t>
+      </w:r>
+      <w:proofErr w:type="spellEnd"/>
+      <w:r>
+        <w:rPr>
+          <w:lang w:val="ru-RU"/>
+        </w:rPr>
+        <w:t xml:space="preserve"> на 1, а </w:t>
+      </w:r>
+      <w:proofErr w:type="spellStart"/>
+      <w:r>
+        <w:rPr>
+          <w:i/>
+          <w:iCs/>
+          <w:lang w:val="ru-RU"/>
+        </w:rPr>
+        <w:t>prev</w:t>
+      </w:r>
+      <w:proofErr w:type="spellEnd"/>
+      <w:r>
+        <w:rPr>
+          <w:lang w:val="ru-RU"/>
+        </w:rPr>
+        <w:t xml:space="preserve"> устанавливаем в </w:t>
+      </w:r>
+      <w:proofErr w:type="spellStart"/>
+      <w:r>
+        <w:rPr>
+          <w:i/>
+          <w:iCs/>
+          <w:lang w:val="ru-RU"/>
+        </w:rPr>
+        <w:t>nullptr</w:t>
+      </w:r>
+      <w:proofErr w:type="spellEnd"/>
+      <w:r>
+        <w:rPr>
+          <w:lang w:val="ru-RU"/>
+        </w:rPr>
+        <w:t>.</w:t>
+      </w:r>
+    </w:p>
+    <w:p>
+      <w:pPr>
+        <w:pStyle w:val="Plain"/>
+        <w:numPr>
+          <w:ilvl w:val="0"/>
+          <w:numId w:val="25"/>
+        </w:numPr>
+        <w:tabs>
+          <w:tab w:val="left" w:pos="1134"/>
+        </w:tabs>
+        <w:ind w:left="0" w:firstLine="709"/>
+        <w:rPr>
+          <w:lang w:val="ru-RU"/>
+        </w:rPr>
+      </w:pPr>
+      <w:r>
+        <w:rPr>
+          <w:lang w:val="ru-RU"/>
+        </w:rPr>
+        <w:t>Проводим проход по списку справа налево, обменивая элементы, если текущий меньше предыдущего.</w:t>
+      </w:r>
+    </w:p>
+    <w:p>
+      <w:pPr>
+        <w:pStyle w:val="Plain"/>
+        <w:keepNext/>
+        <w:keepLines/>
+        <w:numPr>
+          <w:ilvl w:val="0"/>
+          <w:numId w:val="25"/>
+        </w:numPr>
+        <w:tabs>
+          <w:tab w:val="left" w:pos="1134"/>
+        </w:tabs>
+        <w:ind w:left="0" w:firstLine="709"/>
+        <w:outlineLvl w:val="1"/>
+        <w:rPr>
+          <w:lang w:val="ru-RU"/>
+        </w:rPr>
+      </w:pPr>
+      <w:r>
+        <w:rPr>
+          <w:lang w:val="ru-RU"/>
+        </w:rPr>
+        <w:t>Повторяем процесс до тех пор, пока массив не будет полностью отсортирован.</w:t>
+      </w:r>
+    </w:p>
+    <w:p>
+      <w:pPr>
+        <w:pStyle w:val="Plain"/>
+        <w:ind w:firstLine="709"/>
+        <w:rPr>
+          <w:lang w:val="ru-RU"/>
+        </w:rPr>
+      </w:pPr>
+      <w:r>
+        <w:rPr>
+          <w:lang w:val="ru-RU"/>
+        </w:rPr>
+        <w:t xml:space="preserve">Более наглядно алгоритм функции </w:t>
+      </w:r>
+      <w:proofErr w:type="spellStart"/>
+      <w:r>
+        <w:rPr>
+          <w:lang w:val="ru-RU"/>
+        </w:rPr>
+        <w:t>Шейкерной</w:t>
+      </w:r>
+      <w:proofErr w:type="spellEnd"/>
+      <w:r>
+        <w:rPr>
+          <w:lang w:val="ru-RU"/>
+        </w:rPr>
+        <w:t xml:space="preserve"> </w:t>
+      </w:r>
+      <w:r>
+        <w:rPr>
+          <w:lang w:val="ru-RU"/>
+        </w:rPr>
+        <w:t>сортировки представлен на блок-схеме (Рисунок 3.</w:t>
+      </w:r>
+      <w:r>
+        <w:rPr>
+          <w:lang w:val="ru-RU"/>
+        </w:rPr>
+        <w:t>5</w:t>
+      </w:r>
+      <w:r>
+        <w:rPr>
+          <w:lang w:val="ru-RU"/>
+        </w:rPr>
+        <w:t>).</w:t>
+      </w:r>
+    </w:p>
+    <w:p>
+      <w:pPr>
+        <w:pStyle w:val="Plain"/>
+        <w:ind w:firstLine="709"/>
+        <w:rPr>
+          <w:lang w:val="ru-RU"/>
+        </w:rPr>
+      </w:pPr>
+    </w:p>
+    <w:p>
+      <w:pPr>
+        <w:pStyle w:val="Plain"/>
+        <w:keepNext/>
+        <w:keepLines/>
+        <w:tabs>
+          <w:tab w:val="left" w:pos="1134"/>
+        </w:tabs>
+        <w:ind w:left="709"/>
+        <w:jc w:val="center"/>
+        <w:outlineLvl w:val="1"/>
+        <w:rPr>
+          <w:lang w:val="ru-RU"/>
+        </w:rPr>
+      </w:pPr>
+      <w:r>
+        <w:rPr>
+          <w:noProof/>
+          <w:lang w:val="ru-RU"/>
+        </w:rPr>
+        <w:drawing>
+          <wp:inline distT="0" distB="0" distL="0" distR="0" wp14:anchorId="330066EC" wp14:editId="7CC6904D">
+            <wp:extent cx="3724275" cy="5643205"/>
+            <wp:effectExtent l="0" t="0" r="0" b="0"/>
+            <wp:docPr id="11" name="Рисунок 11"/>
+            <wp:cNvGraphicFramePr>
+              <a:graphicFrameLocks xmlns:a="http://schemas.openxmlformats.org/drawingml/2006/main" noChangeAspect="1"/>
+            </wp:cNvGraphicFramePr>
+            <a:graphic xmlns:a="http://schemas.openxmlformats.org/drawingml/2006/main">
+              <a:graphicData uri="http://schemas.openxmlformats.org/drawingml/2006/picture">
+                <pic:pic xmlns:pic="http://schemas.openxmlformats.org/drawingml/2006/picture">
+                  <pic:nvPicPr>
+                    <pic:cNvPr id="0" name="Picture 5"/>
+                    <pic:cNvPicPr>
+                      <a:picLocks noChangeAspect="1" noChangeArrowheads="1"/>
+                    </pic:cNvPicPr>
+                  </pic:nvPicPr>
+                  <pic:blipFill>
+                    <a:blip r:embed="rId19">
+                      <a:extLst>
+                        <a:ext uri="{28A0092B-C50C-407E-A947-70E740481C1C}">
+                          <a14:useLocalDpi xmlns:a14="http://schemas.microsoft.com/office/drawing/2010/main" val="0"/>
+                        </a:ext>
+                      </a:extLst>
+                    </a:blip>
+                    <a:srcRect/>
+                    <a:stretch>
+                      <a:fillRect/>
+                    </a:stretch>
+                  </pic:blipFill>
+                  <pic:spPr bwMode="auto">
+                    <a:xfrm>
+                      <a:off x="0" y="0"/>
+                      <a:ext cx="3735160" cy="5659699"/>
+                    </a:xfrm>
+                    <a:prstGeom prst="rect">
+                      <a:avLst/>
+                    </a:prstGeom>
+                    <a:noFill/>
+                    <a:ln>
+                      <a:noFill/>
+                    </a:ln>
+                  </pic:spPr>
+                </pic:pic>
+              </a:graphicData>
+            </a:graphic>
+          </wp:inline>
+        </w:drawing>
+      </w:r>
+    </w:p>
+    <w:p>
+      <w:pPr>
+        <w:pStyle w:val="Plain"/>
+        <w:keepNext/>
+        <w:keepLines/>
+        <w:tabs>
+          <w:tab w:val="left" w:pos="1134"/>
+        </w:tabs>
+        <w:ind w:left="709"/>
+        <w:jc w:val="center"/>
+        <w:outlineLvl w:val="1"/>
+        <w:rPr>
+          <w:lang w:val="ru-RU"/>
+        </w:rPr>
+      </w:pPr>
+    </w:p>
+    <w:p>
+      <w:pPr>
+        <w:pStyle w:val="Plain"/>
+        <w:keepNext/>
+        <w:keepLines/>
+        <w:tabs>
+          <w:tab w:val="left" w:pos="1134"/>
+        </w:tabs>
+        <w:ind w:left="709"/>
+        <w:jc w:val="center"/>
+        <w:outlineLvl w:val="1"/>
+        <w:rPr>
+          <w:lang w:val="ru-RU"/>
+        </w:rPr>
+      </w:pPr>
+      <w:r>
+        <w:rPr>
+          <w:lang w:val="ru-RU"/>
+        </w:rPr>
+        <w:t xml:space="preserve">Рисунок 3.5 – Блок-схема алгоритма функции </w:t>
+      </w:r>
+      <w:proofErr w:type="spellStart"/>
+      <w:r>
+        <w:rPr>
+          <w:lang w:val="ru-RU"/>
+        </w:rPr>
+        <w:t>Шейкерной</w:t>
+      </w:r>
+      <w:proofErr w:type="spellEnd"/>
+      <w:r>
+        <w:rPr>
+          <w:lang w:val="ru-RU"/>
+        </w:rPr>
+        <w:t xml:space="preserve"> сортировки</w:t>
+      </w:r>
     </w:p>
     <w:sectPr>
-      <w:footerReference w:type="default" r:id="rId18"/>
+      <w:footerReference w:type="default" r:id="rId20"/>
       <w:pgSz w:w="11906" w:h="16838"/>
       <w:pgMar w:top="1134" w:right="850" w:bottom="1134" w:left="1701" w:header="708" w:footer="708" w:gutter="0"/>
       <w:cols w:space="708"/>
@@ -9388,6 +11847,119 @@
     </w:lvl>
   </w:abstractNum>
   <w:abstractNum w:abstractNumId="1" w15:restartNumberingAfterBreak="0">
+    <w:nsid w:val="08A715ED"/>
+    <w:multiLevelType w:val="hybridMultilevel"/>
+    <w:tmpl w:val="D72AF65E"/>
+    <w:lvl w:ilvl="0" w:tplc="8BEC54CE">
+      <w:start w:val="1"/>
+      <w:numFmt w:val="bullet"/>
+      <w:lvlText w:val=""/>
+      <w:lvlJc w:val="left"/>
+      <w:pPr>
+        <w:ind w:left="720" w:hanging="360"/>
+      </w:pPr>
+      <w:rPr>
+        <w:rFonts w:ascii="Symbol" w:hAnsi="Symbol" w:hint="default"/>
+      </w:rPr>
+    </w:lvl>
+    <w:lvl w:ilvl="1" w:tplc="20000003" w:tentative="1">
+      <w:start w:val="1"/>
+      <w:numFmt w:val="bullet"/>
+      <w:lvlText w:val="o"/>
+      <w:lvlJc w:val="left"/>
+      <w:pPr>
+        <w:ind w:left="1440" w:hanging="360"/>
+      </w:pPr>
+      <w:rPr>
+        <w:rFonts w:ascii="Courier New" w:hAnsi="Courier New" w:cs="Courier New" w:hint="default"/>
+      </w:rPr>
+    </w:lvl>
+    <w:lvl w:ilvl="2" w:tplc="20000005" w:tentative="1">
+      <w:start w:val="1"/>
+      <w:numFmt w:val="bullet"/>
+      <w:lvlText w:val=""/>
+      <w:lvlJc w:val="left"/>
+      <w:pPr>
+        <w:ind w:left="2160" w:hanging="360"/>
+      </w:pPr>
+      <w:rPr>
+        <w:rFonts w:ascii="Wingdings" w:hAnsi="Wingdings" w:hint="default"/>
+      </w:rPr>
+    </w:lvl>
+    <w:lvl w:ilvl="3" w:tplc="20000001" w:tentative="1">
+      <w:start w:val="1"/>
+      <w:numFmt w:val="bullet"/>
+      <w:lvlText w:val=""/>
+      <w:lvlJc w:val="left"/>
+      <w:pPr>
+        <w:ind w:left="2880" w:hanging="360"/>
+      </w:pPr>
+      <w:rPr>
+        <w:rFonts w:ascii="Symbol" w:hAnsi="Symbol" w:hint="default"/>
+      </w:rPr>
+    </w:lvl>
+    <w:lvl w:ilvl="4" w:tplc="20000003" w:tentative="1">
+      <w:start w:val="1"/>
+      <w:numFmt w:val="bullet"/>
+      <w:lvlText w:val="o"/>
+      <w:lvlJc w:val="left"/>
+      <w:pPr>
+        <w:ind w:left="3600" w:hanging="360"/>
+      </w:pPr>
+      <w:rPr>
+        <w:rFonts w:ascii="Courier New" w:hAnsi="Courier New" w:cs="Courier New" w:hint="default"/>
+      </w:rPr>
+    </w:lvl>
+    <w:lvl w:ilvl="5" w:tplc="20000005" w:tentative="1">
+      <w:start w:val="1"/>
+      <w:numFmt w:val="bullet"/>
+      <w:lvlText w:val=""/>
+      <w:lvlJc w:val="left"/>
+      <w:pPr>
+        <w:ind w:left="4320" w:hanging="360"/>
+      </w:pPr>
+      <w:rPr>
+        <w:rFonts w:ascii="Wingdings" w:hAnsi="Wingdings" w:hint="default"/>
+      </w:rPr>
+    </w:lvl>
+    <w:lvl w:ilvl="6" w:tplc="20000001" w:tentative="1">
+      <w:start w:val="1"/>
+      <w:numFmt w:val="bullet"/>
+      <w:lvlText w:val=""/>
+      <w:lvlJc w:val="left"/>
+      <w:pPr>
+        <w:ind w:left="5040" w:hanging="360"/>
+      </w:pPr>
+      <w:rPr>
+        <w:rFonts w:ascii="Symbol" w:hAnsi="Symbol" w:hint="default"/>
+      </w:rPr>
+    </w:lvl>
+    <w:lvl w:ilvl="7" w:tplc="20000003" w:tentative="1">
+      <w:start w:val="1"/>
+      <w:numFmt w:val="bullet"/>
+      <w:lvlText w:val="o"/>
+      <w:lvlJc w:val="left"/>
+      <w:pPr>
+        <w:ind w:left="5760" w:hanging="360"/>
+      </w:pPr>
+      <w:rPr>
+        <w:rFonts w:ascii="Courier New" w:hAnsi="Courier New" w:cs="Courier New" w:hint="default"/>
+      </w:rPr>
+    </w:lvl>
+    <w:lvl w:ilvl="8" w:tplc="20000005" w:tentative="1">
+      <w:start w:val="1"/>
+      <w:numFmt w:val="bullet"/>
+      <w:lvlText w:val=""/>
+      <w:lvlJc w:val="left"/>
+      <w:pPr>
+        <w:ind w:left="6480" w:hanging="360"/>
+      </w:pPr>
+      <w:rPr>
+        <w:rFonts w:ascii="Wingdings" w:hAnsi="Wingdings" w:hint="default"/>
+      </w:rPr>
+    </w:lvl>
+  </w:abstractNum>
+  <w:abstractNum w:abstractNumId="2" w15:restartNumberingAfterBreak="0">
     <w:nsid w:val="0B8A50D6"/>
     <w:multiLevelType w:val="hybridMultilevel"/>
     <w:tmpl w:val="96CCBFC6"/>
@@ -9499,7 +12071,7 @@
       </w:rPr>
     </w:lvl>
   </w:abstractNum>
-  <w:abstractNum w:abstractNumId="2" w15:restartNumberingAfterBreak="0">
+  <w:abstractNum w:abstractNumId="3" w15:restartNumberingAfterBreak="0">
     <w:nsid w:val="117F65BF"/>
     <w:multiLevelType w:val="hybridMultilevel"/>
     <w:tmpl w:val="4B22EBC2"/>
@@ -9612,7 +12184,7 @@
       </w:rPr>
     </w:lvl>
   </w:abstractNum>
-  <w:abstractNum w:abstractNumId="3" w15:restartNumberingAfterBreak="0">
+  <w:abstractNum w:abstractNumId="4" w15:restartNumberingAfterBreak="0">
     <w:nsid w:val="15F91321"/>
     <w:multiLevelType w:val="hybridMultilevel"/>
     <w:tmpl w:val="1148704C"/>
@@ -9725,7 +12297,206 @@
       </w:rPr>
     </w:lvl>
   </w:abstractNum>
-  <w:abstractNum w:abstractNumId="4" w15:restartNumberingAfterBreak="0">
+  <w:abstractNum w:abstractNumId="5" w15:restartNumberingAfterBreak="0">
+    <w:nsid w:val="1D9A5BBF"/>
+    <w:multiLevelType w:val="hybridMultilevel"/>
+    <w:tmpl w:val="E0E8DABE"/>
+    <w:lvl w:ilvl="0" w:tplc="20000001">
+      <w:start w:val="1"/>
+      <w:numFmt w:val="bullet"/>
+      <w:lvlText w:val=""/>
+      <w:lvlJc w:val="left"/>
+      <w:pPr>
+        <w:ind w:left="1429" w:hanging="360"/>
+      </w:pPr>
+      <w:rPr>
+        <w:rFonts w:ascii="Symbol" w:hAnsi="Symbol" w:hint="default"/>
+      </w:rPr>
+    </w:lvl>
+    <w:lvl w:ilvl="1" w:tplc="20000003" w:tentative="1">
+      <w:start w:val="1"/>
+      <w:numFmt w:val="bullet"/>
+      <w:lvlText w:val="o"/>
+      <w:lvlJc w:val="left"/>
+      <w:pPr>
+        <w:ind w:left="2149" w:hanging="360"/>
+      </w:pPr>
+      <w:rPr>
+        <w:rFonts w:ascii="Courier New" w:hAnsi="Courier New" w:cs="Courier New" w:hint="default"/>
+      </w:rPr>
+    </w:lvl>
+    <w:lvl w:ilvl="2" w:tplc="20000005" w:tentative="1">
+      <w:start w:val="1"/>
+      <w:numFmt w:val="bullet"/>
+      <w:lvlText w:val=""/>
+      <w:lvlJc w:val="left"/>
+      <w:pPr>
+        <w:ind w:left="2869" w:hanging="360"/>
+      </w:pPr>
+      <w:rPr>
+        <w:rFonts w:ascii="Wingdings" w:hAnsi="Wingdings" w:hint="default"/>
+      </w:rPr>
+    </w:lvl>
+    <w:lvl w:ilvl="3" w:tplc="20000001" w:tentative="1">
+      <w:start w:val="1"/>
+      <w:numFmt w:val="bullet"/>
+      <w:lvlText w:val=""/>
+      <w:lvlJc w:val="left"/>
+      <w:pPr>
+        <w:ind w:left="3589" w:hanging="360"/>
+      </w:pPr>
+      <w:rPr>
+        <w:rFonts w:ascii="Symbol" w:hAnsi="Symbol" w:hint="default"/>
+      </w:rPr>
+    </w:lvl>
+    <w:lvl w:ilvl="4" w:tplc="20000003" w:tentative="1">
+      <w:start w:val="1"/>
+      <w:numFmt w:val="bullet"/>
+      <w:lvlText w:val="o"/>
+      <w:lvlJc w:val="left"/>
+      <w:pPr>
+        <w:ind w:left="4309" w:hanging="360"/>
+      </w:pPr>
+      <w:rPr>
+        <w:rFonts w:ascii="Courier New" w:hAnsi="Courier New" w:cs="Courier New" w:hint="default"/>
+      </w:rPr>
+    </w:lvl>
+    <w:lvl w:ilvl="5" w:tplc="20000005" w:tentative="1">
+      <w:start w:val="1"/>
+      <w:numFmt w:val="bullet"/>
+      <w:lvlText w:val=""/>
+      <w:lvlJc w:val="left"/>
+      <w:pPr>
+        <w:ind w:left="5029" w:hanging="360"/>
+      </w:pPr>
+      <w:rPr>
+        <w:rFonts w:ascii="Wingdings" w:hAnsi="Wingdings" w:hint="default"/>
+      </w:rPr>
+    </w:lvl>
+    <w:lvl w:ilvl="6" w:tplc="20000001" w:tentative="1">
+      <w:start w:val="1"/>
+      <w:numFmt w:val="bullet"/>
+      <w:lvlText w:val=""/>
+      <w:lvlJc w:val="left"/>
+      <w:pPr>
+        <w:ind w:left="5749" w:hanging="360"/>
+      </w:pPr>
+      <w:rPr>
+        <w:rFonts w:ascii="Symbol" w:hAnsi="Symbol" w:hint="default"/>
+      </w:rPr>
+    </w:lvl>
+    <w:lvl w:ilvl="7" w:tplc="20000003" w:tentative="1">
+      <w:start w:val="1"/>
+      <w:numFmt w:val="bullet"/>
+      <w:lvlText w:val="o"/>
+      <w:lvlJc w:val="left"/>
+      <w:pPr>
+        <w:ind w:left="6469" w:hanging="360"/>
+      </w:pPr>
+      <w:rPr>
+        <w:rFonts w:ascii="Courier New" w:hAnsi="Courier New" w:cs="Courier New" w:hint="default"/>
+      </w:rPr>
+    </w:lvl>
+    <w:lvl w:ilvl="8" w:tplc="20000005" w:tentative="1">
+      <w:start w:val="1"/>
+      <w:numFmt w:val="bullet"/>
+      <w:lvlText w:val=""/>
+      <w:lvlJc w:val="left"/>
+      <w:pPr>
+        <w:ind w:left="7189" w:hanging="360"/>
+      </w:pPr>
+      <w:rPr>
+        <w:rFonts w:ascii="Wingdings" w:hAnsi="Wingdings" w:hint="default"/>
+      </w:rPr>
+    </w:lvl>
+  </w:abstractNum>
+  <w:abstractNum w:abstractNumId="6" w15:restartNumberingAfterBreak="0">
+    <w:nsid w:val="2AD26A28"/>
+    <w:multiLevelType w:val="hybridMultilevel"/>
+    <w:tmpl w:val="6CE27430"/>
+    <w:lvl w:ilvl="0" w:tplc="2000000F">
+      <w:start w:val="1"/>
+      <w:numFmt w:val="decimal"/>
+      <w:lvlText w:val="%1."/>
+      <w:lvlJc w:val="left"/>
+      <w:pPr>
+        <w:ind w:left="928" w:hanging="360"/>
+      </w:pPr>
+    </w:lvl>
+    <w:lvl w:ilvl="1" w:tplc="20000019" w:tentative="1">
+      <w:start w:val="1"/>
+      <w:numFmt w:val="lowerLetter"/>
+      <w:lvlText w:val="%2."/>
+      <w:lvlJc w:val="left"/>
+      <w:pPr>
+        <w:ind w:left="1440" w:hanging="360"/>
+      </w:pPr>
+    </w:lvl>
+    <w:lvl w:ilvl="2" w:tplc="2000001B" w:tentative="1">
+      <w:start w:val="1"/>
+      <w:numFmt w:val="lowerRoman"/>
+      <w:lvlText w:val="%3."/>
+      <w:lvlJc w:val="right"/>
+      <w:pPr>
+        <w:ind w:left="2160" w:hanging="180"/>
+      </w:pPr>
+    </w:lvl>
+    <w:lvl w:ilvl="3" w:tplc="2000000F" w:tentative="1">
+      <w:start w:val="1"/>
+      <w:numFmt w:val="decimal"/>
+      <w:lvlText w:val="%4."/>
+      <w:lvlJc w:val="left"/>
+      <w:pPr>
+        <w:ind w:left="2880" w:hanging="360"/>
+      </w:pPr>
+    </w:lvl>
+    <w:lvl w:ilvl="4" w:tplc="20000019" w:tentative="1">
+      <w:start w:val="1"/>
+      <w:numFmt w:val="lowerLetter"/>
+      <w:lvlText w:val="%5."/>
+      <w:lvlJc w:val="left"/>
+      <w:pPr>
+        <w:ind w:left="3600" w:hanging="360"/>
+      </w:pPr>
+    </w:lvl>
+    <w:lvl w:ilvl="5" w:tplc="2000001B" w:tentative="1">
+      <w:start w:val="1"/>
+      <w:numFmt w:val="lowerRoman"/>
+      <w:lvlText w:val="%6."/>
+      <w:lvlJc w:val="right"/>
+      <w:pPr>
+        <w:ind w:left="4320" w:hanging="180"/>
+      </w:pPr>
+    </w:lvl>
+    <w:lvl w:ilvl="6" w:tplc="2000000F" w:tentative="1">
+      <w:start w:val="1"/>
+      <w:numFmt w:val="decimal"/>
+      <w:lvlText w:val="%7."/>
+      <w:lvlJc w:val="left"/>
+      <w:pPr>
+        <w:ind w:left="5040" w:hanging="360"/>
+      </w:pPr>
+    </w:lvl>
+    <w:lvl w:ilvl="7" w:tplc="20000019" w:tentative="1">
+      <w:start w:val="1"/>
+      <w:numFmt w:val="lowerLetter"/>
+      <w:lvlText w:val="%8."/>
+      <w:lvlJc w:val="left"/>
+      <w:pPr>
+        <w:ind w:left="5760" w:hanging="360"/>
+      </w:pPr>
+    </w:lvl>
+    <w:lvl w:ilvl="8" w:tplc="2000001B" w:tentative="1">
+      <w:start w:val="1"/>
+      <w:numFmt w:val="lowerRoman"/>
+      <w:lvlText w:val="%9."/>
+      <w:lvlJc w:val="right"/>
+      <w:pPr>
+        <w:ind w:left="6480" w:hanging="180"/>
+      </w:pPr>
+    </w:lvl>
+  </w:abstractNum>
+  <w:abstractNum w:abstractNumId="7" w15:restartNumberingAfterBreak="0">
     <w:nsid w:val="2EC14C0A"/>
     <w:multiLevelType w:val="hybridMultilevel"/>
     <w:tmpl w:val="6C6CDE8A"/>
@@ -9838,7 +12609,319 @@
       </w:rPr>
     </w:lvl>
   </w:abstractNum>
-  <w:abstractNum w:abstractNumId="5" w15:restartNumberingAfterBreak="0">
+  <w:abstractNum w:abstractNumId="8" w15:restartNumberingAfterBreak="0">
+    <w:nsid w:val="30350D5F"/>
+    <w:multiLevelType w:val="hybridMultilevel"/>
+    <w:tmpl w:val="6CE27430"/>
+    <w:lvl w:ilvl="0" w:tplc="2000000F">
+      <w:start w:val="1"/>
+      <w:numFmt w:val="decimal"/>
+      <w:lvlText w:val="%1."/>
+      <w:lvlJc w:val="left"/>
+      <w:pPr>
+        <w:ind w:left="928" w:hanging="360"/>
+      </w:pPr>
+    </w:lvl>
+    <w:lvl w:ilvl="1" w:tplc="20000019" w:tentative="1">
+      <w:start w:val="1"/>
+      <w:numFmt w:val="lowerLetter"/>
+      <w:lvlText w:val="%2."/>
+      <w:lvlJc w:val="left"/>
+      <w:pPr>
+        <w:ind w:left="1440" w:hanging="360"/>
+      </w:pPr>
+    </w:lvl>
+    <w:lvl w:ilvl="2" w:tplc="2000001B" w:tentative="1">
+      <w:start w:val="1"/>
+      <w:numFmt w:val="lowerRoman"/>
+      <w:lvlText w:val="%3."/>
+      <w:lvlJc w:val="right"/>
+      <w:pPr>
+        <w:ind w:left="2160" w:hanging="180"/>
+      </w:pPr>
+    </w:lvl>
+    <w:lvl w:ilvl="3" w:tplc="2000000F" w:tentative="1">
+      <w:start w:val="1"/>
+      <w:numFmt w:val="decimal"/>
+      <w:lvlText w:val="%4."/>
+      <w:lvlJc w:val="left"/>
+      <w:pPr>
+        <w:ind w:left="2880" w:hanging="360"/>
+      </w:pPr>
+    </w:lvl>
+    <w:lvl w:ilvl="4" w:tplc="20000019" w:tentative="1">
+      <w:start w:val="1"/>
+      <w:numFmt w:val="lowerLetter"/>
+      <w:lvlText w:val="%5."/>
+      <w:lvlJc w:val="left"/>
+      <w:pPr>
+        <w:ind w:left="3600" w:hanging="360"/>
+      </w:pPr>
+    </w:lvl>
+    <w:lvl w:ilvl="5" w:tplc="2000001B" w:tentative="1">
+      <w:start w:val="1"/>
+      <w:numFmt w:val="lowerRoman"/>
+      <w:lvlText w:val="%6."/>
+      <w:lvlJc w:val="right"/>
+      <w:pPr>
+        <w:ind w:left="4320" w:hanging="180"/>
+      </w:pPr>
+    </w:lvl>
+    <w:lvl w:ilvl="6" w:tplc="2000000F" w:tentative="1">
+      <w:start w:val="1"/>
+      <w:numFmt w:val="decimal"/>
+      <w:lvlText w:val="%7."/>
+      <w:lvlJc w:val="left"/>
+      <w:pPr>
+        <w:ind w:left="5040" w:hanging="360"/>
+      </w:pPr>
+    </w:lvl>
+    <w:lvl w:ilvl="7" w:tplc="20000019" w:tentative="1">
+      <w:start w:val="1"/>
+      <w:numFmt w:val="lowerLetter"/>
+      <w:lvlText w:val="%8."/>
+      <w:lvlJc w:val="left"/>
+      <w:pPr>
+        <w:ind w:left="5760" w:hanging="360"/>
+      </w:pPr>
+    </w:lvl>
+    <w:lvl w:ilvl="8" w:tplc="2000001B" w:tentative="1">
+      <w:start w:val="1"/>
+      <w:numFmt w:val="lowerRoman"/>
+      <w:lvlText w:val="%9."/>
+      <w:lvlJc w:val="right"/>
+      <w:pPr>
+        <w:ind w:left="6480" w:hanging="180"/>
+      </w:pPr>
+    </w:lvl>
+  </w:abstractNum>
+  <w:abstractNum w:abstractNumId="9" w15:restartNumberingAfterBreak="0">
+    <w:nsid w:val="30A734F7"/>
+    <w:multiLevelType w:val="hybridMultilevel"/>
+    <w:tmpl w:val="373432E0"/>
+    <w:lvl w:ilvl="0" w:tplc="8BEC54CE">
+      <w:start w:val="1"/>
+      <w:numFmt w:val="bullet"/>
+      <w:lvlText w:val=""/>
+      <w:lvlJc w:val="left"/>
+      <w:pPr>
+        <w:ind w:left="1429" w:hanging="360"/>
+      </w:pPr>
+      <w:rPr>
+        <w:rFonts w:ascii="Symbol" w:hAnsi="Symbol" w:hint="default"/>
+      </w:rPr>
+    </w:lvl>
+    <w:lvl w:ilvl="1" w:tplc="20000003" w:tentative="1">
+      <w:start w:val="1"/>
+      <w:numFmt w:val="bullet"/>
+      <w:lvlText w:val="o"/>
+      <w:lvlJc w:val="left"/>
+      <w:pPr>
+        <w:ind w:left="2149" w:hanging="360"/>
+      </w:pPr>
+      <w:rPr>
+        <w:rFonts w:ascii="Courier New" w:hAnsi="Courier New" w:cs="Courier New" w:hint="default"/>
+      </w:rPr>
+    </w:lvl>
+    <w:lvl w:ilvl="2" w:tplc="20000005" w:tentative="1">
+      <w:start w:val="1"/>
+      <w:numFmt w:val="bullet"/>
+      <w:lvlText w:val=""/>
+      <w:lvlJc w:val="left"/>
+      <w:pPr>
+        <w:ind w:left="2869" w:hanging="360"/>
+      </w:pPr>
+      <w:rPr>
+        <w:rFonts w:ascii="Wingdings" w:hAnsi="Wingdings" w:hint="default"/>
+      </w:rPr>
+    </w:lvl>
+    <w:lvl w:ilvl="3" w:tplc="20000001" w:tentative="1">
+      <w:start w:val="1"/>
+      <w:numFmt w:val="bullet"/>
+      <w:lvlText w:val=""/>
+      <w:lvlJc w:val="left"/>
+      <w:pPr>
+        <w:ind w:left="3589" w:hanging="360"/>
+      </w:pPr>
+      <w:rPr>
+        <w:rFonts w:ascii="Symbol" w:hAnsi="Symbol" w:hint="default"/>
+      </w:rPr>
+    </w:lvl>
+    <w:lvl w:ilvl="4" w:tplc="20000003" w:tentative="1">
+      <w:start w:val="1"/>
+      <w:numFmt w:val="bullet"/>
+      <w:lvlText w:val="o"/>
+      <w:lvlJc w:val="left"/>
+      <w:pPr>
+        <w:ind w:left="4309" w:hanging="360"/>
+      </w:pPr>
+      <w:rPr>
+        <w:rFonts w:ascii="Courier New" w:hAnsi="Courier New" w:cs="Courier New" w:hint="default"/>
+      </w:rPr>
+    </w:lvl>
+    <w:lvl w:ilvl="5" w:tplc="20000005" w:tentative="1">
+      <w:start w:val="1"/>
+      <w:numFmt w:val="bullet"/>
+      <w:lvlText w:val=""/>
+      <w:lvlJc w:val="left"/>
+      <w:pPr>
+        <w:ind w:left="5029" w:hanging="360"/>
+      </w:pPr>
+      <w:rPr>
+        <w:rFonts w:ascii="Wingdings" w:hAnsi="Wingdings" w:hint="default"/>
+      </w:rPr>
+    </w:lvl>
+    <w:lvl w:ilvl="6" w:tplc="20000001" w:tentative="1">
+      <w:start w:val="1"/>
+      <w:numFmt w:val="bullet"/>
+      <w:lvlText w:val=""/>
+      <w:lvlJc w:val="left"/>
+      <w:pPr>
+        <w:ind w:left="5749" w:hanging="360"/>
+      </w:pPr>
+      <w:rPr>
+        <w:rFonts w:ascii="Symbol" w:hAnsi="Symbol" w:hint="default"/>
+      </w:rPr>
+    </w:lvl>
+    <w:lvl w:ilvl="7" w:tplc="20000003" w:tentative="1">
+      <w:start w:val="1"/>
+      <w:numFmt w:val="bullet"/>
+      <w:lvlText w:val="o"/>
+      <w:lvlJc w:val="left"/>
+      <w:pPr>
+        <w:ind w:left="6469" w:hanging="360"/>
+      </w:pPr>
+      <w:rPr>
+        <w:rFonts w:ascii="Courier New" w:hAnsi="Courier New" w:cs="Courier New" w:hint="default"/>
+      </w:rPr>
+    </w:lvl>
+    <w:lvl w:ilvl="8" w:tplc="20000005" w:tentative="1">
+      <w:start w:val="1"/>
+      <w:numFmt w:val="bullet"/>
+      <w:lvlText w:val=""/>
+      <w:lvlJc w:val="left"/>
+      <w:pPr>
+        <w:ind w:left="7189" w:hanging="360"/>
+      </w:pPr>
+      <w:rPr>
+        <w:rFonts w:ascii="Wingdings" w:hAnsi="Wingdings" w:hint="default"/>
+      </w:rPr>
+    </w:lvl>
+  </w:abstractNum>
+  <w:abstractNum w:abstractNumId="10" w15:restartNumberingAfterBreak="0">
+    <w:nsid w:val="357037D1"/>
+    <w:multiLevelType w:val="hybridMultilevel"/>
+    <w:tmpl w:val="071E5BAC"/>
+    <w:lvl w:ilvl="0" w:tplc="8BEC54CE">
+      <w:start w:val="1"/>
+      <w:numFmt w:val="bullet"/>
+      <w:lvlText w:val=""/>
+      <w:lvlJc w:val="left"/>
+      <w:pPr>
+        <w:ind w:left="1429" w:hanging="360"/>
+      </w:pPr>
+      <w:rPr>
+        <w:rFonts w:ascii="Symbol" w:hAnsi="Symbol" w:hint="default"/>
+      </w:rPr>
+    </w:lvl>
+    <w:lvl w:ilvl="1" w:tplc="20000003" w:tentative="1">
+      <w:start w:val="1"/>
+      <w:numFmt w:val="bullet"/>
+      <w:lvlText w:val="o"/>
+      <w:lvlJc w:val="left"/>
+      <w:pPr>
+        <w:ind w:left="2149" w:hanging="360"/>
+      </w:pPr>
+      <w:rPr>
+        <w:rFonts w:ascii="Courier New" w:hAnsi="Courier New" w:cs="Courier New" w:hint="default"/>
+      </w:rPr>
+    </w:lvl>
+    <w:lvl w:ilvl="2" w:tplc="20000005" w:tentative="1">
+      <w:start w:val="1"/>
+      <w:numFmt w:val="bullet"/>
+      <w:lvlText w:val=""/>
+      <w:lvlJc w:val="left"/>
+      <w:pPr>
+        <w:ind w:left="2869" w:hanging="360"/>
+      </w:pPr>
+      <w:rPr>
+        <w:rFonts w:ascii="Wingdings" w:hAnsi="Wingdings" w:hint="default"/>
+      </w:rPr>
+    </w:lvl>
+    <w:lvl w:ilvl="3" w:tplc="20000001" w:tentative="1">
+      <w:start w:val="1"/>
+      <w:numFmt w:val="bullet"/>
+      <w:lvlText w:val=""/>
+      <w:lvlJc w:val="left"/>
+      <w:pPr>
+        <w:ind w:left="3589" w:hanging="360"/>
+      </w:pPr>
+      <w:rPr>
+        <w:rFonts w:ascii="Symbol" w:hAnsi="Symbol" w:hint="default"/>
+      </w:rPr>
+    </w:lvl>
+    <w:lvl w:ilvl="4" w:tplc="20000003" w:tentative="1">
+      <w:start w:val="1"/>
+      <w:numFmt w:val="bullet"/>
+      <w:lvlText w:val="o"/>
+      <w:lvlJc w:val="left"/>
+      <w:pPr>
+        <w:ind w:left="4309" w:hanging="360"/>
+      </w:pPr>
+      <w:rPr>
+        <w:rFonts w:ascii="Courier New" w:hAnsi="Courier New" w:cs="Courier New" w:hint="default"/>
+      </w:rPr>
+    </w:lvl>
+    <w:lvl w:ilvl="5" w:tplc="20000005" w:tentative="1">
+      <w:start w:val="1"/>
+      <w:numFmt w:val="bullet"/>
+      <w:lvlText w:val=""/>
+      <w:lvlJc w:val="left"/>
+      <w:pPr>
+        <w:ind w:left="5029" w:hanging="360"/>
+      </w:pPr>
+      <w:rPr>
+        <w:rFonts w:ascii="Wingdings" w:hAnsi="Wingdings" w:hint="default"/>
+      </w:rPr>
+    </w:lvl>
+    <w:lvl w:ilvl="6" w:tplc="20000001" w:tentative="1">
+      <w:start w:val="1"/>
+      <w:numFmt w:val="bullet"/>
+      <w:lvlText w:val=""/>
+      <w:lvlJc w:val="left"/>
+      <w:pPr>
+        <w:ind w:left="5749" w:hanging="360"/>
+      </w:pPr>
+      <w:rPr>
+        <w:rFonts w:ascii="Symbol" w:hAnsi="Symbol" w:hint="default"/>
+      </w:rPr>
+    </w:lvl>
+    <w:lvl w:ilvl="7" w:tplc="20000003" w:tentative="1">
+      <w:start w:val="1"/>
+      <w:numFmt w:val="bullet"/>
+      <w:lvlText w:val="o"/>
+      <w:lvlJc w:val="left"/>
+      <w:pPr>
+        <w:ind w:left="6469" w:hanging="360"/>
+      </w:pPr>
+      <w:rPr>
+        <w:rFonts w:ascii="Courier New" w:hAnsi="Courier New" w:cs="Courier New" w:hint="default"/>
+      </w:rPr>
+    </w:lvl>
+    <w:lvl w:ilvl="8" w:tplc="20000005" w:tentative="1">
+      <w:start w:val="1"/>
+      <w:numFmt w:val="bullet"/>
+      <w:lvlText w:val=""/>
+      <w:lvlJc w:val="left"/>
+      <w:pPr>
+        <w:ind w:left="7189" w:hanging="360"/>
+      </w:pPr>
+      <w:rPr>
+        <w:rFonts w:ascii="Wingdings" w:hAnsi="Wingdings" w:hint="default"/>
+      </w:rPr>
+    </w:lvl>
+  </w:abstractNum>
+  <w:abstractNum w:abstractNumId="11" w15:restartNumberingAfterBreak="0">
     <w:nsid w:val="36BB6EF0"/>
     <w:multiLevelType w:val="hybridMultilevel"/>
     <w:tmpl w:val="44C8F9EE"/>
@@ -9951,7 +13034,93 @@
       </w:rPr>
     </w:lvl>
   </w:abstractNum>
-  <w:abstractNum w:abstractNumId="6" w15:restartNumberingAfterBreak="0">
+  <w:abstractNum w:abstractNumId="12" w15:restartNumberingAfterBreak="0">
+    <w:nsid w:val="3824007E"/>
+    <w:multiLevelType w:val="hybridMultilevel"/>
+    <w:tmpl w:val="9F2024D8"/>
+    <w:lvl w:ilvl="0" w:tplc="2000000F">
+      <w:start w:val="1"/>
+      <w:numFmt w:val="decimal"/>
+      <w:lvlText w:val="%1."/>
+      <w:lvlJc w:val="left"/>
+      <w:pPr>
+        <w:ind w:left="1440" w:hanging="360"/>
+      </w:pPr>
+    </w:lvl>
+    <w:lvl w:ilvl="1" w:tplc="20000019" w:tentative="1">
+      <w:start w:val="1"/>
+      <w:numFmt w:val="lowerLetter"/>
+      <w:lvlText w:val="%2."/>
+      <w:lvlJc w:val="left"/>
+      <w:pPr>
+        <w:ind w:left="2160" w:hanging="360"/>
+      </w:pPr>
+    </w:lvl>
+    <w:lvl w:ilvl="2" w:tplc="2000001B" w:tentative="1">
+      <w:start w:val="1"/>
+      <w:numFmt w:val="lowerRoman"/>
+      <w:lvlText w:val="%3."/>
+      <w:lvlJc w:val="right"/>
+      <w:pPr>
+        <w:ind w:left="2880" w:hanging="180"/>
+      </w:pPr>
+    </w:lvl>
+    <w:lvl w:ilvl="3" w:tplc="2000000F" w:tentative="1">
+      <w:start w:val="1"/>
+      <w:numFmt w:val="decimal"/>
+      <w:lvlText w:val="%4."/>
+      <w:lvlJc w:val="left"/>
+      <w:pPr>
+        <w:ind w:left="3600" w:hanging="360"/>
+      </w:pPr>
+    </w:lvl>
+    <w:lvl w:ilvl="4" w:tplc="20000019" w:tentative="1">
+      <w:start w:val="1"/>
+      <w:numFmt w:val="lowerLetter"/>
+      <w:lvlText w:val="%5."/>
+      <w:lvlJc w:val="left"/>
+      <w:pPr>
+        <w:ind w:left="4320" w:hanging="360"/>
+      </w:pPr>
+    </w:lvl>
+    <w:lvl w:ilvl="5" w:tplc="2000001B" w:tentative="1">
+      <w:start w:val="1"/>
+      <w:numFmt w:val="lowerRoman"/>
+      <w:lvlText w:val="%6."/>
+      <w:lvlJc w:val="right"/>
+      <w:pPr>
+        <w:ind w:left="5040" w:hanging="180"/>
+      </w:pPr>
+    </w:lvl>
+    <w:lvl w:ilvl="6" w:tplc="2000000F" w:tentative="1">
+      <w:start w:val="1"/>
+      <w:numFmt w:val="decimal"/>
+      <w:lvlText w:val="%7."/>
+      <w:lvlJc w:val="left"/>
+      <w:pPr>
+        <w:ind w:left="5760" w:hanging="360"/>
+      </w:pPr>
+    </w:lvl>
+    <w:lvl w:ilvl="7" w:tplc="20000019" w:tentative="1">
+      <w:start w:val="1"/>
+      <w:numFmt w:val="lowerLetter"/>
+      <w:lvlText w:val="%8."/>
+      <w:lvlJc w:val="left"/>
+      <w:pPr>
+        <w:ind w:left="6480" w:hanging="360"/>
+      </w:pPr>
+    </w:lvl>
+    <w:lvl w:ilvl="8" w:tplc="2000001B" w:tentative="1">
+      <w:start w:val="1"/>
+      <w:numFmt w:val="lowerRoman"/>
+      <w:lvlText w:val="%9."/>
+      <w:lvlJc w:val="right"/>
+      <w:pPr>
+        <w:ind w:left="7200" w:hanging="180"/>
+      </w:pPr>
+    </w:lvl>
+  </w:abstractNum>
+  <w:abstractNum w:abstractNumId="13" w15:restartNumberingAfterBreak="0">
     <w:nsid w:val="3B1F5C30"/>
     <w:multiLevelType w:val="hybridMultilevel"/>
     <w:tmpl w:val="EC400484"/>
@@ -10064,7 +13233,7 @@
       </w:rPr>
     </w:lvl>
   </w:abstractNum>
-  <w:abstractNum w:abstractNumId="7" w15:restartNumberingAfterBreak="0">
+  <w:abstractNum w:abstractNumId="14" w15:restartNumberingAfterBreak="0">
     <w:nsid w:val="40636697"/>
     <w:multiLevelType w:val="hybridMultilevel"/>
     <w:tmpl w:val="1A080690"/>
@@ -10177,7 +13346,7 @@
       </w:rPr>
     </w:lvl>
   </w:abstractNum>
-  <w:abstractNum w:abstractNumId="8" w15:restartNumberingAfterBreak="0">
+  <w:abstractNum w:abstractNumId="15" w15:restartNumberingAfterBreak="0">
     <w:nsid w:val="448D0BA8"/>
     <w:multiLevelType w:val="hybridMultilevel"/>
     <w:tmpl w:val="FEB4E338"/>
@@ -10290,7 +13459,93 @@
       </w:rPr>
     </w:lvl>
   </w:abstractNum>
-  <w:abstractNum w:abstractNumId="9" w15:restartNumberingAfterBreak="0">
+  <w:abstractNum w:abstractNumId="16" w15:restartNumberingAfterBreak="0">
+    <w:nsid w:val="538D1A25"/>
+    <w:multiLevelType w:val="hybridMultilevel"/>
+    <w:tmpl w:val="9F2024D8"/>
+    <w:lvl w:ilvl="0" w:tplc="2000000F">
+      <w:start w:val="1"/>
+      <w:numFmt w:val="decimal"/>
+      <w:lvlText w:val="%1."/>
+      <w:lvlJc w:val="left"/>
+      <w:pPr>
+        <w:ind w:left="1440" w:hanging="360"/>
+      </w:pPr>
+    </w:lvl>
+    <w:lvl w:ilvl="1" w:tplc="20000019" w:tentative="1">
+      <w:start w:val="1"/>
+      <w:numFmt w:val="lowerLetter"/>
+      <w:lvlText w:val="%2."/>
+      <w:lvlJc w:val="left"/>
+      <w:pPr>
+        <w:ind w:left="2160" w:hanging="360"/>
+      </w:pPr>
+    </w:lvl>
+    <w:lvl w:ilvl="2" w:tplc="2000001B" w:tentative="1">
+      <w:start w:val="1"/>
+      <w:numFmt w:val="lowerRoman"/>
+      <w:lvlText w:val="%3."/>
+      <w:lvlJc w:val="right"/>
+      <w:pPr>
+        <w:ind w:left="2880" w:hanging="180"/>
+      </w:pPr>
+    </w:lvl>
+    <w:lvl w:ilvl="3" w:tplc="2000000F" w:tentative="1">
+      <w:start w:val="1"/>
+      <w:numFmt w:val="decimal"/>
+      <w:lvlText w:val="%4."/>
+      <w:lvlJc w:val="left"/>
+      <w:pPr>
+        <w:ind w:left="3600" w:hanging="360"/>
+      </w:pPr>
+    </w:lvl>
+    <w:lvl w:ilvl="4" w:tplc="20000019" w:tentative="1">
+      <w:start w:val="1"/>
+      <w:numFmt w:val="lowerLetter"/>
+      <w:lvlText w:val="%5."/>
+      <w:lvlJc w:val="left"/>
+      <w:pPr>
+        <w:ind w:left="4320" w:hanging="360"/>
+      </w:pPr>
+    </w:lvl>
+    <w:lvl w:ilvl="5" w:tplc="2000001B" w:tentative="1">
+      <w:start w:val="1"/>
+      <w:numFmt w:val="lowerRoman"/>
+      <w:lvlText w:val="%6."/>
+      <w:lvlJc w:val="right"/>
+      <w:pPr>
+        <w:ind w:left="5040" w:hanging="180"/>
+      </w:pPr>
+    </w:lvl>
+    <w:lvl w:ilvl="6" w:tplc="2000000F" w:tentative="1">
+      <w:start w:val="1"/>
+      <w:numFmt w:val="decimal"/>
+      <w:lvlText w:val="%7."/>
+      <w:lvlJc w:val="left"/>
+      <w:pPr>
+        <w:ind w:left="5760" w:hanging="360"/>
+      </w:pPr>
+    </w:lvl>
+    <w:lvl w:ilvl="7" w:tplc="20000019" w:tentative="1">
+      <w:start w:val="1"/>
+      <w:numFmt w:val="lowerLetter"/>
+      <w:lvlText w:val="%8."/>
+      <w:lvlJc w:val="left"/>
+      <w:pPr>
+        <w:ind w:left="6480" w:hanging="360"/>
+      </w:pPr>
+    </w:lvl>
+    <w:lvl w:ilvl="8" w:tplc="2000001B" w:tentative="1">
+      <w:start w:val="1"/>
+      <w:numFmt w:val="lowerRoman"/>
+      <w:lvlText w:val="%9."/>
+      <w:lvlJc w:val="right"/>
+      <w:pPr>
+        <w:ind w:left="7200" w:hanging="180"/>
+      </w:pPr>
+    </w:lvl>
+  </w:abstractNum>
+  <w:abstractNum w:abstractNumId="17" w15:restartNumberingAfterBreak="0">
     <w:nsid w:val="53D9648A"/>
     <w:multiLevelType w:val="multilevel"/>
     <w:tmpl w:val="14A2ECDC"/>
@@ -10411,7 +13666,7 @@
       </w:rPr>
     </w:lvl>
   </w:abstractNum>
-  <w:abstractNum w:abstractNumId="10" w15:restartNumberingAfterBreak="0">
+  <w:abstractNum w:abstractNumId="18" w15:restartNumberingAfterBreak="0">
     <w:nsid w:val="56E7349B"/>
     <w:multiLevelType w:val="hybridMultilevel"/>
     <w:tmpl w:val="A5EE2662"/>
@@ -10524,7 +13779,7 @@
       </w:rPr>
     </w:lvl>
   </w:abstractNum>
-  <w:abstractNum w:abstractNumId="11" w15:restartNumberingAfterBreak="0">
+  <w:abstractNum w:abstractNumId="19" w15:restartNumberingAfterBreak="0">
     <w:nsid w:val="5BED56B9"/>
     <w:multiLevelType w:val="hybridMultilevel"/>
     <w:tmpl w:val="48FC3EFE"/>
@@ -10637,7 +13892,7 @@
       </w:rPr>
     </w:lvl>
   </w:abstractNum>
-  <w:abstractNum w:abstractNumId="12" w15:restartNumberingAfterBreak="0">
+  <w:abstractNum w:abstractNumId="20" w15:restartNumberingAfterBreak="0">
     <w:nsid w:val="63190DCB"/>
     <w:multiLevelType w:val="hybridMultilevel"/>
     <w:tmpl w:val="B19E7DB0"/>
@@ -10750,7 +14005,93 @@
       </w:rPr>
     </w:lvl>
   </w:abstractNum>
-  <w:abstractNum w:abstractNumId="13" w15:restartNumberingAfterBreak="0">
+  <w:abstractNum w:abstractNumId="21" w15:restartNumberingAfterBreak="0">
+    <w:nsid w:val="6BDA67EE"/>
+    <w:multiLevelType w:val="hybridMultilevel"/>
+    <w:tmpl w:val="1BBA0430"/>
+    <w:lvl w:ilvl="0" w:tplc="2000000F">
+      <w:start w:val="1"/>
+      <w:numFmt w:val="decimal"/>
+      <w:lvlText w:val="%1."/>
+      <w:lvlJc w:val="left"/>
+      <w:pPr>
+        <w:ind w:left="720" w:hanging="360"/>
+      </w:pPr>
+    </w:lvl>
+    <w:lvl w:ilvl="1" w:tplc="20000019" w:tentative="1">
+      <w:start w:val="1"/>
+      <w:numFmt w:val="lowerLetter"/>
+      <w:lvlText w:val="%2."/>
+      <w:lvlJc w:val="left"/>
+      <w:pPr>
+        <w:ind w:left="1440" w:hanging="360"/>
+      </w:pPr>
+    </w:lvl>
+    <w:lvl w:ilvl="2" w:tplc="2000001B" w:tentative="1">
+      <w:start w:val="1"/>
+      <w:numFmt w:val="lowerRoman"/>
+      <w:lvlText w:val="%3."/>
+      <w:lvlJc w:val="right"/>
+      <w:pPr>
+        <w:ind w:left="2160" w:hanging="180"/>
+      </w:pPr>
+    </w:lvl>
+    <w:lvl w:ilvl="3" w:tplc="2000000F" w:tentative="1">
+      <w:start w:val="1"/>
+      <w:numFmt w:val="decimal"/>
+      <w:lvlText w:val="%4."/>
+      <w:lvlJc w:val="left"/>
+      <w:pPr>
+        <w:ind w:left="2880" w:hanging="360"/>
+      </w:pPr>
+    </w:lvl>
+    <w:lvl w:ilvl="4" w:tplc="20000019" w:tentative="1">
+      <w:start w:val="1"/>
+      <w:numFmt w:val="lowerLetter"/>
+      <w:lvlText w:val="%5."/>
+      <w:lvlJc w:val="left"/>
+      <w:pPr>
+        <w:ind w:left="3600" w:hanging="360"/>
+      </w:pPr>
+    </w:lvl>
+    <w:lvl w:ilvl="5" w:tplc="2000001B" w:tentative="1">
+      <w:start w:val="1"/>
+      <w:numFmt w:val="lowerRoman"/>
+      <w:lvlText w:val="%6."/>
+      <w:lvlJc w:val="right"/>
+      <w:pPr>
+        <w:ind w:left="4320" w:hanging="180"/>
+      </w:pPr>
+    </w:lvl>
+    <w:lvl w:ilvl="6" w:tplc="2000000F" w:tentative="1">
+      <w:start w:val="1"/>
+      <w:numFmt w:val="decimal"/>
+      <w:lvlText w:val="%7."/>
+      <w:lvlJc w:val="left"/>
+      <w:pPr>
+        <w:ind w:left="5040" w:hanging="360"/>
+      </w:pPr>
+    </w:lvl>
+    <w:lvl w:ilvl="7" w:tplc="20000019" w:tentative="1">
+      <w:start w:val="1"/>
+      <w:numFmt w:val="lowerLetter"/>
+      <w:lvlText w:val="%8."/>
+      <w:lvlJc w:val="left"/>
+      <w:pPr>
+        <w:ind w:left="5760" w:hanging="360"/>
+      </w:pPr>
+    </w:lvl>
+    <w:lvl w:ilvl="8" w:tplc="2000001B" w:tentative="1">
+      <w:start w:val="1"/>
+      <w:numFmt w:val="lowerRoman"/>
+      <w:lvlText w:val="%9."/>
+      <w:lvlJc w:val="right"/>
+      <w:pPr>
+        <w:ind w:left="6480" w:hanging="180"/>
+      </w:pPr>
+    </w:lvl>
+  </w:abstractNum>
+  <w:abstractNum w:abstractNumId="22" w15:restartNumberingAfterBreak="0">
     <w:nsid w:val="70A94D88"/>
     <w:multiLevelType w:val="hybridMultilevel"/>
     <w:tmpl w:val="3F6A43AC"/>
@@ -10863,7 +14204,7 @@
       </w:rPr>
     </w:lvl>
   </w:abstractNum>
-  <w:abstractNum w:abstractNumId="14" w15:restartNumberingAfterBreak="0">
+  <w:abstractNum w:abstractNumId="23" w15:restartNumberingAfterBreak="0">
     <w:nsid w:val="7D6F7042"/>
     <w:multiLevelType w:val="hybridMultilevel"/>
     <w:tmpl w:val="B1F0DA3C"/>
@@ -10976,7 +14317,7 @@
       </w:rPr>
     </w:lvl>
   </w:abstractNum>
-  <w:abstractNum w:abstractNumId="15" w15:restartNumberingAfterBreak="0">
+  <w:abstractNum w:abstractNumId="24" w15:restartNumberingAfterBreak="0">
     <w:nsid w:val="7E3F106F"/>
     <w:multiLevelType w:val="hybridMultilevel"/>
     <w:tmpl w:val="DB0603F4"/>
@@ -11090,52 +14431,79 @@
     </w:lvl>
   </w:abstractNum>
   <w:num w:numId="1">
+    <w:abstractNumId w:val="24"/>
+  </w:num>
+  <w:num w:numId="2">
+    <w:abstractNumId w:val="17"/>
+  </w:num>
+  <w:num w:numId="3">
+    <w:abstractNumId w:val="11"/>
+  </w:num>
+  <w:num w:numId="4">
+    <w:abstractNumId w:val="14"/>
+  </w:num>
+  <w:num w:numId="5">
+    <w:abstractNumId w:val="23"/>
+  </w:num>
+  <w:num w:numId="6">
     <w:abstractNumId w:val="15"/>
   </w:num>
-  <w:num w:numId="2">
-    <w:abstractNumId w:val="9"/>
-  </w:num>
-  <w:num w:numId="3">
-    <w:abstractNumId w:val="5"/>
-  </w:num>
-  <w:num w:numId="4">
+  <w:num w:numId="7">
     <w:abstractNumId w:val="7"/>
   </w:num>
-  <w:num w:numId="5">
-    <w:abstractNumId w:val="14"/>
+  <w:num w:numId="8">
+    <w:abstractNumId w:val="19"/>
   </w:num>
-  <w:num w:numId="6">
-    <w:abstractNumId w:val="8"/>
+  <w:num w:numId="9">
+    <w:abstractNumId w:val="2"/>
   </w:num>
-  <w:num w:numId="7">
+  <w:num w:numId="10">
     <w:abstractNumId w:val="4"/>
   </w:num>
-  <w:num w:numId="8">
-    <w:abstractNumId w:val="11"/>
-  </w:num>
-  <w:num w:numId="9">
-    <w:abstractNumId w:val="1"/>
-  </w:num>
-  <w:num w:numId="10">
-    <w:abstractNumId w:val="3"/>
-  </w:num>
   <w:num w:numId="11">
-    <w:abstractNumId w:val="12"/>
+    <w:abstractNumId w:val="20"/>
   </w:num>
   <w:num w:numId="12">
-    <w:abstractNumId w:val="6"/>
+    <w:abstractNumId w:val="13"/>
   </w:num>
   <w:num w:numId="13">
     <w:abstractNumId w:val="0"/>
   </w:num>
   <w:num w:numId="14">
+    <w:abstractNumId w:val="18"/>
+  </w:num>
+  <w:num w:numId="15">
+    <w:abstractNumId w:val="22"/>
+  </w:num>
+  <w:num w:numId="16">
+    <w:abstractNumId w:val="3"/>
+  </w:num>
+  <w:num w:numId="17">
+    <w:abstractNumId w:val="5"/>
+  </w:num>
+  <w:num w:numId="18">
     <w:abstractNumId w:val="10"/>
   </w:num>
-  <w:num w:numId="15">
-    <w:abstractNumId w:val="13"/>
+  <w:num w:numId="19">
+    <w:abstractNumId w:val="6"/>
   </w:num>
-  <w:num w:numId="16">
-    <w:abstractNumId w:val="2"/>
+  <w:num w:numId="20">
+    <w:abstractNumId w:val="9"/>
+  </w:num>
+  <w:num w:numId="21">
+    <w:abstractNumId w:val="1"/>
+  </w:num>
+  <w:num w:numId="22">
+    <w:abstractNumId w:val="21"/>
+  </w:num>
+  <w:num w:numId="23">
+    <w:abstractNumId w:val="8"/>
+  </w:num>
+  <w:num w:numId="24">
+    <w:abstractNumId w:val="12"/>
+  </w:num>
+  <w:num w:numId="25">
+    <w:abstractNumId w:val="16"/>
   </w:num>
 </w:numbering>
 </file>

</xml_diff>

<commit_message>
fix diagrams and use case
</commit_message>
<xml_diff>
--- a/Diagrams/Усов_ПЗ — копия.docx
+++ b/Diagrams/Усов_ПЗ — копия.docx
@@ -2505,8 +2505,8 @@
         <w:spacing w:after="0"/>
       </w:pPr>
       <w:bookmarkStart w:id="7" w:name="_Toc162898435"/>
-      <w:bookmarkStart w:id="8" w:name="_Toc161414653"/>
-      <w:bookmarkStart w:id="9" w:name="_Toc166657405"/>
+      <w:bookmarkStart w:id="8" w:name="_Toc166657405"/>
+      <w:bookmarkStart w:id="9" w:name="_Toc161414653"/>
       <w:r>
         <w:lastRenderedPageBreak/>
         <w:t xml:space="preserve">1 </w:t>
@@ -2515,7 +2515,7 @@
       <w:r>
         <w:t>Требования к программе</w:t>
       </w:r>
-      <w:bookmarkEnd w:id="9"/>
+      <w:bookmarkEnd w:id="8"/>
     </w:p>
     <w:p>
       <w:pPr>
@@ -4539,7 +4539,7 @@
         </w:rPr>
         <w:t>шифрования.</w:t>
       </w:r>
-      <w:bookmarkEnd w:id="8"/>
+      <w:bookmarkEnd w:id="9"/>
     </w:p>
     <w:p>
       <w:pPr>
@@ -13308,16 +13308,28 @@
     <w:p>
       <w:pPr>
         <w:pStyle w:val="Plain"/>
-        <w:ind w:left="360"/>
-        <w:rPr>
-          <w:lang w:val="ru-RU"/>
-        </w:rPr>
-      </w:pPr>
-      <w:r>
-        <w:rPr>
-          <w:lang w:val="ru-RU"/>
-        </w:rPr>
-        <w:t>Более наглядно алгоритм функции сортировки слиянием представлен на блок-схеме (Рисунок 3.3).</w:t>
+        <w:ind w:firstLine="709"/>
+        <w:rPr>
+          <w:lang w:val="ru-RU"/>
+        </w:rPr>
+      </w:pPr>
+      <w:r>
+        <w:rPr>
+          <w:lang w:val="ru-RU"/>
+        </w:rPr>
+        <w:t>Более наглядно алгоритм функции сортировки слиянием представлен на</w:t>
+      </w:r>
+      <w:r>
+        <w:rPr>
+          <w:lang w:val="ru-RU"/>
+        </w:rPr>
+        <w:t xml:space="preserve"> </w:t>
+      </w:r>
+      <w:r>
+        <w:rPr>
+          <w:lang w:val="ru-RU"/>
+        </w:rPr>
+        <w:t>блок-схеме (Рисунок 3.3).</w:t>
       </w:r>
     </w:p>
     <w:p>
@@ -13586,6 +13598,9 @@
     <w:p>
       <w:pPr>
         <w:pStyle w:val="Plain"/>
+        <w:tabs>
+          <w:tab w:val="left" w:pos="5166"/>
+        </w:tabs>
         <w:ind w:firstLine="709"/>
         <w:jc w:val="center"/>
       </w:pPr>
@@ -13663,7 +13678,19 @@
         <w:rPr>
           <w:lang w:val="ru-RU"/>
         </w:rPr>
-        <w:t>Рисунок 3.5 – Блок-схема</w:t>
+        <w:t>Рисунок 3.</w:t>
+      </w:r>
+      <w:r>
+        <w:rPr>
+          <w:lang w:val="ru-RU"/>
+        </w:rPr>
+        <w:t>4</w:t>
+      </w:r>
+      <w:r>
+        <w:rPr>
+          <w:lang w:val="ru-RU"/>
+        </w:rPr>
+        <w:t xml:space="preserve"> – Блок-схема</w:t>
       </w:r>
       <w:r>
         <w:rPr>
@@ -16436,9 +16463,9 @@
           <w:noProof/>
         </w:rPr>
         <w:drawing>
-          <wp:inline distT="0" distB="0" distL="0" distR="0" wp14:anchorId="36855BCB" wp14:editId="11A80250">
-            <wp:extent cx="5940425" cy="1105535"/>
-            <wp:effectExtent l="0" t="0" r="3175" b="0"/>
+          <wp:inline distT="0" distB="0" distL="0" distR="0" wp14:anchorId="36855BCB" wp14:editId="6A0D9E53">
+            <wp:extent cx="5486400" cy="1021039"/>
+            <wp:effectExtent l="0" t="0" r="0" b="8255"/>
             <wp:docPr id="21" name="Рисунок 21"/>
             <wp:cNvGraphicFramePr>
               <a:graphicFrameLocks xmlns:a="http://schemas.openxmlformats.org/drawingml/2006/main" noChangeAspect="1"/>
@@ -16459,7 +16486,7 @@
                   <pic:spPr>
                     <a:xfrm>
                       <a:off x="0" y="0"/>
-                      <a:ext cx="5940425" cy="1105535"/>
+                      <a:ext cx="5511293" cy="1025672"/>
                     </a:xfrm>
                     <a:prstGeom prst="rect">
                       <a:avLst/>
@@ -16607,6 +16634,12 @@
           <w:lang w:val="ru-RU"/>
         </w:rPr>
         <w:t>)</w:t>
+      </w:r>
+      <w:r>
+        <w:rPr>
+          <w:lang w:val="ru-RU"/>
+        </w:rPr>
+        <w:t>.</w:t>
       </w:r>
     </w:p>
     <w:p>
@@ -16914,8 +16947,11 @@
         <w:pStyle w:val="Plain"/>
         <w:numPr>
           <w:ilvl w:val="0"/>
-          <w:numId w:val="30"/>
+          <w:numId w:val="32"/>
         </w:numPr>
+        <w:tabs>
+          <w:tab w:val="left" w:pos="1276"/>
+        </w:tabs>
         <w:ind w:left="0" w:firstLine="709"/>
         <w:rPr>
           <w:lang w:val="ru-RU"/>
@@ -17014,7 +17050,7 @@
         <w:rPr>
           <w:lang w:val="ru-RU"/>
         </w:rPr>
-        <w:t>;</w:t>
+        <w:t>.</w:t>
       </w:r>
     </w:p>
     <w:p>
@@ -17022,8 +17058,11 @@
         <w:pStyle w:val="Plain"/>
         <w:numPr>
           <w:ilvl w:val="0"/>
-          <w:numId w:val="30"/>
+          <w:numId w:val="32"/>
         </w:numPr>
+        <w:tabs>
+          <w:tab w:val="left" w:pos="1276"/>
+        </w:tabs>
         <w:ind w:left="0" w:firstLine="709"/>
         <w:rPr>
           <w:lang w:val="ru-RU"/>
@@ -17033,23 +17072,111 @@
         <w:rPr>
           <w:i/>
           <w:iCs/>
-        </w:rPr>
-        <w:t>Online</w:t>
-      </w:r>
+          <w:lang w:val="ru-RU"/>
+        </w:rPr>
+        <w:t xml:space="preserve">Google </w:t>
+      </w:r>
+      <w:proofErr w:type="spellStart"/>
       <w:r>
         <w:rPr>
           <w:i/>
           <w:iCs/>
           <w:lang w:val="ru-RU"/>
         </w:rPr>
-        <w:t xml:space="preserve"> </w:t>
+        <w:t>Forms</w:t>
+      </w:r>
+      <w:proofErr w:type="spellEnd"/>
+      <w:r>
+        <w:rPr>
+          <w:lang w:val="ru-RU"/>
+        </w:rPr>
+        <w:t xml:space="preserve"> [Электронный ресурс]. – Режим </w:t>
+      </w:r>
+      <w:proofErr w:type="gramStart"/>
+      <w:r>
+        <w:rPr>
+          <w:lang w:val="ru-RU"/>
+        </w:rPr>
+        <w:t>доступа :</w:t>
+      </w:r>
+      <w:proofErr w:type="gramEnd"/>
+      <w:r>
+        <w:rPr>
+          <w:lang w:val="ru-RU"/>
+        </w:rPr>
+        <w:t xml:space="preserve"> https://docs.google.com/forms/.</w:t>
+      </w:r>
+    </w:p>
+    <w:p>
+      <w:pPr>
+        <w:pStyle w:val="Plain"/>
+        <w:numPr>
+          <w:ilvl w:val="0"/>
+          <w:numId w:val="32"/>
+        </w:numPr>
+        <w:tabs>
+          <w:tab w:val="left" w:pos="1276"/>
+        </w:tabs>
+        <w:ind w:left="0" w:firstLine="709"/>
+        <w:rPr>
+          <w:lang w:val="ru-RU"/>
+        </w:rPr>
+      </w:pPr>
+      <w:r>
+        <w:rPr>
+          <w:lang w:val="ru-RU"/>
+        </w:rPr>
+        <w:t xml:space="preserve">Инструмент для создания графических материалов [Электронный ресурс]. – Режим </w:t>
+      </w:r>
+      <w:proofErr w:type="gramStart"/>
+      <w:r>
+        <w:rPr>
+          <w:lang w:val="ru-RU"/>
+        </w:rPr>
+        <w:t>доступа :</w:t>
+      </w:r>
+      <w:proofErr w:type="gramEnd"/>
+      <w:r>
+        <w:rPr>
+          <w:lang w:val="ru-RU"/>
+        </w:rPr>
+        <w:t xml:space="preserve"> https://app.diagrams.net/.</w:t>
+      </w:r>
+    </w:p>
+    <w:p>
+      <w:pPr>
+        <w:pStyle w:val="Plain"/>
+        <w:numPr>
+          <w:ilvl w:val="0"/>
+          <w:numId w:val="32"/>
+        </w:numPr>
+        <w:tabs>
+          <w:tab w:val="left" w:pos="1276"/>
+        </w:tabs>
+        <w:ind w:left="0" w:firstLine="709"/>
+        <w:rPr>
+          <w:lang w:val="ru-RU"/>
+        </w:rPr>
+      </w:pPr>
+      <w:r>
+        <w:rPr>
+          <w:lang w:val="ru-RU"/>
+        </w:rPr>
+        <w:t xml:space="preserve">Обучение </w:t>
       </w:r>
       <w:r>
         <w:rPr>
           <w:i/>
           <w:iCs/>
-        </w:rPr>
-        <w:t>Test</w:t>
+          <w:lang w:val="ru-RU"/>
+        </w:rPr>
+        <w:t>C++</w:t>
+      </w:r>
+      <w:r>
+        <w:rPr>
+          <w:lang w:val="ru-RU"/>
+        </w:rPr>
+        <w:t>,</w:t>
       </w:r>
       <w:r>
         <w:rPr>
@@ -17057,15 +17184,68 @@
           <w:iCs/>
           <w:lang w:val="ru-RU"/>
         </w:rPr>
-        <w:t xml:space="preserve"> </w:t>
+        <w:t xml:space="preserve"> UTF-8</w:t>
+      </w:r>
+      <w:r>
+        <w:rPr>
+          <w:lang w:val="ru-RU"/>
+        </w:rPr>
+        <w:t xml:space="preserve"> с первой программы [Электронный ресурс]. – Режим </w:t>
+      </w:r>
+      <w:proofErr w:type="gramStart"/>
+      <w:r>
+        <w:rPr>
+          <w:lang w:val="ru-RU"/>
+        </w:rPr>
+        <w:t>доступа :</w:t>
+      </w:r>
+      <w:proofErr w:type="gramEnd"/>
+      <w:r>
+        <w:rPr>
+          <w:lang w:val="ru-RU"/>
+        </w:rPr>
+        <w:t xml:space="preserve"> https://habr.com/ru/articles/731614/.</w:t>
+      </w:r>
+    </w:p>
+    <w:p>
+      <w:pPr>
+        <w:pStyle w:val="Plain"/>
+        <w:numPr>
+          <w:ilvl w:val="0"/>
+          <w:numId w:val="32"/>
+        </w:numPr>
+        <w:tabs>
+          <w:tab w:val="left" w:pos="1276"/>
+        </w:tabs>
+        <w:ind w:left="0" w:firstLine="709"/>
+        <w:rPr>
+          <w:lang w:val="ru-RU"/>
+        </w:rPr>
+      </w:pPr>
+      <w:r>
+        <w:rPr>
+          <w:lang w:val="ru-RU"/>
+        </w:rPr>
+        <w:t xml:space="preserve">Онлайн </w:t>
       </w:r>
       <w:r>
         <w:rPr>
           <w:i/>
           <w:iCs/>
+          <w:lang w:val="ru-RU"/>
+        </w:rPr>
+        <w:t xml:space="preserve">Test </w:t>
+      </w:r>
+      <w:proofErr w:type="spellStart"/>
+      <w:r>
+        <w:rPr>
+          <w:i/>
+          <w:iCs/>
+          <w:lang w:val="ru-RU"/>
         </w:rPr>
         <w:t>Pad</w:t>
       </w:r>
+      <w:proofErr w:type="spellEnd"/>
       <w:r>
         <w:rPr>
           <w:lang w:val="ru-RU"/>
@@ -17084,7 +17264,7 @@
         <w:rPr>
           <w:lang w:val="ru-RU"/>
         </w:rPr>
-        <w:t xml:space="preserve"> https://onlinetestpad.com/;</w:t>
+        <w:t xml:space="preserve"> https://onlinetestpad.com/.</w:t>
       </w:r>
     </w:p>
     <w:p>
@@ -17092,8 +17272,11 @@
         <w:pStyle w:val="Plain"/>
         <w:numPr>
           <w:ilvl w:val="0"/>
-          <w:numId w:val="30"/>
+          <w:numId w:val="32"/>
         </w:numPr>
+        <w:tabs>
+          <w:tab w:val="left" w:pos="1276"/>
+        </w:tabs>
         <w:ind w:left="0" w:firstLine="709"/>
         <w:rPr>
           <w:lang w:val="ru-RU"/>
@@ -17103,14 +17286,16 @@
         <w:rPr>
           <w:lang w:val="ru-RU"/>
         </w:rPr>
-        <w:t xml:space="preserve">Конструктор Тестов. </w:t>
-      </w:r>
-      <w:proofErr w:type="spellStart"/>
-      <w:r>
-        <w:rPr>
-          <w:lang w:val="ru-RU"/>
-        </w:rPr>
-        <w:t>Ру</w:t>
+        <w:t xml:space="preserve">Руководство по использованию приложения консоли </w:t>
+      </w:r>
+      <w:proofErr w:type="spellStart"/>
+      <w:r>
+        <w:rPr>
+          <w:i/>
+          <w:iCs/>
+          <w:lang w:val="ru-RU"/>
+        </w:rPr>
+        <w:t>cmd</w:t>
       </w:r>
       <w:proofErr w:type="spellEnd"/>
       <w:r>
@@ -17131,7 +17316,7 @@
         <w:rPr>
           <w:lang w:val="ru-RU"/>
         </w:rPr>
-        <w:t xml:space="preserve"> https://konstruktortestov.ru/;</w:t>
+        <w:t xml:space="preserve"> https://learn.microsoft.com/en-us/windows-server/administration/windows-commands/cmd/.</w:t>
       </w:r>
     </w:p>
     <w:p>
@@ -17139,19 +17324,77 @@
         <w:pStyle w:val="Plain"/>
         <w:numPr>
           <w:ilvl w:val="0"/>
-          <w:numId w:val="30"/>
+          <w:numId w:val="32"/>
         </w:numPr>
+        <w:tabs>
+          <w:tab w:val="left" w:pos="1276"/>
+        </w:tabs>
         <w:ind w:left="0" w:firstLine="709"/>
         <w:rPr>
           <w:lang w:val="ru-RU"/>
         </w:rPr>
       </w:pPr>
+      <w:r>
+        <w:rPr>
+          <w:lang w:val="ru-RU"/>
+        </w:rPr>
+        <w:t xml:space="preserve">Русские символы при вводе и выводе на </w:t>
+      </w:r>
       <w:r>
         <w:rPr>
           <w:i/>
           <w:iCs/>
-        </w:rPr>
-        <w:t>Google</w:t>
+          <w:lang w:val="ru-RU"/>
+        </w:rPr>
+        <w:t>C++</w:t>
+      </w:r>
+      <w:r>
+        <w:rPr>
+          <w:lang w:val="ru-RU"/>
+        </w:rPr>
+        <w:t xml:space="preserve"> [Электронный ресурс]. – Режим </w:t>
+      </w:r>
+      <w:proofErr w:type="gramStart"/>
+      <w:r>
+        <w:rPr>
+          <w:lang w:val="ru-RU"/>
+        </w:rPr>
+        <w:t>доступа :</w:t>
+      </w:r>
+      <w:proofErr w:type="gramEnd"/>
+      <w:r>
+        <w:rPr>
+          <w:lang w:val="ru-RU"/>
+        </w:rPr>
+        <w:t xml:space="preserve"> https://ru.stackoverflow.com/</w:t>
+      </w:r>
+      <w:r>
+        <w:rPr>
+          <w:lang w:val="ru-RU"/>
+        </w:rPr>
+        <w:t>questions/117144/Русские-символы-при-вводе-и-выводе-на-c.</w:t>
+      </w:r>
+    </w:p>
+    <w:p>
+      <w:pPr>
+        <w:pStyle w:val="Plain"/>
+        <w:numPr>
+          <w:ilvl w:val="0"/>
+          <w:numId w:val="32"/>
+        </w:numPr>
+        <w:tabs>
+          <w:tab w:val="left" w:pos="1276"/>
+        </w:tabs>
+        <w:ind w:left="0" w:firstLine="709"/>
+        <w:rPr>
+          <w:lang w:val="ru-RU"/>
+        </w:rPr>
+      </w:pPr>
+      <w:r>
+        <w:rPr>
+          <w:lang w:val="ru-RU"/>
+        </w:rPr>
+        <w:t xml:space="preserve">Справочник по языку </w:t>
       </w:r>
       <w:r>
         <w:rPr>
@@ -17159,14 +17402,57 @@
           <w:iCs/>
           <w:lang w:val="ru-RU"/>
         </w:rPr>
-        <w:t xml:space="preserve"> </w:t>
+        <w:t>C++</w:t>
+      </w:r>
+      <w:r>
+        <w:rPr>
+          <w:lang w:val="ru-RU"/>
+        </w:rPr>
+        <w:t xml:space="preserve"> [Электронный ресурс]. – Режим </w:t>
+      </w:r>
+      <w:proofErr w:type="gramStart"/>
+      <w:r>
+        <w:rPr>
+          <w:lang w:val="ru-RU"/>
+        </w:rPr>
+        <w:t>доступа :</w:t>
+      </w:r>
+      <w:proofErr w:type="gramEnd"/>
+      <w:r>
+        <w:rPr>
+          <w:lang w:val="ru-RU"/>
+        </w:rPr>
+        <w:t xml:space="preserve"> https://learn.microsoft.com/ru-ru/cpp/cpp/cpp-language-reference/.</w:t>
+      </w:r>
+    </w:p>
+    <w:p>
+      <w:pPr>
+        <w:pStyle w:val="Plain"/>
+        <w:numPr>
+          <w:ilvl w:val="0"/>
+          <w:numId w:val="32"/>
+        </w:numPr>
+        <w:tabs>
+          <w:tab w:val="left" w:pos="1276"/>
+        </w:tabs>
+        <w:ind w:left="0" w:firstLine="709"/>
+        <w:rPr>
+          <w:lang w:val="ru-RU"/>
+        </w:rPr>
+      </w:pPr>
+      <w:r>
+        <w:rPr>
+          <w:lang w:val="ru-RU"/>
+        </w:rPr>
+        <w:t xml:space="preserve">Учебник по программному обеспечению </w:t>
       </w:r>
       <w:r>
         <w:rPr>
           <w:i/>
           <w:iCs/>
-        </w:rPr>
-        <w:t>Forms</w:t>
+          <w:lang w:val="ru-RU"/>
+        </w:rPr>
+        <w:t>Visual Studio</w:t>
       </w:r>
       <w:r>
         <w:rPr>
@@ -17186,7 +17472,7 @@
         <w:rPr>
           <w:lang w:val="ru-RU"/>
         </w:rPr>
-        <w:t xml:space="preserve"> https://docs.google.com/forms/;</w:t>
+        <w:t xml:space="preserve"> https://learn.microsoft.com/en-us/visualstudio/windows/.</w:t>
       </w:r>
     </w:p>
     <w:p>
@@ -17194,8 +17480,11 @@
         <w:pStyle w:val="Plain"/>
         <w:numPr>
           <w:ilvl w:val="0"/>
-          <w:numId w:val="30"/>
+          <w:numId w:val="32"/>
         </w:numPr>
+        <w:tabs>
+          <w:tab w:val="left" w:pos="1276"/>
+        </w:tabs>
         <w:ind w:left="0" w:firstLine="709"/>
         <w:rPr>
           <w:lang w:val="ru-RU"/>
@@ -17205,35 +17494,165 @@
         <w:rPr>
           <w:lang w:val="ru-RU"/>
         </w:rPr>
-        <w:t xml:space="preserve">Документация по программному обеспечению </w:t>
-      </w:r>
+        <w:t xml:space="preserve">Знакомство с исключительными ситуациями [Электронный ресурс]. – Режим </w:t>
+      </w:r>
+      <w:proofErr w:type="gramStart"/>
+      <w:r>
+        <w:rPr>
+          <w:lang w:val="ru-RU"/>
+        </w:rPr>
+        <w:t>доступа :</w:t>
+      </w:r>
+      <w:proofErr w:type="gramEnd"/>
+      <w:r>
+        <w:rPr>
+          <w:lang w:val="ru-RU"/>
+        </w:rPr>
+        <w:t xml:space="preserve"> http://www.cyberguru.ru/sources/cpp/classes-mfc/isklyuchitelnye-situatsii.html.</w:t>
+      </w:r>
+    </w:p>
+    <w:p>
+      <w:pPr>
+        <w:pStyle w:val="Plain"/>
+        <w:numPr>
+          <w:ilvl w:val="0"/>
+          <w:numId w:val="32"/>
+        </w:numPr>
+        <w:tabs>
+          <w:tab w:val="left" w:pos="1276"/>
+        </w:tabs>
+        <w:ind w:left="0" w:firstLine="709"/>
+        <w:rPr>
+          <w:lang w:val="ru-RU"/>
+        </w:rPr>
+      </w:pPr>
+      <w:r>
+        <w:rPr>
+          <w:lang w:val="ru-RU"/>
+        </w:rPr>
+        <w:t xml:space="preserve">Конструктор Тестов. </w:t>
+      </w:r>
+      <w:proofErr w:type="spellStart"/>
+      <w:r>
+        <w:rPr>
+          <w:lang w:val="ru-RU"/>
+        </w:rPr>
+        <w:t>Ру</w:t>
+      </w:r>
+      <w:proofErr w:type="spellEnd"/>
+      <w:r>
+        <w:rPr>
+          <w:lang w:val="ru-RU"/>
+        </w:rPr>
+        <w:t xml:space="preserve"> [Электронный ресурс]. – Режим </w:t>
+      </w:r>
+      <w:proofErr w:type="gramStart"/>
+      <w:r>
+        <w:rPr>
+          <w:lang w:val="ru-RU"/>
+        </w:rPr>
+        <w:t>доступа :</w:t>
+      </w:r>
+      <w:proofErr w:type="gramEnd"/>
+      <w:r>
+        <w:rPr>
+          <w:lang w:val="ru-RU"/>
+        </w:rPr>
+        <w:t xml:space="preserve"> https://konstruktortestov.ru/.</w:t>
+      </w:r>
+    </w:p>
+    <w:p>
+      <w:pPr>
+        <w:pStyle w:val="Plain"/>
+        <w:numPr>
+          <w:ilvl w:val="0"/>
+          <w:numId w:val="32"/>
+        </w:numPr>
+        <w:tabs>
+          <w:tab w:val="left" w:pos="1276"/>
+        </w:tabs>
+        <w:ind w:left="0" w:firstLine="709"/>
+        <w:rPr>
+          <w:lang w:val="ru-RU"/>
+        </w:rPr>
+      </w:pPr>
+      <w:r>
+        <w:rPr>
+          <w:lang w:val="ru-RU"/>
+        </w:rPr>
+        <w:t xml:space="preserve">Варианты на все случаи жизни: как написать полезный </w:t>
+      </w:r>
+      <w:proofErr w:type="spellStart"/>
+      <w:r>
+        <w:rPr>
+          <w:lang w:val="ru-RU"/>
+        </w:rPr>
+        <w:t>use</w:t>
+      </w:r>
+      <w:proofErr w:type="spellEnd"/>
+      <w:r>
+        <w:rPr>
+          <w:lang w:val="ru-RU"/>
+        </w:rPr>
+        <w:t xml:space="preserve"> </w:t>
+      </w:r>
+      <w:proofErr w:type="spellStart"/>
+      <w:r>
+        <w:rPr>
+          <w:lang w:val="ru-RU"/>
+        </w:rPr>
+        <w:t>case</w:t>
+      </w:r>
+      <w:proofErr w:type="spellEnd"/>
+      <w:r>
+        <w:rPr>
+          <w:lang w:val="ru-RU"/>
+        </w:rPr>
+        <w:t xml:space="preserve"> [Электронный ресурс]. – Режим </w:t>
+      </w:r>
+      <w:proofErr w:type="gramStart"/>
+      <w:r>
+        <w:rPr>
+          <w:lang w:val="ru-RU"/>
+        </w:rPr>
+        <w:t>доступа :</w:t>
+      </w:r>
+      <w:proofErr w:type="gramEnd"/>
+      <w:r>
+        <w:rPr>
+          <w:lang w:val="ru-RU"/>
+        </w:rPr>
+        <w:t xml:space="preserve"> https://practicum.yandex.ru/blog/chto-takoe-use-case-kak-ih-napisat/.</w:t>
+      </w:r>
+    </w:p>
+    <w:p>
+      <w:pPr>
+        <w:pStyle w:val="Plain"/>
+        <w:numPr>
+          <w:ilvl w:val="0"/>
+          <w:numId w:val="32"/>
+        </w:numPr>
+        <w:tabs>
+          <w:tab w:val="left" w:pos="1276"/>
+        </w:tabs>
+        <w:ind w:left="0" w:firstLine="709"/>
+        <w:rPr>
+          <w:lang w:val="ru-RU"/>
+        </w:rPr>
+      </w:pPr>
       <w:r>
         <w:rPr>
           <w:i/>
           <w:iCs/>
-        </w:rPr>
-        <w:t>Visual</w:t>
-      </w:r>
-      <w:r>
-        <w:rPr>
-          <w:i/>
-          <w:iCs/>
-          <w:lang w:val="ru-RU"/>
-        </w:rPr>
-        <w:t xml:space="preserve"> </w:t>
-      </w:r>
-      <w:r>
-        <w:rPr>
-          <w:i/>
-          <w:iCs/>
-        </w:rPr>
-        <w:t>Studio</w:t>
-      </w:r>
-      <w:r>
-        <w:rPr>
-          <w:lang w:val="ru-RU"/>
-        </w:rPr>
-        <w:t xml:space="preserve"> [Электронный ресурс]. – Режим </w:t>
+          <w:lang w:val="ru-RU"/>
+        </w:rPr>
+        <w:t>UML</w:t>
+      </w:r>
+      <w:r>
+        <w:rPr>
+          <w:lang w:val="ru-RU"/>
+        </w:rPr>
+        <w:t xml:space="preserve">: обзор основных типов диаграмм. Часть 2 [Электронный ресурс]. – Режим </w:t>
       </w:r>
       <w:proofErr w:type="gramStart"/>
       <w:r>
@@ -17247,472 +17666,7 @@
         <w:rPr>
           <w:lang w:val="ru-RU"/>
         </w:rPr>
-        <w:t xml:space="preserve"> https://learn.microsoft.com/en-us/visualstudio/windows/;</w:t>
-      </w:r>
-    </w:p>
-    <w:p>
-      <w:pPr>
-        <w:pStyle w:val="Plain"/>
-        <w:numPr>
-          <w:ilvl w:val="0"/>
-          <w:numId w:val="30"/>
-        </w:numPr>
-        <w:ind w:left="0" w:firstLine="709"/>
-        <w:rPr>
-          <w:lang w:val="ru-RU"/>
-        </w:rPr>
-      </w:pPr>
-      <w:r>
-        <w:rPr>
-          <w:lang w:val="ru-RU"/>
-        </w:rPr>
-        <w:t xml:space="preserve">Руководство по использованию приложения консоли </w:t>
-      </w:r>
-      <w:proofErr w:type="spellStart"/>
-      <w:r>
-        <w:rPr>
-          <w:i/>
-          <w:iCs/>
-        </w:rPr>
-        <w:t>cmd</w:t>
-      </w:r>
-      <w:proofErr w:type="spellEnd"/>
-      <w:r>
-        <w:rPr>
-          <w:lang w:val="ru-RU"/>
-        </w:rPr>
-        <w:t xml:space="preserve"> </w:t>
-      </w:r>
-      <w:r>
-        <w:rPr>
-          <w:lang w:val="ru-RU"/>
-        </w:rPr>
-        <w:t xml:space="preserve">[Электронный ресурс]. – Режим </w:t>
-      </w:r>
-      <w:proofErr w:type="gramStart"/>
-      <w:r>
-        <w:rPr>
-          <w:lang w:val="ru-RU"/>
-        </w:rPr>
-        <w:t>доступа :</w:t>
-      </w:r>
-      <w:proofErr w:type="gramEnd"/>
-      <w:r>
-        <w:rPr>
-          <w:lang w:val="ru-RU"/>
-        </w:rPr>
-        <w:t xml:space="preserve"> https://learn.microsoft.com/en-us/windows-server/administration/windows-commands/cmd/;</w:t>
-      </w:r>
-    </w:p>
-    <w:p>
-      <w:pPr>
-        <w:pStyle w:val="Plain"/>
-        <w:numPr>
-          <w:ilvl w:val="0"/>
-          <w:numId w:val="30"/>
-        </w:numPr>
-        <w:ind w:left="0" w:firstLine="709"/>
-        <w:rPr>
-          <w:lang w:val="ru-RU"/>
-        </w:rPr>
-      </w:pPr>
-      <w:r>
-        <w:rPr>
-          <w:lang w:val="ru-RU"/>
-        </w:rPr>
-        <w:t xml:space="preserve">Знакомство с исключительными ситуациями [Электронный ресурс]. – Режим </w:t>
-      </w:r>
-      <w:proofErr w:type="gramStart"/>
-      <w:r>
-        <w:rPr>
-          <w:lang w:val="ru-RU"/>
-        </w:rPr>
-        <w:t>доступа :</w:t>
-      </w:r>
-      <w:proofErr w:type="gramEnd"/>
-      <w:r>
-        <w:rPr>
-          <w:lang w:val="ru-RU"/>
-        </w:rPr>
-        <w:t xml:space="preserve"> </w:t>
-      </w:r>
-      <w:hyperlink r:id="rId35" w:history="1">
-        <w:r>
-          <w:rPr>
-            <w:rStyle w:val="a6"/>
-            <w:lang w:val="ru-RU"/>
-          </w:rPr>
-          <w:t>http://www.cyberguru.ru/sources/cpp/classes-mfc/isklyuchitelnye-situatsii.html</w:t>
-        </w:r>
-      </w:hyperlink>
-      <w:r>
-        <w:rPr>
-          <w:lang w:val="ru-RU"/>
-        </w:rPr>
-        <w:t>;</w:t>
-      </w:r>
-    </w:p>
-    <w:p>
-      <w:pPr>
-        <w:pStyle w:val="Plain"/>
-        <w:numPr>
-          <w:ilvl w:val="0"/>
-          <w:numId w:val="30"/>
-        </w:numPr>
-        <w:ind w:left="0" w:firstLine="709"/>
-        <w:rPr>
-          <w:lang w:val="ru-RU"/>
-        </w:rPr>
-      </w:pPr>
-      <w:r>
-        <w:rPr>
-          <w:lang w:val="ru-RU"/>
-        </w:rPr>
-        <w:t xml:space="preserve">Варианты на все случаи жизни: как написать полезный </w:t>
-      </w:r>
-      <w:proofErr w:type="spellStart"/>
-      <w:r>
-        <w:rPr>
-          <w:i/>
-          <w:iCs/>
-          <w:lang w:val="ru-RU"/>
-        </w:rPr>
-        <w:t>use</w:t>
-      </w:r>
-      <w:proofErr w:type="spellEnd"/>
-      <w:r>
-        <w:rPr>
-          <w:i/>
-          <w:iCs/>
-          <w:lang w:val="ru-RU"/>
-        </w:rPr>
-        <w:t xml:space="preserve"> </w:t>
-      </w:r>
-      <w:proofErr w:type="spellStart"/>
-      <w:r>
-        <w:rPr>
-          <w:i/>
-          <w:iCs/>
-          <w:lang w:val="ru-RU"/>
-        </w:rPr>
-        <w:t>case</w:t>
-      </w:r>
-      <w:proofErr w:type="spellEnd"/>
-      <w:r>
-        <w:rPr>
-          <w:lang w:val="ru-RU"/>
-        </w:rPr>
-        <w:t xml:space="preserve"> [Электронный ресурс]. – Режим </w:t>
-      </w:r>
-      <w:proofErr w:type="gramStart"/>
-      <w:r>
-        <w:rPr>
-          <w:lang w:val="ru-RU"/>
-        </w:rPr>
-        <w:t>доступа :</w:t>
-      </w:r>
-      <w:proofErr w:type="gramEnd"/>
-      <w:r>
-        <w:rPr>
-          <w:lang w:val="ru-RU"/>
-        </w:rPr>
-        <w:t xml:space="preserve"> </w:t>
-      </w:r>
-      <w:hyperlink r:id="rId36" w:history="1">
-        <w:r>
-          <w:rPr>
-            <w:rStyle w:val="a6"/>
-            <w:lang w:val="ru-RU"/>
-          </w:rPr>
-          <w:t>https://practicum.yandex.ru/blog/chto-takoe-use-case-kak-ih-napisat/</w:t>
-        </w:r>
-      </w:hyperlink>
-      <w:r>
-        <w:rPr>
-          <w:lang w:val="ru-RU"/>
-        </w:rPr>
-        <w:t>;</w:t>
-      </w:r>
-    </w:p>
-    <w:p>
-      <w:pPr>
-        <w:pStyle w:val="Plain"/>
-        <w:numPr>
-          <w:ilvl w:val="0"/>
-          <w:numId w:val="30"/>
-        </w:numPr>
-        <w:ind w:left="0" w:firstLine="709"/>
-        <w:rPr>
-          <w:lang w:val="ru-RU"/>
-        </w:rPr>
-      </w:pPr>
-      <w:r>
-        <w:rPr>
-          <w:i/>
-          <w:iCs/>
-          <w:lang w:val="ru-RU"/>
-        </w:rPr>
-        <w:t>UML</w:t>
-      </w:r>
-      <w:r>
-        <w:rPr>
-          <w:lang w:val="ru-RU"/>
-        </w:rPr>
-        <w:t xml:space="preserve">: обзор основных типов диаграмм. Часть 2 [Электронный ресурс]. – Режим </w:t>
-      </w:r>
-      <w:proofErr w:type="gramStart"/>
-      <w:r>
-        <w:rPr>
-          <w:lang w:val="ru-RU"/>
-        </w:rPr>
-        <w:t>доступа :</w:t>
-      </w:r>
-      <w:proofErr w:type="gramEnd"/>
-      <w:r>
-        <w:rPr>
-          <w:lang w:val="ru-RU"/>
-        </w:rPr>
-        <w:t xml:space="preserve"> </w:t>
-      </w:r>
-      <w:hyperlink r:id="rId37" w:history="1">
-        <w:r>
-          <w:rPr>
-            <w:rStyle w:val="a6"/>
-            <w:lang w:val="ru-RU"/>
-          </w:rPr>
-          <w:t>https://habr.com/ru/articles/756552/</w:t>
-        </w:r>
-      </w:hyperlink>
-      <w:r>
-        <w:rPr>
-          <w:lang w:val="ru-RU"/>
-        </w:rPr>
-        <w:t>;</w:t>
-      </w:r>
-    </w:p>
-    <w:p>
-      <w:pPr>
-        <w:pStyle w:val="Plain"/>
-        <w:numPr>
-          <w:ilvl w:val="0"/>
-          <w:numId w:val="30"/>
-        </w:numPr>
-        <w:ind w:left="0" w:firstLine="709"/>
-        <w:rPr>
-          <w:lang w:val="ru-RU"/>
-        </w:rPr>
-      </w:pPr>
-      <w:r>
-        <w:rPr>
-          <w:lang w:val="ru-RU"/>
-        </w:rPr>
-        <w:t>Инструмент для создания графических материалов</w:t>
-      </w:r>
-      <w:r>
-        <w:rPr>
-          <w:lang w:val="ru-RU"/>
-        </w:rPr>
-        <w:t xml:space="preserve"> [Электронный ресурс]. – Режим </w:t>
-      </w:r>
-      <w:proofErr w:type="gramStart"/>
-      <w:r>
-        <w:rPr>
-          <w:lang w:val="ru-RU"/>
-        </w:rPr>
-        <w:t>доступа :</w:t>
-      </w:r>
-      <w:proofErr w:type="gramEnd"/>
-      <w:r>
-        <w:rPr>
-          <w:lang w:val="ru-RU"/>
-        </w:rPr>
-        <w:t xml:space="preserve"> </w:t>
-      </w:r>
-      <w:hyperlink r:id="rId38" w:history="1">
-        <w:r>
-          <w:rPr>
-            <w:rStyle w:val="a6"/>
-            <w:lang w:val="ru-RU"/>
-          </w:rPr>
-          <w:t>https://app.diagrams.net/</w:t>
-        </w:r>
-      </w:hyperlink>
-      <w:r>
-        <w:rPr>
-          <w:lang w:val="ru-RU"/>
-        </w:rPr>
-        <w:t>;</w:t>
-      </w:r>
-    </w:p>
-    <w:p>
-      <w:pPr>
-        <w:pStyle w:val="Plain"/>
-        <w:numPr>
-          <w:ilvl w:val="0"/>
-          <w:numId w:val="30"/>
-        </w:numPr>
-        <w:ind w:left="0" w:firstLine="709"/>
-        <w:rPr>
-          <w:lang w:val="ru-RU"/>
-        </w:rPr>
-      </w:pPr>
-      <w:r>
-        <w:rPr>
-          <w:lang w:val="ru-RU"/>
-        </w:rPr>
-        <w:t xml:space="preserve">Справочник по языку </w:t>
-      </w:r>
-      <w:r>
-        <w:rPr>
-          <w:i/>
-          <w:iCs/>
-          <w:lang w:val="ru-RU"/>
-        </w:rPr>
-        <w:t>C++</w:t>
-      </w:r>
-      <w:r>
-        <w:rPr>
-          <w:lang w:val="ru-RU"/>
-        </w:rPr>
-        <w:t xml:space="preserve"> [Электронный ресурс]. – Режим </w:t>
-      </w:r>
-      <w:proofErr w:type="gramStart"/>
-      <w:r>
-        <w:rPr>
-          <w:lang w:val="ru-RU"/>
-        </w:rPr>
-        <w:t>доступа :</w:t>
-      </w:r>
-      <w:proofErr w:type="gramEnd"/>
-      <w:r>
-        <w:rPr>
-          <w:lang w:val="ru-RU"/>
-        </w:rPr>
-        <w:t xml:space="preserve"> </w:t>
-      </w:r>
-      <w:hyperlink r:id="rId39" w:history="1">
-        <w:r>
-          <w:rPr>
-            <w:rStyle w:val="a6"/>
-            <w:lang w:val="ru-RU"/>
-          </w:rPr>
-          <w:t>https://learn.microsoft.com/ru-ru/cpp/cpp/cpp-language-reference/</w:t>
-        </w:r>
-      </w:hyperlink>
-      <w:r>
-        <w:rPr>
-          <w:lang w:val="ru-RU"/>
-        </w:rPr>
-        <w:t>;</w:t>
-      </w:r>
-    </w:p>
-    <w:p>
-      <w:pPr>
-        <w:pStyle w:val="Plain"/>
-        <w:numPr>
-          <w:ilvl w:val="0"/>
-          <w:numId w:val="30"/>
-        </w:numPr>
-        <w:ind w:left="0" w:firstLine="709"/>
-        <w:rPr>
-          <w:lang w:val="ru-RU"/>
-        </w:rPr>
-      </w:pPr>
-      <w:r>
-        <w:rPr>
-          <w:lang w:val="ru-RU"/>
-        </w:rPr>
-        <w:t xml:space="preserve">Русские символы при вводе и выводе на </w:t>
-      </w:r>
-      <w:r>
-        <w:rPr>
-          <w:i/>
-          <w:iCs/>
-          <w:lang w:val="ru-RU"/>
-        </w:rPr>
-        <w:t>C++</w:t>
-      </w:r>
-      <w:r>
-        <w:rPr>
-          <w:lang w:val="ru-RU"/>
-        </w:rPr>
-        <w:t xml:space="preserve"> [Электронный ресурс]. – Режим доступа : </w:t>
-      </w:r>
-      <w:hyperlink r:id="rId40" w:history="1">
-        <w:r>
-          <w:rPr>
-            <w:rStyle w:val="a6"/>
-            <w:lang w:val="ru-RU"/>
-          </w:rPr>
-          <w:t>https://ru.stackoverflow.com/questions/117144 /Русские-символы-при-вводе-и-выводе-на-c</w:t>
-        </w:r>
-      </w:hyperlink>
-      <w:r>
-        <w:rPr>
-          <w:lang w:val="ru-RU"/>
-        </w:rPr>
-        <w:t>;</w:t>
-      </w:r>
-    </w:p>
-    <w:p>
-      <w:pPr>
-        <w:pStyle w:val="Plain"/>
-        <w:numPr>
-          <w:ilvl w:val="0"/>
-          <w:numId w:val="30"/>
-        </w:numPr>
-        <w:ind w:left="0" w:firstLine="709"/>
-        <w:rPr>
-          <w:lang w:val="ru-RU"/>
-        </w:rPr>
-      </w:pPr>
-      <w:r>
-        <w:rPr>
-          <w:lang w:val="ru-RU"/>
-        </w:rPr>
-        <w:t xml:space="preserve">Обучение </w:t>
-      </w:r>
-      <w:r>
-        <w:rPr>
-          <w:i/>
-          <w:iCs/>
-          <w:lang w:val="ru-RU"/>
-        </w:rPr>
-        <w:t>C++</w:t>
-      </w:r>
-      <w:r>
-        <w:rPr>
-          <w:lang w:val="ru-RU"/>
-        </w:rPr>
-        <w:t xml:space="preserve">, </w:t>
-      </w:r>
-      <w:r>
-        <w:rPr>
-          <w:i/>
-          <w:iCs/>
-          <w:lang w:val="ru-RU"/>
-        </w:rPr>
-        <w:t>UTF-8</w:t>
-      </w:r>
-      <w:r>
-        <w:rPr>
-          <w:lang w:val="ru-RU"/>
-        </w:rPr>
-        <w:t xml:space="preserve"> с первой программы [Электронный ресурс]. – Режим </w:t>
-      </w:r>
-      <w:proofErr w:type="gramStart"/>
-      <w:r>
-        <w:rPr>
-          <w:lang w:val="ru-RU"/>
-        </w:rPr>
-        <w:t>доступа :</w:t>
-      </w:r>
-      <w:proofErr w:type="gramEnd"/>
-      <w:r>
-        <w:rPr>
-          <w:lang w:val="ru-RU"/>
-        </w:rPr>
-        <w:t xml:space="preserve"> https://habr.com/ru/articles/731614/;</w:t>
+        <w:t xml:space="preserve"> https://habr.com/ru/articles/756552/.</w:t>
       </w:r>
     </w:p>
     <w:p>
@@ -26979,9 +26933,6 @@
     <w:p>
       <w:pPr>
         <w:pStyle w:val="Plain"/>
-        <w:rPr>
-          <w:lang w:val="ru-RU"/>
-        </w:rPr>
       </w:pPr>
       <w:r>
         <w:tab/>
@@ -26995,9 +26946,6 @@
       </w:r>
       <w:proofErr w:type="spellEnd"/>
       <w:r>
-        <w:rPr>
-          <w:lang w:val="ru-RU"/>
-        </w:rPr>
         <w:t xml:space="preserve"> &lt;&lt; "</w:t>
       </w:r>
       <w:r>
@@ -27007,9 +26955,6 @@
         <w:t>Ошибка</w:t>
       </w:r>
       <w:r>
-        <w:rPr>
-          <w:lang w:val="ru-RU"/>
-        </w:rPr>
         <w:t xml:space="preserve"> </w:t>
       </w:r>
       <w:r>
@@ -27019,9 +26964,6 @@
         <w:t>открытия</w:t>
       </w:r>
       <w:r>
-        <w:rPr>
-          <w:lang w:val="ru-RU"/>
-        </w:rPr>
         <w:t xml:space="preserve"> </w:t>
       </w:r>
       <w:r>
@@ -27031,9 +26973,6 @@
         <w:t>файла</w:t>
       </w:r>
       <w:r>
-        <w:rPr>
-          <w:lang w:val="ru-RU"/>
-        </w:rPr>
         <w:t xml:space="preserve">" &lt;&lt; </w:t>
       </w:r>
       <w:proofErr w:type="spellStart"/>
@@ -27042,9 +26981,6 @@
       </w:r>
       <w:proofErr w:type="spellEnd"/>
       <w:r>
-        <w:rPr>
-          <w:lang w:val="ru-RU"/>
-        </w:rPr>
         <w:t>;</w:t>
       </w:r>
     </w:p>
@@ -27053,15 +26989,9 @@
         <w:pStyle w:val="Plain"/>
       </w:pPr>
       <w:r>
-        <w:rPr>
-          <w:lang w:val="ru-RU"/>
-        </w:rPr>
-        <w:tab/>
-      </w:r>
-      <w:r>
-        <w:rPr>
-          <w:lang w:val="ru-RU"/>
-        </w:rPr>
+        <w:tab/>
+      </w:r>
+      <w:r>
         <w:tab/>
       </w:r>
       <w:r>
@@ -37486,7 +37416,7 @@
       </w:r>
     </w:p>
     <w:sectPr>
-      <w:footerReference w:type="default" r:id="rId41"/>
+      <w:footerReference w:type="default" r:id="rId35"/>
       <w:pgSz w:w="11906" w:h="16838"/>
       <w:pgMar w:top="1134" w:right="850" w:bottom="1134" w:left="1701" w:header="708" w:footer="708" w:gutter="0"/>
       <w:cols w:space="708"/>
@@ -38521,6 +38451,181 @@
     </w:lvl>
   </w:abstractNum>
   <w:abstractNum w:abstractNumId="7" w15:restartNumberingAfterBreak="0">
+    <w:nsid w:val="252D57D6"/>
+    <w:multiLevelType w:val="hybridMultilevel"/>
+    <w:tmpl w:val="069AAFBE"/>
+    <w:lvl w:ilvl="0" w:tplc="2000000F">
+      <w:start w:val="1"/>
+      <w:numFmt w:val="decimal"/>
+      <w:lvlText w:val="%1."/>
+      <w:lvlJc w:val="left"/>
+      <w:pPr>
+        <w:ind w:left="1440" w:hanging="360"/>
+      </w:pPr>
+    </w:lvl>
+    <w:lvl w:ilvl="1" w:tplc="20000019" w:tentative="1">
+      <w:start w:val="1"/>
+      <w:numFmt w:val="lowerLetter"/>
+      <w:lvlText w:val="%2."/>
+      <w:lvlJc w:val="left"/>
+      <w:pPr>
+        <w:ind w:left="2160" w:hanging="360"/>
+      </w:pPr>
+    </w:lvl>
+    <w:lvl w:ilvl="2" w:tplc="2000001B" w:tentative="1">
+      <w:start w:val="1"/>
+      <w:numFmt w:val="lowerRoman"/>
+      <w:lvlText w:val="%3."/>
+      <w:lvlJc w:val="right"/>
+      <w:pPr>
+        <w:ind w:left="2880" w:hanging="180"/>
+      </w:pPr>
+    </w:lvl>
+    <w:lvl w:ilvl="3" w:tplc="2000000F" w:tentative="1">
+      <w:start w:val="1"/>
+      <w:numFmt w:val="decimal"/>
+      <w:lvlText w:val="%4."/>
+      <w:lvlJc w:val="left"/>
+      <w:pPr>
+        <w:ind w:left="3600" w:hanging="360"/>
+      </w:pPr>
+    </w:lvl>
+    <w:lvl w:ilvl="4" w:tplc="20000019" w:tentative="1">
+      <w:start w:val="1"/>
+      <w:numFmt w:val="lowerLetter"/>
+      <w:lvlText w:val="%5."/>
+      <w:lvlJc w:val="left"/>
+      <w:pPr>
+        <w:ind w:left="4320" w:hanging="360"/>
+      </w:pPr>
+    </w:lvl>
+    <w:lvl w:ilvl="5" w:tplc="2000001B" w:tentative="1">
+      <w:start w:val="1"/>
+      <w:numFmt w:val="lowerRoman"/>
+      <w:lvlText w:val="%6."/>
+      <w:lvlJc w:val="right"/>
+      <w:pPr>
+        <w:ind w:left="5040" w:hanging="180"/>
+      </w:pPr>
+    </w:lvl>
+    <w:lvl w:ilvl="6" w:tplc="2000000F" w:tentative="1">
+      <w:start w:val="1"/>
+      <w:numFmt w:val="decimal"/>
+      <w:lvlText w:val="%7."/>
+      <w:lvlJc w:val="left"/>
+      <w:pPr>
+        <w:ind w:left="5760" w:hanging="360"/>
+      </w:pPr>
+    </w:lvl>
+    <w:lvl w:ilvl="7" w:tplc="20000019" w:tentative="1">
+      <w:start w:val="1"/>
+      <w:numFmt w:val="lowerLetter"/>
+      <w:lvlText w:val="%8."/>
+      <w:lvlJc w:val="left"/>
+      <w:pPr>
+        <w:ind w:left="6480" w:hanging="360"/>
+      </w:pPr>
+    </w:lvl>
+    <w:lvl w:ilvl="8" w:tplc="2000001B" w:tentative="1">
+      <w:start w:val="1"/>
+      <w:numFmt w:val="lowerRoman"/>
+      <w:lvlText w:val="%9."/>
+      <w:lvlJc w:val="right"/>
+      <w:pPr>
+        <w:ind w:left="7200" w:hanging="180"/>
+      </w:pPr>
+    </w:lvl>
+  </w:abstractNum>
+  <w:abstractNum w:abstractNumId="8" w15:restartNumberingAfterBreak="0">
+    <w:nsid w:val="288F39E1"/>
+    <w:multiLevelType w:val="hybridMultilevel"/>
+    <w:tmpl w:val="1F742F62"/>
+    <w:lvl w:ilvl="0" w:tplc="2000000F">
+      <w:start w:val="1"/>
+      <w:numFmt w:val="decimal"/>
+      <w:lvlText w:val="%1."/>
+      <w:lvlJc w:val="left"/>
+      <w:pPr>
+        <w:ind w:left="1440" w:hanging="360"/>
+      </w:pPr>
+      <w:rPr>
+        <w:rFonts w:hint="default"/>
+      </w:rPr>
+    </w:lvl>
+    <w:lvl w:ilvl="1" w:tplc="20000019" w:tentative="1">
+      <w:start w:val="1"/>
+      <w:numFmt w:val="lowerLetter"/>
+      <w:lvlText w:val="%2."/>
+      <w:lvlJc w:val="left"/>
+      <w:pPr>
+        <w:ind w:left="2160" w:hanging="360"/>
+      </w:pPr>
+    </w:lvl>
+    <w:lvl w:ilvl="2" w:tplc="2000001B" w:tentative="1">
+      <w:start w:val="1"/>
+      <w:numFmt w:val="lowerRoman"/>
+      <w:lvlText w:val="%3."/>
+      <w:lvlJc w:val="right"/>
+      <w:pPr>
+        <w:ind w:left="2880" w:hanging="180"/>
+      </w:pPr>
+    </w:lvl>
+    <w:lvl w:ilvl="3" w:tplc="2000000F" w:tentative="1">
+      <w:start w:val="1"/>
+      <w:numFmt w:val="decimal"/>
+      <w:lvlText w:val="%4."/>
+      <w:lvlJc w:val="left"/>
+      <w:pPr>
+        <w:ind w:left="3600" w:hanging="360"/>
+      </w:pPr>
+    </w:lvl>
+    <w:lvl w:ilvl="4" w:tplc="20000019" w:tentative="1">
+      <w:start w:val="1"/>
+      <w:numFmt w:val="lowerLetter"/>
+      <w:lvlText w:val="%5."/>
+      <w:lvlJc w:val="left"/>
+      <w:pPr>
+        <w:ind w:left="4320" w:hanging="360"/>
+      </w:pPr>
+    </w:lvl>
+    <w:lvl w:ilvl="5" w:tplc="2000001B" w:tentative="1">
+      <w:start w:val="1"/>
+      <w:numFmt w:val="lowerRoman"/>
+      <w:lvlText w:val="%6."/>
+      <w:lvlJc w:val="right"/>
+      <w:pPr>
+        <w:ind w:left="5040" w:hanging="180"/>
+      </w:pPr>
+    </w:lvl>
+    <w:lvl w:ilvl="6" w:tplc="2000000F" w:tentative="1">
+      <w:start w:val="1"/>
+      <w:numFmt w:val="decimal"/>
+      <w:lvlText w:val="%7."/>
+      <w:lvlJc w:val="left"/>
+      <w:pPr>
+        <w:ind w:left="5760" w:hanging="360"/>
+      </w:pPr>
+    </w:lvl>
+    <w:lvl w:ilvl="7" w:tplc="20000019" w:tentative="1">
+      <w:start w:val="1"/>
+      <w:numFmt w:val="lowerLetter"/>
+      <w:lvlText w:val="%8."/>
+      <w:lvlJc w:val="left"/>
+      <w:pPr>
+        <w:ind w:left="6480" w:hanging="360"/>
+      </w:pPr>
+    </w:lvl>
+    <w:lvl w:ilvl="8" w:tplc="2000001B" w:tentative="1">
+      <w:start w:val="1"/>
+      <w:numFmt w:val="lowerRoman"/>
+      <w:lvlText w:val="%9."/>
+      <w:lvlJc w:val="right"/>
+      <w:pPr>
+        <w:ind w:left="7200" w:hanging="180"/>
+      </w:pPr>
+    </w:lvl>
+  </w:abstractNum>
+  <w:abstractNum w:abstractNumId="9" w15:restartNumberingAfterBreak="0">
     <w:nsid w:val="2AD26A28"/>
     <w:multiLevelType w:val="hybridMultilevel"/>
     <w:tmpl w:val="6CE27430"/>
@@ -38606,7 +38711,7 @@
       </w:pPr>
     </w:lvl>
   </w:abstractNum>
-  <w:abstractNum w:abstractNumId="8" w15:restartNumberingAfterBreak="0">
+  <w:abstractNum w:abstractNumId="10" w15:restartNumberingAfterBreak="0">
     <w:nsid w:val="2EC14C0A"/>
     <w:multiLevelType w:val="hybridMultilevel"/>
     <w:tmpl w:val="6C6CDE8A"/>
@@ -38719,7 +38824,7 @@
       </w:rPr>
     </w:lvl>
   </w:abstractNum>
-  <w:abstractNum w:abstractNumId="9" w15:restartNumberingAfterBreak="0">
+  <w:abstractNum w:abstractNumId="11" w15:restartNumberingAfterBreak="0">
     <w:nsid w:val="30350D5F"/>
     <w:multiLevelType w:val="hybridMultilevel"/>
     <w:tmpl w:val="6CE27430"/>
@@ -38805,7 +38910,7 @@
       </w:pPr>
     </w:lvl>
   </w:abstractNum>
-  <w:abstractNum w:abstractNumId="10" w15:restartNumberingAfterBreak="0">
+  <w:abstractNum w:abstractNumId="12" w15:restartNumberingAfterBreak="0">
     <w:nsid w:val="30A734F7"/>
     <w:multiLevelType w:val="hybridMultilevel"/>
     <w:tmpl w:val="373432E0"/>
@@ -38918,7 +39023,7 @@
       </w:rPr>
     </w:lvl>
   </w:abstractNum>
-  <w:abstractNum w:abstractNumId="11" w15:restartNumberingAfterBreak="0">
+  <w:abstractNum w:abstractNumId="13" w15:restartNumberingAfterBreak="0">
     <w:nsid w:val="32FA58A2"/>
     <w:multiLevelType w:val="hybridMultilevel"/>
     <w:tmpl w:val="1FD44BDE"/>
@@ -39031,7 +39136,7 @@
       </w:rPr>
     </w:lvl>
   </w:abstractNum>
-  <w:abstractNum w:abstractNumId="12" w15:restartNumberingAfterBreak="0">
+  <w:abstractNum w:abstractNumId="14" w15:restartNumberingAfterBreak="0">
     <w:nsid w:val="357037D1"/>
     <w:multiLevelType w:val="hybridMultilevel"/>
     <w:tmpl w:val="071E5BAC"/>
@@ -39144,7 +39249,7 @@
       </w:rPr>
     </w:lvl>
   </w:abstractNum>
-  <w:abstractNum w:abstractNumId="13" w15:restartNumberingAfterBreak="0">
+  <w:abstractNum w:abstractNumId="15" w15:restartNumberingAfterBreak="0">
     <w:nsid w:val="36BB6EF0"/>
     <w:multiLevelType w:val="hybridMultilevel"/>
     <w:tmpl w:val="44C8F9EE"/>
@@ -39257,7 +39362,7 @@
       </w:rPr>
     </w:lvl>
   </w:abstractNum>
-  <w:abstractNum w:abstractNumId="14" w15:restartNumberingAfterBreak="0">
+  <w:abstractNum w:abstractNumId="16" w15:restartNumberingAfterBreak="0">
     <w:nsid w:val="3824007E"/>
     <w:multiLevelType w:val="hybridMultilevel"/>
     <w:tmpl w:val="9F2024D8"/>
@@ -39343,7 +39448,7 @@
       </w:pPr>
     </w:lvl>
   </w:abstractNum>
-  <w:abstractNum w:abstractNumId="15" w15:restartNumberingAfterBreak="0">
+  <w:abstractNum w:abstractNumId="17" w15:restartNumberingAfterBreak="0">
     <w:nsid w:val="3B1F5C30"/>
     <w:multiLevelType w:val="hybridMultilevel"/>
     <w:tmpl w:val="EC400484"/>
@@ -39456,7 +39561,7 @@
       </w:rPr>
     </w:lvl>
   </w:abstractNum>
-  <w:abstractNum w:abstractNumId="16" w15:restartNumberingAfterBreak="0">
+  <w:abstractNum w:abstractNumId="18" w15:restartNumberingAfterBreak="0">
     <w:nsid w:val="40636697"/>
     <w:multiLevelType w:val="hybridMultilevel"/>
     <w:tmpl w:val="1A080690"/>
@@ -39569,7 +39674,7 @@
       </w:rPr>
     </w:lvl>
   </w:abstractNum>
-  <w:abstractNum w:abstractNumId="17" w15:restartNumberingAfterBreak="0">
+  <w:abstractNum w:abstractNumId="19" w15:restartNumberingAfterBreak="0">
     <w:nsid w:val="448D0BA8"/>
     <w:multiLevelType w:val="hybridMultilevel"/>
     <w:tmpl w:val="FEB4E338"/>
@@ -39682,10 +39787,10 @@
       </w:rPr>
     </w:lvl>
   </w:abstractNum>
-  <w:abstractNum w:abstractNumId="18" w15:restartNumberingAfterBreak="0">
+  <w:abstractNum w:abstractNumId="20" w15:restartNumberingAfterBreak="0">
     <w:nsid w:val="538D1A25"/>
     <w:multiLevelType w:val="hybridMultilevel"/>
-    <w:tmpl w:val="419A3496"/>
+    <w:tmpl w:val="9B56D068"/>
     <w:lvl w:ilvl="0" w:tplc="2000000F">
       <w:start w:val="1"/>
       <w:numFmt w:val="decimal"/>
@@ -39768,7 +39873,7 @@
       </w:pPr>
     </w:lvl>
   </w:abstractNum>
-  <w:abstractNum w:abstractNumId="19" w15:restartNumberingAfterBreak="0">
+  <w:abstractNum w:abstractNumId="21" w15:restartNumberingAfterBreak="0">
     <w:nsid w:val="53D9648A"/>
     <w:multiLevelType w:val="multilevel"/>
     <w:tmpl w:val="14A2ECDC"/>
@@ -39889,7 +39994,7 @@
       </w:rPr>
     </w:lvl>
   </w:abstractNum>
-  <w:abstractNum w:abstractNumId="20" w15:restartNumberingAfterBreak="0">
+  <w:abstractNum w:abstractNumId="22" w15:restartNumberingAfterBreak="0">
     <w:nsid w:val="54714C86"/>
     <w:multiLevelType w:val="hybridMultilevel"/>
     <w:tmpl w:val="419A3496"/>
@@ -39975,7 +40080,7 @@
       </w:pPr>
     </w:lvl>
   </w:abstractNum>
-  <w:abstractNum w:abstractNumId="21" w15:restartNumberingAfterBreak="0">
+  <w:abstractNum w:abstractNumId="23" w15:restartNumberingAfterBreak="0">
     <w:nsid w:val="56E7349B"/>
     <w:multiLevelType w:val="hybridMultilevel"/>
     <w:tmpl w:val="A5EE2662"/>
@@ -40088,7 +40193,7 @@
       </w:rPr>
     </w:lvl>
   </w:abstractNum>
-  <w:abstractNum w:abstractNumId="22" w15:restartNumberingAfterBreak="0">
+  <w:abstractNum w:abstractNumId="24" w15:restartNumberingAfterBreak="0">
     <w:nsid w:val="5BED56B9"/>
     <w:multiLevelType w:val="hybridMultilevel"/>
     <w:tmpl w:val="23D051A2"/>
@@ -40201,7 +40306,7 @@
       </w:rPr>
     </w:lvl>
   </w:abstractNum>
-  <w:abstractNum w:abstractNumId="23" w15:restartNumberingAfterBreak="0">
+  <w:abstractNum w:abstractNumId="25" w15:restartNumberingAfterBreak="0">
     <w:nsid w:val="63190DCB"/>
     <w:multiLevelType w:val="hybridMultilevel"/>
     <w:tmpl w:val="B19E7DB0"/>
@@ -40314,7 +40419,7 @@
       </w:rPr>
     </w:lvl>
   </w:abstractNum>
-  <w:abstractNum w:abstractNumId="24" w15:restartNumberingAfterBreak="0">
+  <w:abstractNum w:abstractNumId="26" w15:restartNumberingAfterBreak="0">
     <w:nsid w:val="6BDA67EE"/>
     <w:multiLevelType w:val="hybridMultilevel"/>
     <w:tmpl w:val="1BBA0430"/>
@@ -40400,7 +40505,7 @@
       </w:pPr>
     </w:lvl>
   </w:abstractNum>
-  <w:abstractNum w:abstractNumId="25" w15:restartNumberingAfterBreak="0">
+  <w:abstractNum w:abstractNumId="27" w15:restartNumberingAfterBreak="0">
     <w:nsid w:val="70A94D88"/>
     <w:multiLevelType w:val="hybridMultilevel"/>
     <w:tmpl w:val="3F6A43AC"/>
@@ -40513,7 +40618,7 @@
       </w:rPr>
     </w:lvl>
   </w:abstractNum>
-  <w:abstractNum w:abstractNumId="26" w15:restartNumberingAfterBreak="0">
+  <w:abstractNum w:abstractNumId="28" w15:restartNumberingAfterBreak="0">
     <w:nsid w:val="7D6F7042"/>
     <w:multiLevelType w:val="hybridMultilevel"/>
     <w:tmpl w:val="B1F0DA3C"/>
@@ -40626,7 +40731,7 @@
       </w:rPr>
     </w:lvl>
   </w:abstractNum>
-  <w:abstractNum w:abstractNumId="27" w15:restartNumberingAfterBreak="0">
+  <w:abstractNum w:abstractNumId="29" w15:restartNumberingAfterBreak="0">
     <w:nsid w:val="7E3F106F"/>
     <w:multiLevelType w:val="hybridMultilevel"/>
     <w:tmpl w:val="DB0603F4"/>
@@ -40740,28 +40845,28 @@
     </w:lvl>
   </w:abstractNum>
   <w:num w:numId="1">
-    <w:abstractNumId w:val="27"/>
+    <w:abstractNumId w:val="29"/>
   </w:num>
   <w:num w:numId="2">
+    <w:abstractNumId w:val="21"/>
+  </w:num>
+  <w:num w:numId="3">
+    <w:abstractNumId w:val="15"/>
+  </w:num>
+  <w:num w:numId="4">
+    <w:abstractNumId w:val="18"/>
+  </w:num>
+  <w:num w:numId="5">
+    <w:abstractNumId w:val="28"/>
+  </w:num>
+  <w:num w:numId="6">
     <w:abstractNumId w:val="19"/>
   </w:num>
-  <w:num w:numId="3">
-    <w:abstractNumId w:val="13"/>
-  </w:num>
-  <w:num w:numId="4">
-    <w:abstractNumId w:val="16"/>
-  </w:num>
-  <w:num w:numId="5">
-    <w:abstractNumId w:val="26"/>
-  </w:num>
-  <w:num w:numId="6">
-    <w:abstractNumId w:val="17"/>
-  </w:num>
   <w:num w:numId="7">
-    <w:abstractNumId w:val="8"/>
+    <w:abstractNumId w:val="10"/>
   </w:num>
   <w:num w:numId="8">
-    <w:abstractNumId w:val="22"/>
+    <w:abstractNumId w:val="24"/>
   </w:num>
   <w:num w:numId="9">
     <w:abstractNumId w:val="2"/>
@@ -40770,19 +40875,19 @@
     <w:abstractNumId w:val="4"/>
   </w:num>
   <w:num w:numId="11">
-    <w:abstractNumId w:val="23"/>
+    <w:abstractNumId w:val="25"/>
   </w:num>
   <w:num w:numId="12">
-    <w:abstractNumId w:val="15"/>
+    <w:abstractNumId w:val="17"/>
   </w:num>
   <w:num w:numId="13">
     <w:abstractNumId w:val="0"/>
   </w:num>
   <w:num w:numId="14">
-    <w:abstractNumId w:val="21"/>
+    <w:abstractNumId w:val="23"/>
   </w:num>
   <w:num w:numId="15">
-    <w:abstractNumId w:val="25"/>
+    <w:abstractNumId w:val="27"/>
   </w:num>
   <w:num w:numId="16">
     <w:abstractNumId w:val="3"/>
@@ -40791,31 +40896,31 @@
     <w:abstractNumId w:val="5"/>
   </w:num>
   <w:num w:numId="18">
-    <w:abstractNumId w:val="12"/>
+    <w:abstractNumId w:val="14"/>
   </w:num>
   <w:num w:numId="19">
-    <w:abstractNumId w:val="7"/>
+    <w:abstractNumId w:val="9"/>
   </w:num>
   <w:num w:numId="20">
-    <w:abstractNumId w:val="10"/>
+    <w:abstractNumId w:val="12"/>
   </w:num>
   <w:num w:numId="21">
     <w:abstractNumId w:val="1"/>
   </w:num>
   <w:num w:numId="22">
-    <w:abstractNumId w:val="24"/>
+    <w:abstractNumId w:val="26"/>
   </w:num>
   <w:num w:numId="23">
-    <w:abstractNumId w:val="9"/>
+    <w:abstractNumId w:val="11"/>
   </w:num>
   <w:num w:numId="24">
-    <w:abstractNumId w:val="14"/>
+    <w:abstractNumId w:val="16"/>
   </w:num>
   <w:num w:numId="25">
-    <w:abstractNumId w:val="18"/>
+    <w:abstractNumId w:val="20"/>
   </w:num>
   <w:num w:numId="26">
-    <w:abstractNumId w:val="7"/>
+    <w:abstractNumId w:val="9"/>
     <w:lvlOverride w:ilvl="0">
       <w:startOverride w:val="1"/>
     </w:lvlOverride>
@@ -40845,16 +40950,22 @@
     </w:lvlOverride>
   </w:num>
   <w:num w:numId="27">
-    <w:abstractNumId w:val="11"/>
+    <w:abstractNumId w:val="13"/>
   </w:num>
   <w:num w:numId="28">
     <w:abstractNumId w:val="6"/>
   </w:num>
   <w:num w:numId="29">
+    <w:abstractNumId w:val="24"/>
+  </w:num>
+  <w:num w:numId="30">
     <w:abstractNumId w:val="22"/>
   </w:num>
-  <w:num w:numId="30">
-    <w:abstractNumId w:val="20"/>
+  <w:num w:numId="31">
+    <w:abstractNumId w:val="7"/>
+  </w:num>
+  <w:num w:numId="32">
+    <w:abstractNumId w:val="8"/>
   </w:num>
 </w:numbering>
 </file>

</xml_diff>